<commit_message>
Updated UCH java library documentation, deleted outdated ANEX III documents
</commit_message>
<xml_diff>
--- a/Documentation/P4All-D203.1-2-ANNEX II UCH Java Client API.docx
+++ b/Documentation/P4All-D203.1-2-ANNEX II UCH Java Client API.docx
@@ -1294,7 +1294,7 @@
           <w:noProof/>
           <w:sz w:val="22"/>
           <w:szCs w:val="22"/>
-          <w:lang w:val="en-GB" w:eastAsia="en-GB"/>
+          <w:lang w:val="el-GR" w:eastAsia="el-GR"/>
         </w:rPr>
       </w:pPr>
       <w:r>
@@ -1318,7 +1318,7 @@
         </w:rPr>
         <w:fldChar w:fldCharType="separate"/>
       </w:r>
-      <w:hyperlink w:anchor="_Toc456024231" w:history="1">
+      <w:hyperlink w:anchor="_Toc457489977" w:history="1">
         <w:r>
           <w:rPr>
             <w:rStyle w:val="Hyperlink"/>
@@ -1346,7 +1346,7 @@
             <w:noProof/>
             <w:webHidden/>
           </w:rPr>
-          <w:instrText xml:space="preserve"> PAGEREF _Toc456024231 \h </w:instrText>
+          <w:instrText xml:space="preserve"> PAGEREF _Toc457489977 \h </w:instrText>
         </w:r>
         <w:r>
           <w:rPr>
@@ -1386,10 +1386,10 @@
           <w:noProof/>
           <w:sz w:val="22"/>
           <w:szCs w:val="22"/>
-          <w:lang w:val="en-GB" w:eastAsia="en-GB"/>
-        </w:rPr>
-      </w:pPr>
-      <w:hyperlink w:anchor="_Toc456024232" w:history="1">
+          <w:lang w:val="el-GR" w:eastAsia="el-GR"/>
+        </w:rPr>
+      </w:pPr>
+      <w:hyperlink w:anchor="_Toc457489978" w:history="1">
         <w:r>
           <w:rPr>
             <w:rStyle w:val="Hyperlink"/>
@@ -1406,7 +1406,7 @@
             <w:noProof/>
             <w:sz w:val="22"/>
             <w:szCs w:val="22"/>
-            <w:lang w:val="en-GB" w:eastAsia="en-GB"/>
+            <w:lang w:val="el-GR" w:eastAsia="el-GR"/>
           </w:rPr>
           <w:tab/>
         </w:r>
@@ -1437,7 +1437,7 @@
             <w:noProof/>
             <w:webHidden/>
           </w:rPr>
-          <w:instrText xml:space="preserve"> PAGEREF _Toc456024232 \h </w:instrText>
+          <w:instrText xml:space="preserve"> PAGEREF _Toc457489978 \h </w:instrText>
         </w:r>
         <w:r>
           <w:rPr>
@@ -1476,10 +1476,10 @@
           <w:noProof/>
           <w:sz w:val="22"/>
           <w:szCs w:val="22"/>
-          <w:lang w:val="en-GB" w:eastAsia="en-GB"/>
-        </w:rPr>
-      </w:pPr>
-      <w:hyperlink w:anchor="_Toc456024233" w:history="1">
+          <w:lang w:val="el-GR" w:eastAsia="el-GR"/>
+        </w:rPr>
+      </w:pPr>
+      <w:hyperlink w:anchor="_Toc457489979" w:history="1">
         <w:r>
           <w:rPr>
             <w:rStyle w:val="Hyperlink"/>
@@ -1494,7 +1494,7 @@
             <w:noProof/>
             <w:sz w:val="22"/>
             <w:szCs w:val="22"/>
-            <w:lang w:val="en-GB" w:eastAsia="en-GB"/>
+            <w:lang w:val="el-GR" w:eastAsia="el-GR"/>
           </w:rPr>
           <w:tab/>
         </w:r>
@@ -1525,7 +1525,7 @@
             <w:noProof/>
             <w:webHidden/>
           </w:rPr>
-          <w:instrText xml:space="preserve"> PAGEREF _Toc456024233 \h </w:instrText>
+          <w:instrText xml:space="preserve"> PAGEREF _Toc457489979 \h </w:instrText>
         </w:r>
         <w:r>
           <w:rPr>
@@ -1564,10 +1564,10 @@
           <w:noProof/>
           <w:sz w:val="22"/>
           <w:szCs w:val="22"/>
-          <w:lang w:val="en-GB" w:eastAsia="en-GB"/>
-        </w:rPr>
-      </w:pPr>
-      <w:hyperlink w:anchor="_Toc456024234" w:history="1">
+          <w:lang w:val="el-GR" w:eastAsia="el-GR"/>
+        </w:rPr>
+      </w:pPr>
+      <w:hyperlink w:anchor="_Toc457489980" w:history="1">
         <w:r>
           <w:rPr>
             <w:rStyle w:val="Hyperlink"/>
@@ -1582,7 +1582,7 @@
             <w:noProof/>
             <w:sz w:val="22"/>
             <w:szCs w:val="22"/>
-            <w:lang w:val="en-GB" w:eastAsia="en-GB"/>
+            <w:lang w:val="el-GR" w:eastAsia="el-GR"/>
           </w:rPr>
           <w:tab/>
         </w:r>
@@ -1613,7 +1613,7 @@
             <w:noProof/>
             <w:webHidden/>
           </w:rPr>
-          <w:instrText xml:space="preserve"> PAGEREF _Toc456024234 \h </w:instrText>
+          <w:instrText xml:space="preserve"> PAGEREF _Toc457489980 \h </w:instrText>
         </w:r>
         <w:r>
           <w:rPr>
@@ -1653,10 +1653,10 @@
           <w:noProof/>
           <w:sz w:val="22"/>
           <w:szCs w:val="22"/>
-          <w:lang w:val="en-GB" w:eastAsia="en-GB"/>
-        </w:rPr>
-      </w:pPr>
-      <w:hyperlink w:anchor="_Toc456024235" w:history="1">
+          <w:lang w:val="el-GR" w:eastAsia="el-GR"/>
+        </w:rPr>
+      </w:pPr>
+      <w:hyperlink w:anchor="_Toc457489981" w:history="1">
         <w:r>
           <w:rPr>
             <w:rStyle w:val="Hyperlink"/>
@@ -1673,7 +1673,7 @@
             <w:noProof/>
             <w:sz w:val="22"/>
             <w:szCs w:val="22"/>
-            <w:lang w:val="en-GB" w:eastAsia="en-GB"/>
+            <w:lang w:val="el-GR" w:eastAsia="el-GR"/>
           </w:rPr>
           <w:tab/>
         </w:r>
@@ -1704,7 +1704,7 @@
             <w:noProof/>
             <w:webHidden/>
           </w:rPr>
-          <w:instrText xml:space="preserve"> PAGEREF _Toc456024235 \h </w:instrText>
+          <w:instrText xml:space="preserve"> PAGEREF _Toc457489981 \h </w:instrText>
         </w:r>
         <w:r>
           <w:rPr>
@@ -1743,10 +1743,10 @@
           <w:noProof/>
           <w:sz w:val="22"/>
           <w:szCs w:val="22"/>
-          <w:lang w:val="en-GB" w:eastAsia="en-GB"/>
-        </w:rPr>
-      </w:pPr>
-      <w:hyperlink w:anchor="_Toc456024236" w:history="1">
+          <w:lang w:val="el-GR" w:eastAsia="el-GR"/>
+        </w:rPr>
+      </w:pPr>
+      <w:hyperlink w:anchor="_Toc457489982" w:history="1">
         <w:r>
           <w:rPr>
             <w:rStyle w:val="Hyperlink"/>
@@ -1761,7 +1761,7 @@
             <w:noProof/>
             <w:sz w:val="22"/>
             <w:szCs w:val="22"/>
-            <w:lang w:val="en-GB" w:eastAsia="en-GB"/>
+            <w:lang w:val="el-GR" w:eastAsia="el-GR"/>
           </w:rPr>
           <w:tab/>
         </w:r>
@@ -1792,7 +1792,7 @@
             <w:noProof/>
             <w:webHidden/>
           </w:rPr>
-          <w:instrText xml:space="preserve"> PAGEREF _Toc456024236 \h </w:instrText>
+          <w:instrText xml:space="preserve"> PAGEREF _Toc457489982 \h </w:instrText>
         </w:r>
         <w:r>
           <w:rPr>
@@ -1831,10 +1831,10 @@
           <w:noProof/>
           <w:sz w:val="22"/>
           <w:szCs w:val="22"/>
-          <w:lang w:val="en-GB" w:eastAsia="en-GB"/>
-        </w:rPr>
-      </w:pPr>
-      <w:hyperlink w:anchor="_Toc456024237" w:history="1">
+          <w:lang w:val="el-GR" w:eastAsia="el-GR"/>
+        </w:rPr>
+      </w:pPr>
+      <w:hyperlink w:anchor="_Toc457489983" w:history="1">
         <w:r>
           <w:rPr>
             <w:rStyle w:val="Hyperlink"/>
@@ -1849,7 +1849,7 @@
             <w:noProof/>
             <w:sz w:val="22"/>
             <w:szCs w:val="22"/>
-            <w:lang w:val="en-GB" w:eastAsia="en-GB"/>
+            <w:lang w:val="el-GR" w:eastAsia="el-GR"/>
           </w:rPr>
           <w:tab/>
         </w:r>
@@ -1880,7 +1880,7 @@
             <w:noProof/>
             <w:webHidden/>
           </w:rPr>
-          <w:instrText xml:space="preserve"> PAGEREF _Toc456024237 \h </w:instrText>
+          <w:instrText xml:space="preserve"> PAGEREF _Toc457489983 \h </w:instrText>
         </w:r>
         <w:r>
           <w:rPr>
@@ -1919,10 +1919,10 @@
           <w:noProof/>
           <w:sz w:val="22"/>
           <w:szCs w:val="22"/>
-          <w:lang w:val="en-GB" w:eastAsia="en-GB"/>
-        </w:rPr>
-      </w:pPr>
-      <w:hyperlink w:anchor="_Toc456024238" w:history="1">
+          <w:lang w:val="el-GR" w:eastAsia="el-GR"/>
+        </w:rPr>
+      </w:pPr>
+      <w:hyperlink w:anchor="_Toc457489984" w:history="1">
         <w:r>
           <w:rPr>
             <w:rStyle w:val="Hyperlink"/>
@@ -1937,7 +1937,7 @@
             <w:noProof/>
             <w:sz w:val="22"/>
             <w:szCs w:val="22"/>
-            <w:lang w:val="en-GB" w:eastAsia="en-GB"/>
+            <w:lang w:val="el-GR" w:eastAsia="el-GR"/>
           </w:rPr>
           <w:tab/>
         </w:r>
@@ -1968,7 +1968,7 @@
             <w:noProof/>
             <w:webHidden/>
           </w:rPr>
-          <w:instrText xml:space="preserve"> PAGEREF _Toc456024238 \h </w:instrText>
+          <w:instrText xml:space="preserve"> PAGEREF _Toc457489984 \h </w:instrText>
         </w:r>
         <w:r>
           <w:rPr>
@@ -2011,10 +2011,10 @@
           <w:noProof/>
           <w:sz w:val="22"/>
           <w:szCs w:val="22"/>
-          <w:lang w:val="en-GB" w:eastAsia="en-GB"/>
-        </w:rPr>
-      </w:pPr>
-      <w:hyperlink w:anchor="_Toc456024239" w:history="1">
+          <w:lang w:val="el-GR" w:eastAsia="el-GR"/>
+        </w:rPr>
+      </w:pPr>
+      <w:hyperlink w:anchor="_Toc457489985" w:history="1">
         <w:r>
           <w:rPr>
             <w:rStyle w:val="Hyperlink"/>
@@ -2029,7 +2029,7 @@
             <w:noProof/>
             <w:sz w:val="22"/>
             <w:szCs w:val="22"/>
-            <w:lang w:val="en-GB" w:eastAsia="en-GB"/>
+            <w:lang w:val="el-GR" w:eastAsia="el-GR"/>
           </w:rPr>
           <w:tab/>
         </w:r>
@@ -2060,7 +2060,7 @@
             <w:noProof/>
             <w:webHidden/>
           </w:rPr>
-          <w:instrText xml:space="preserve"> PAGEREF _Toc456024239 \h </w:instrText>
+          <w:instrText xml:space="preserve"> PAGEREF _Toc457489985 \h </w:instrText>
         </w:r>
         <w:r>
           <w:rPr>
@@ -2103,10 +2103,10 @@
           <w:noProof/>
           <w:sz w:val="22"/>
           <w:szCs w:val="22"/>
-          <w:lang w:val="en-GB" w:eastAsia="en-GB"/>
-        </w:rPr>
-      </w:pPr>
-      <w:hyperlink w:anchor="_Toc456024240" w:history="1">
+          <w:lang w:val="el-GR" w:eastAsia="el-GR"/>
+        </w:rPr>
+      </w:pPr>
+      <w:hyperlink w:anchor="_Toc457489986" w:history="1">
         <w:r>
           <w:rPr>
             <w:rStyle w:val="Hyperlink"/>
@@ -2121,7 +2121,7 @@
             <w:noProof/>
             <w:sz w:val="22"/>
             <w:szCs w:val="22"/>
-            <w:lang w:val="en-GB" w:eastAsia="en-GB"/>
+            <w:lang w:val="el-GR" w:eastAsia="el-GR"/>
           </w:rPr>
           <w:tab/>
         </w:r>
@@ -2131,7 +2131,7 @@
             <w:noProof/>
             <w:lang w:val="en-GB"/>
           </w:rPr>
-          <w:t>Install UCH server</w:t>
+          <w:t>Use UCH java client in your project</w:t>
         </w:r>
         <w:r>
           <w:rPr>
@@ -2152,7 +2152,7 @@
             <w:noProof/>
             <w:webHidden/>
           </w:rPr>
-          <w:instrText xml:space="preserve"> PAGEREF _Toc456024240 \h </w:instrText>
+          <w:instrText xml:space="preserve"> PAGEREF _Toc457489986 \h </w:instrText>
         </w:r>
         <w:r>
           <w:rPr>
@@ -2185,23 +2185,27 @@
     </w:p>
     <w:p>
       <w:pPr>
-        <w:pStyle w:val="TOC2"/>
+        <w:pStyle w:val="TOC3"/>
+        <w:tabs>
+          <w:tab w:val="left" w:pos="1320"/>
+          <w:tab w:val="right" w:leader="dot" w:pos="9060"/>
+        </w:tabs>
         <w:rPr>
           <w:rFonts w:eastAsiaTheme="minorEastAsia" w:cstheme="minorBidi"/>
           <w:noProof/>
           <w:sz w:val="22"/>
           <w:szCs w:val="22"/>
-          <w:lang w:val="en-GB" w:eastAsia="en-GB"/>
-        </w:rPr>
-      </w:pPr>
-      <w:hyperlink w:anchor="_Toc456024241" w:history="1">
+          <w:lang w:val="el-GR" w:eastAsia="el-GR"/>
+        </w:rPr>
+      </w:pPr>
+      <w:hyperlink w:anchor="_Toc457489987" w:history="1">
         <w:r>
           <w:rPr>
             <w:rStyle w:val="Hyperlink"/>
             <w:noProof/>
             <w:lang w:val="en-GB"/>
           </w:rPr>
-          <w:t>2.4</w:t>
+          <w:t>2.3.3</w:t>
         </w:r>
         <w:r>
           <w:rPr>
@@ -2209,7 +2213,7 @@
             <w:noProof/>
             <w:sz w:val="22"/>
             <w:szCs w:val="22"/>
-            <w:lang w:val="en-GB" w:eastAsia="en-GB"/>
+            <w:lang w:val="el-GR" w:eastAsia="el-GR"/>
           </w:rPr>
           <w:tab/>
         </w:r>
@@ -2219,6 +2223,94 @@
             <w:noProof/>
             <w:lang w:val="en-GB"/>
           </w:rPr>
+          <w:t>Install UCH server</w:t>
+        </w:r>
+        <w:r>
+          <w:rPr>
+            <w:noProof/>
+            <w:webHidden/>
+          </w:rPr>
+          <w:tab/>
+        </w:r>
+        <w:r>
+          <w:rPr>
+            <w:noProof/>
+            <w:webHidden/>
+          </w:rPr>
+          <w:fldChar w:fldCharType="begin"/>
+        </w:r>
+        <w:r>
+          <w:rPr>
+            <w:noProof/>
+            <w:webHidden/>
+          </w:rPr>
+          <w:instrText xml:space="preserve"> PAGEREF _Toc457489987 \h </w:instrText>
+        </w:r>
+        <w:r>
+          <w:rPr>
+            <w:noProof/>
+            <w:webHidden/>
+          </w:rPr>
+        </w:r>
+        <w:r>
+          <w:rPr>
+            <w:noProof/>
+            <w:webHidden/>
+          </w:rPr>
+          <w:fldChar w:fldCharType="separate"/>
+        </w:r>
+        <w:r>
+          <w:rPr>
+            <w:noProof/>
+            <w:webHidden/>
+          </w:rPr>
+          <w:t>4</w:t>
+        </w:r>
+        <w:r>
+          <w:rPr>
+            <w:noProof/>
+            <w:webHidden/>
+          </w:rPr>
+          <w:fldChar w:fldCharType="end"/>
+        </w:r>
+      </w:hyperlink>
+    </w:p>
+    <w:p>
+      <w:pPr>
+        <w:pStyle w:val="TOC2"/>
+        <w:rPr>
+          <w:rFonts w:eastAsiaTheme="minorEastAsia" w:cstheme="minorBidi"/>
+          <w:noProof/>
+          <w:sz w:val="22"/>
+          <w:szCs w:val="22"/>
+          <w:lang w:val="el-GR" w:eastAsia="el-GR"/>
+        </w:rPr>
+      </w:pPr>
+      <w:hyperlink w:anchor="_Toc457489988" w:history="1">
+        <w:r>
+          <w:rPr>
+            <w:rStyle w:val="Hyperlink"/>
+            <w:noProof/>
+            <w:lang w:val="en-GB"/>
+          </w:rPr>
+          <w:t>2.4</w:t>
+        </w:r>
+        <w:r>
+          <w:rPr>
+            <w:rFonts w:eastAsiaTheme="minorEastAsia" w:cstheme="minorBidi"/>
+            <w:noProof/>
+            <w:sz w:val="22"/>
+            <w:szCs w:val="22"/>
+            <w:lang w:val="el-GR" w:eastAsia="el-GR"/>
+          </w:rPr>
+          <w:tab/>
+        </w:r>
+        <w:r>
+          <w:rPr>
+            <w:rStyle w:val="Hyperlink"/>
+            <w:noProof/>
+            <w:lang w:val="en-GB"/>
+          </w:rPr>
           <w:t>Test</w:t>
         </w:r>
         <w:r>
@@ -2240,7 +2332,7 @@
             <w:noProof/>
             <w:webHidden/>
           </w:rPr>
-          <w:instrText xml:space="preserve"> PAGEREF _Toc456024241 \h </w:instrText>
+          <w:instrText xml:space="preserve"> PAGEREF _Toc457489988 \h </w:instrText>
         </w:r>
         <w:r>
           <w:rPr>
@@ -2260,7 +2352,7 @@
             <w:noProof/>
             <w:webHidden/>
           </w:rPr>
-          <w:t>3</w:t>
+          <w:t>4</w:t>
         </w:r>
         <w:r>
           <w:rPr>
@@ -2280,10 +2372,10 @@
           <w:noProof/>
           <w:sz w:val="22"/>
           <w:szCs w:val="22"/>
-          <w:lang w:val="en-GB" w:eastAsia="en-GB"/>
-        </w:rPr>
-      </w:pPr>
-      <w:hyperlink w:anchor="_Toc456024242" w:history="1">
+          <w:lang w:val="el-GR" w:eastAsia="el-GR"/>
+        </w:rPr>
+      </w:pPr>
+      <w:hyperlink w:anchor="_Toc457489989" w:history="1">
         <w:r>
           <w:rPr>
             <w:rStyle w:val="Hyperlink"/>
@@ -2300,7 +2392,7 @@
             <w:noProof/>
             <w:sz w:val="22"/>
             <w:szCs w:val="22"/>
-            <w:lang w:val="en-GB" w:eastAsia="en-GB"/>
+            <w:lang w:val="el-GR" w:eastAsia="el-GR"/>
           </w:rPr>
           <w:tab/>
         </w:r>
@@ -2331,7 +2423,7 @@
             <w:noProof/>
             <w:webHidden/>
           </w:rPr>
-          <w:instrText xml:space="preserve"> PAGEREF _Toc456024242 \h </w:instrText>
+          <w:instrText xml:space="preserve"> PAGEREF _Toc457489989 \h </w:instrText>
         </w:r>
         <w:r>
           <w:rPr>
@@ -2370,10 +2462,10 @@
           <w:noProof/>
           <w:sz w:val="22"/>
           <w:szCs w:val="22"/>
-          <w:lang w:val="en-GB" w:eastAsia="en-GB"/>
-        </w:rPr>
-      </w:pPr>
-      <w:hyperlink w:anchor="_Toc456024243" w:history="1">
+          <w:lang w:val="el-GR" w:eastAsia="el-GR"/>
+        </w:rPr>
+      </w:pPr>
+      <w:hyperlink w:anchor="_Toc457489990" w:history="1">
         <w:r>
           <w:rPr>
             <w:rStyle w:val="Hyperlink"/>
@@ -2388,7 +2480,7 @@
             <w:noProof/>
             <w:sz w:val="22"/>
             <w:szCs w:val="22"/>
-            <w:lang w:val="en-GB" w:eastAsia="en-GB"/>
+            <w:lang w:val="el-GR" w:eastAsia="el-GR"/>
           </w:rPr>
           <w:tab/>
         </w:r>
@@ -2419,7 +2511,7 @@
             <w:noProof/>
             <w:webHidden/>
           </w:rPr>
-          <w:instrText xml:space="preserve"> PAGEREF _Toc456024243 \h </w:instrText>
+          <w:instrText xml:space="preserve"> PAGEREF _Toc457489990 \h </w:instrText>
         </w:r>
         <w:r>
           <w:rPr>
@@ -2458,10 +2550,10 @@
           <w:noProof/>
           <w:sz w:val="22"/>
           <w:szCs w:val="22"/>
-          <w:lang w:val="en-GB" w:eastAsia="en-GB"/>
-        </w:rPr>
-      </w:pPr>
-      <w:hyperlink w:anchor="_Toc456024244" w:history="1">
+          <w:lang w:val="el-GR" w:eastAsia="el-GR"/>
+        </w:rPr>
+      </w:pPr>
+      <w:hyperlink w:anchor="_Toc457489991" w:history="1">
         <w:r>
           <w:rPr>
             <w:rStyle w:val="Hyperlink"/>
@@ -2476,7 +2568,7 @@
             <w:noProof/>
             <w:sz w:val="22"/>
             <w:szCs w:val="22"/>
-            <w:lang w:val="en-GB" w:eastAsia="en-GB"/>
+            <w:lang w:val="el-GR" w:eastAsia="el-GR"/>
           </w:rPr>
           <w:tab/>
         </w:r>
@@ -2507,7 +2599,7 @@
             <w:noProof/>
             <w:webHidden/>
           </w:rPr>
-          <w:instrText xml:space="preserve"> PAGEREF _Toc456024244 \h </w:instrText>
+          <w:instrText xml:space="preserve"> PAGEREF _Toc457489991 \h </w:instrText>
         </w:r>
         <w:r>
           <w:rPr>
@@ -2550,10 +2642,10 @@
           <w:noProof/>
           <w:sz w:val="22"/>
           <w:szCs w:val="22"/>
-          <w:lang w:val="en-GB" w:eastAsia="en-GB"/>
-        </w:rPr>
-      </w:pPr>
-      <w:hyperlink w:anchor="_Toc456024245" w:history="1">
+          <w:lang w:val="el-GR" w:eastAsia="el-GR"/>
+        </w:rPr>
+      </w:pPr>
+      <w:hyperlink w:anchor="_Toc457489992" w:history="1">
         <w:r>
           <w:rPr>
             <w:rStyle w:val="Hyperlink"/>
@@ -2568,7 +2660,7 @@
             <w:noProof/>
             <w:sz w:val="22"/>
             <w:szCs w:val="22"/>
-            <w:lang w:val="en-GB" w:eastAsia="en-GB"/>
+            <w:lang w:val="el-GR" w:eastAsia="el-GR"/>
           </w:rPr>
           <w:tab/>
         </w:r>
@@ -2599,7 +2691,7 @@
             <w:noProof/>
             <w:webHidden/>
           </w:rPr>
-          <w:instrText xml:space="preserve"> PAGEREF _Toc456024245 \h </w:instrText>
+          <w:instrText xml:space="preserve"> PAGEREF _Toc457489992 \h </w:instrText>
         </w:r>
         <w:r>
           <w:rPr>
@@ -2642,10 +2734,10 @@
           <w:noProof/>
           <w:sz w:val="22"/>
           <w:szCs w:val="22"/>
-          <w:lang w:val="en-GB" w:eastAsia="en-GB"/>
-        </w:rPr>
-      </w:pPr>
-      <w:hyperlink w:anchor="_Toc456024246" w:history="1">
+          <w:lang w:val="el-GR" w:eastAsia="el-GR"/>
+        </w:rPr>
+      </w:pPr>
+      <w:hyperlink w:anchor="_Toc457489993" w:history="1">
         <w:r>
           <w:rPr>
             <w:rStyle w:val="Hyperlink"/>
@@ -2660,7 +2752,7 @@
             <w:noProof/>
             <w:sz w:val="22"/>
             <w:szCs w:val="22"/>
-            <w:lang w:val="en-GB" w:eastAsia="en-GB"/>
+            <w:lang w:val="el-GR" w:eastAsia="el-GR"/>
           </w:rPr>
           <w:tab/>
         </w:r>
@@ -2691,7 +2783,7 @@
             <w:noProof/>
             <w:webHidden/>
           </w:rPr>
-          <w:instrText xml:space="preserve"> PAGEREF _Toc456024246 \h </w:instrText>
+          <w:instrText xml:space="preserve"> PAGEREF _Toc457489993 \h </w:instrText>
         </w:r>
         <w:r>
           <w:rPr>
@@ -2734,10 +2826,10 @@
           <w:noProof/>
           <w:sz w:val="22"/>
           <w:szCs w:val="22"/>
-          <w:lang w:val="en-GB" w:eastAsia="en-GB"/>
-        </w:rPr>
-      </w:pPr>
-      <w:hyperlink w:anchor="_Toc456024247" w:history="1">
+          <w:lang w:val="el-GR" w:eastAsia="el-GR"/>
+        </w:rPr>
+      </w:pPr>
+      <w:hyperlink w:anchor="_Toc457489994" w:history="1">
         <w:r>
           <w:rPr>
             <w:rStyle w:val="Hyperlink"/>
@@ -2752,7 +2844,7 @@
             <w:noProof/>
             <w:sz w:val="22"/>
             <w:szCs w:val="22"/>
-            <w:lang w:val="en-GB" w:eastAsia="en-GB"/>
+            <w:lang w:val="el-GR" w:eastAsia="el-GR"/>
           </w:rPr>
           <w:tab/>
         </w:r>
@@ -2783,7 +2875,7 @@
             <w:noProof/>
             <w:webHidden/>
           </w:rPr>
-          <w:instrText xml:space="preserve"> PAGEREF _Toc456024247 \h </w:instrText>
+          <w:instrText xml:space="preserve"> PAGEREF _Toc457489994 \h </w:instrText>
         </w:r>
         <w:r>
           <w:rPr>
@@ -2822,10 +2914,10 @@
           <w:noProof/>
           <w:sz w:val="22"/>
           <w:szCs w:val="22"/>
-          <w:lang w:val="en-GB" w:eastAsia="en-GB"/>
-        </w:rPr>
-      </w:pPr>
-      <w:hyperlink w:anchor="_Toc456024248" w:history="1">
+          <w:lang w:val="el-GR" w:eastAsia="el-GR"/>
+        </w:rPr>
+      </w:pPr>
+      <w:hyperlink w:anchor="_Toc457489995" w:history="1">
         <w:r>
           <w:rPr>
             <w:rStyle w:val="Hyperlink"/>
@@ -2840,7 +2932,7 @@
             <w:noProof/>
             <w:sz w:val="22"/>
             <w:szCs w:val="22"/>
-            <w:lang w:val="en-GB" w:eastAsia="en-GB"/>
+            <w:lang w:val="el-GR" w:eastAsia="el-GR"/>
           </w:rPr>
           <w:tab/>
         </w:r>
@@ -2871,7 +2963,7 @@
             <w:noProof/>
             <w:webHidden/>
           </w:rPr>
-          <w:instrText xml:space="preserve"> PAGEREF _Toc456024248 \h </w:instrText>
+          <w:instrText xml:space="preserve"> PAGEREF _Toc457489995 \h </w:instrText>
         </w:r>
         <w:r>
           <w:rPr>
@@ -2911,10 +3003,10 @@
           <w:noProof/>
           <w:sz w:val="22"/>
           <w:szCs w:val="22"/>
-          <w:lang w:val="en-GB" w:eastAsia="en-GB"/>
-        </w:rPr>
-      </w:pPr>
-      <w:hyperlink w:anchor="_Toc456024249" w:history="1">
+          <w:lang w:val="el-GR" w:eastAsia="el-GR"/>
+        </w:rPr>
+      </w:pPr>
+      <w:hyperlink w:anchor="_Toc457489996" w:history="1">
         <w:r>
           <w:rPr>
             <w:rStyle w:val="Hyperlink"/>
@@ -2931,7 +3023,7 @@
             <w:noProof/>
             <w:sz w:val="22"/>
             <w:szCs w:val="22"/>
-            <w:lang w:val="en-GB" w:eastAsia="en-GB"/>
+            <w:lang w:val="el-GR" w:eastAsia="el-GR"/>
           </w:rPr>
           <w:tab/>
         </w:r>
@@ -2941,6 +3033,449 @@
             <w:noProof/>
             <w:lang w:val="en-GB"/>
           </w:rPr>
+          <w:t>UCH Java Client in AsTeRICS</w:t>
+        </w:r>
+        <w:r>
+          <w:rPr>
+            <w:noProof/>
+            <w:webHidden/>
+          </w:rPr>
+          <w:tab/>
+        </w:r>
+        <w:r>
+          <w:rPr>
+            <w:noProof/>
+            <w:webHidden/>
+          </w:rPr>
+          <w:fldChar w:fldCharType="begin"/>
+        </w:r>
+        <w:r>
+          <w:rPr>
+            <w:noProof/>
+            <w:webHidden/>
+          </w:rPr>
+          <w:instrText xml:space="preserve"> PAGEREF _Toc457489996 \h </w:instrText>
+        </w:r>
+        <w:r>
+          <w:rPr>
+            <w:noProof/>
+            <w:webHidden/>
+          </w:rPr>
+        </w:r>
+        <w:r>
+          <w:rPr>
+            <w:noProof/>
+            <w:webHidden/>
+          </w:rPr>
+          <w:fldChar w:fldCharType="separate"/>
+        </w:r>
+        <w:r>
+          <w:rPr>
+            <w:noProof/>
+            <w:webHidden/>
+          </w:rPr>
+          <w:t>9</w:t>
+        </w:r>
+        <w:r>
+          <w:rPr>
+            <w:noProof/>
+            <w:webHidden/>
+          </w:rPr>
+          <w:fldChar w:fldCharType="end"/>
+        </w:r>
+      </w:hyperlink>
+    </w:p>
+    <w:p>
+      <w:pPr>
+        <w:pStyle w:val="TOC2"/>
+        <w:rPr>
+          <w:rFonts w:eastAsiaTheme="minorEastAsia" w:cstheme="minorBidi"/>
+          <w:noProof/>
+          <w:sz w:val="22"/>
+          <w:szCs w:val="22"/>
+          <w:lang w:val="el-GR" w:eastAsia="el-GR"/>
+        </w:rPr>
+      </w:pPr>
+      <w:hyperlink w:anchor="_Toc457489997" w:history="1">
+        <w:r>
+          <w:rPr>
+            <w:rStyle w:val="Hyperlink"/>
+            <w:noProof/>
+            <w:lang w:val="en-GB"/>
+          </w:rPr>
+          <w:t>4.1</w:t>
+        </w:r>
+        <w:r>
+          <w:rPr>
+            <w:rFonts w:eastAsiaTheme="minorEastAsia" w:cstheme="minorBidi"/>
+            <w:noProof/>
+            <w:sz w:val="22"/>
+            <w:szCs w:val="22"/>
+            <w:lang w:val="el-GR" w:eastAsia="el-GR"/>
+          </w:rPr>
+          <w:tab/>
+        </w:r>
+        <w:r>
+          <w:rPr>
+            <w:rStyle w:val="Hyperlink"/>
+            <w:noProof/>
+            <w:lang w:val="en-GB"/>
+          </w:rPr>
+          <w:t>Discovering URC component variables</w:t>
+        </w:r>
+        <w:r>
+          <w:rPr>
+            <w:noProof/>
+            <w:webHidden/>
+          </w:rPr>
+          <w:tab/>
+        </w:r>
+        <w:r>
+          <w:rPr>
+            <w:noProof/>
+            <w:webHidden/>
+          </w:rPr>
+          <w:fldChar w:fldCharType="begin"/>
+        </w:r>
+        <w:r>
+          <w:rPr>
+            <w:noProof/>
+            <w:webHidden/>
+          </w:rPr>
+          <w:instrText xml:space="preserve"> PAGEREF _Toc457489997 \h </w:instrText>
+        </w:r>
+        <w:r>
+          <w:rPr>
+            <w:noProof/>
+            <w:webHidden/>
+          </w:rPr>
+        </w:r>
+        <w:r>
+          <w:rPr>
+            <w:noProof/>
+            <w:webHidden/>
+          </w:rPr>
+          <w:fldChar w:fldCharType="separate"/>
+        </w:r>
+        <w:r>
+          <w:rPr>
+            <w:noProof/>
+            <w:webHidden/>
+          </w:rPr>
+          <w:t>9</w:t>
+        </w:r>
+        <w:r>
+          <w:rPr>
+            <w:noProof/>
+            <w:webHidden/>
+          </w:rPr>
+          <w:fldChar w:fldCharType="end"/>
+        </w:r>
+      </w:hyperlink>
+    </w:p>
+    <w:p>
+      <w:pPr>
+        <w:pStyle w:val="TOC2"/>
+        <w:rPr>
+          <w:rFonts w:eastAsiaTheme="minorEastAsia" w:cstheme="minorBidi"/>
+          <w:noProof/>
+          <w:sz w:val="22"/>
+          <w:szCs w:val="22"/>
+          <w:lang w:val="el-GR" w:eastAsia="el-GR"/>
+        </w:rPr>
+      </w:pPr>
+      <w:hyperlink w:anchor="_Toc457489998" w:history="1">
+        <w:r>
+          <w:rPr>
+            <w:rStyle w:val="Hyperlink"/>
+            <w:noProof/>
+            <w:lang w:val="en-GB"/>
+          </w:rPr>
+          <w:t>4.2</w:t>
+        </w:r>
+        <w:r>
+          <w:rPr>
+            <w:rFonts w:eastAsiaTheme="minorEastAsia" w:cstheme="minorBidi"/>
+            <w:noProof/>
+            <w:sz w:val="22"/>
+            <w:szCs w:val="22"/>
+            <w:lang w:val="el-GR" w:eastAsia="el-GR"/>
+          </w:rPr>
+          <w:tab/>
+        </w:r>
+        <w:r>
+          <w:rPr>
+            <w:rStyle w:val="Hyperlink"/>
+            <w:noProof/>
+            <w:lang w:val="en-GB"/>
+          </w:rPr>
+          <w:t>Importing the UCH Java Client Library</w:t>
+        </w:r>
+        <w:r>
+          <w:rPr>
+            <w:noProof/>
+            <w:webHidden/>
+          </w:rPr>
+          <w:tab/>
+        </w:r>
+        <w:r>
+          <w:rPr>
+            <w:noProof/>
+            <w:webHidden/>
+          </w:rPr>
+          <w:fldChar w:fldCharType="begin"/>
+        </w:r>
+        <w:r>
+          <w:rPr>
+            <w:noProof/>
+            <w:webHidden/>
+          </w:rPr>
+          <w:instrText xml:space="preserve"> PAGEREF _Toc457489998 \h </w:instrText>
+        </w:r>
+        <w:r>
+          <w:rPr>
+            <w:noProof/>
+            <w:webHidden/>
+          </w:rPr>
+        </w:r>
+        <w:r>
+          <w:rPr>
+            <w:noProof/>
+            <w:webHidden/>
+          </w:rPr>
+          <w:fldChar w:fldCharType="separate"/>
+        </w:r>
+        <w:r>
+          <w:rPr>
+            <w:noProof/>
+            <w:webHidden/>
+          </w:rPr>
+          <w:t>9</w:t>
+        </w:r>
+        <w:r>
+          <w:rPr>
+            <w:noProof/>
+            <w:webHidden/>
+          </w:rPr>
+          <w:fldChar w:fldCharType="end"/>
+        </w:r>
+      </w:hyperlink>
+    </w:p>
+    <w:p>
+      <w:pPr>
+        <w:pStyle w:val="TOC2"/>
+        <w:rPr>
+          <w:rFonts w:eastAsiaTheme="minorEastAsia" w:cstheme="minorBidi"/>
+          <w:noProof/>
+          <w:sz w:val="22"/>
+          <w:szCs w:val="22"/>
+          <w:lang w:val="el-GR" w:eastAsia="el-GR"/>
+        </w:rPr>
+      </w:pPr>
+      <w:hyperlink w:anchor="_Toc457489999" w:history="1">
+        <w:r>
+          <w:rPr>
+            <w:rStyle w:val="Hyperlink"/>
+            <w:noProof/>
+            <w:lang w:val="en-GB"/>
+          </w:rPr>
+          <w:t>4.3</w:t>
+        </w:r>
+        <w:r>
+          <w:rPr>
+            <w:rFonts w:eastAsiaTheme="minorEastAsia" w:cstheme="minorBidi"/>
+            <w:noProof/>
+            <w:sz w:val="22"/>
+            <w:szCs w:val="22"/>
+            <w:lang w:val="el-GR" w:eastAsia="el-GR"/>
+          </w:rPr>
+          <w:tab/>
+        </w:r>
+        <w:r>
+          <w:rPr>
+            <w:rStyle w:val="Hyperlink"/>
+            <w:noProof/>
+            <w:lang w:val="en-GB"/>
+          </w:rPr>
+          <w:t>Connecting to the UCH server</w:t>
+        </w:r>
+        <w:r>
+          <w:rPr>
+            <w:noProof/>
+            <w:webHidden/>
+          </w:rPr>
+          <w:tab/>
+        </w:r>
+        <w:r>
+          <w:rPr>
+            <w:noProof/>
+            <w:webHidden/>
+          </w:rPr>
+          <w:fldChar w:fldCharType="begin"/>
+        </w:r>
+        <w:r>
+          <w:rPr>
+            <w:noProof/>
+            <w:webHidden/>
+          </w:rPr>
+          <w:instrText xml:space="preserve"> PAGEREF _Toc457489999 \h </w:instrText>
+        </w:r>
+        <w:r>
+          <w:rPr>
+            <w:noProof/>
+            <w:webHidden/>
+          </w:rPr>
+        </w:r>
+        <w:r>
+          <w:rPr>
+            <w:noProof/>
+            <w:webHidden/>
+          </w:rPr>
+          <w:fldChar w:fldCharType="separate"/>
+        </w:r>
+        <w:r>
+          <w:rPr>
+            <w:noProof/>
+            <w:webHidden/>
+          </w:rPr>
+          <w:t>10</w:t>
+        </w:r>
+        <w:r>
+          <w:rPr>
+            <w:noProof/>
+            <w:webHidden/>
+          </w:rPr>
+          <w:fldChar w:fldCharType="end"/>
+        </w:r>
+      </w:hyperlink>
+    </w:p>
+    <w:p>
+      <w:pPr>
+        <w:pStyle w:val="TOC2"/>
+        <w:rPr>
+          <w:rFonts w:eastAsiaTheme="minorEastAsia" w:cstheme="minorBidi"/>
+          <w:noProof/>
+          <w:sz w:val="22"/>
+          <w:szCs w:val="22"/>
+          <w:lang w:val="el-GR" w:eastAsia="el-GR"/>
+        </w:rPr>
+      </w:pPr>
+      <w:hyperlink w:anchor="_Toc457490000" w:history="1">
+        <w:r>
+          <w:rPr>
+            <w:rStyle w:val="Hyperlink"/>
+            <w:noProof/>
+            <w:lang w:val="en-GB"/>
+          </w:rPr>
+          <w:t>4.4</w:t>
+        </w:r>
+        <w:r>
+          <w:rPr>
+            <w:rFonts w:eastAsiaTheme="minorEastAsia" w:cstheme="minorBidi"/>
+            <w:noProof/>
+            <w:sz w:val="22"/>
+            <w:szCs w:val="22"/>
+            <w:lang w:val="el-GR" w:eastAsia="el-GR"/>
+          </w:rPr>
+          <w:tab/>
+        </w:r>
+        <w:r>
+          <w:rPr>
+            <w:rStyle w:val="Hyperlink"/>
+            <w:noProof/>
+            <w:lang w:val="en-GB"/>
+          </w:rPr>
+          <w:t>Changing UCH component value</w:t>
+        </w:r>
+        <w:r>
+          <w:rPr>
+            <w:noProof/>
+            <w:webHidden/>
+          </w:rPr>
+          <w:tab/>
+        </w:r>
+        <w:r>
+          <w:rPr>
+            <w:noProof/>
+            <w:webHidden/>
+          </w:rPr>
+          <w:fldChar w:fldCharType="begin"/>
+        </w:r>
+        <w:r>
+          <w:rPr>
+            <w:noProof/>
+            <w:webHidden/>
+          </w:rPr>
+          <w:instrText xml:space="preserve"> PAGEREF _Toc457490000 \h </w:instrText>
+        </w:r>
+        <w:r>
+          <w:rPr>
+            <w:noProof/>
+            <w:webHidden/>
+          </w:rPr>
+        </w:r>
+        <w:r>
+          <w:rPr>
+            <w:noProof/>
+            <w:webHidden/>
+          </w:rPr>
+          <w:fldChar w:fldCharType="separate"/>
+        </w:r>
+        <w:r>
+          <w:rPr>
+            <w:noProof/>
+            <w:webHidden/>
+          </w:rPr>
+          <w:t>10</w:t>
+        </w:r>
+        <w:r>
+          <w:rPr>
+            <w:noProof/>
+            <w:webHidden/>
+          </w:rPr>
+          <w:fldChar w:fldCharType="end"/>
+        </w:r>
+      </w:hyperlink>
+    </w:p>
+    <w:p>
+      <w:pPr>
+        <w:pStyle w:val="TOC1"/>
+        <w:rPr>
+          <w:rFonts w:eastAsiaTheme="minorEastAsia" w:cstheme="minorBidi"/>
+          <w:b w:val="0"/>
+          <w:noProof/>
+          <w:sz w:val="22"/>
+          <w:szCs w:val="22"/>
+          <w:lang w:val="el-GR" w:eastAsia="el-GR"/>
+        </w:rPr>
+      </w:pPr>
+      <w:hyperlink w:anchor="_Toc457490001" w:history="1">
+        <w:r>
+          <w:rPr>
+            <w:rStyle w:val="Hyperlink"/>
+            <w:noProof/>
+            <w:spacing w:val="100"/>
+            <w:lang w:val="en-GB"/>
+          </w:rPr>
+          <w:t>5</w:t>
+        </w:r>
+        <w:r>
+          <w:rPr>
+            <w:rFonts w:eastAsiaTheme="minorEastAsia" w:cstheme="minorBidi"/>
+            <w:b w:val="0"/>
+            <w:noProof/>
+            <w:sz w:val="22"/>
+            <w:szCs w:val="22"/>
+            <w:lang w:val="el-GR" w:eastAsia="el-GR"/>
+          </w:rPr>
+          <w:tab/>
+        </w:r>
+        <w:r>
+          <w:rPr>
+            <w:rStyle w:val="Hyperlink"/>
+            <w:noProof/>
+            <w:lang w:val="en-GB"/>
+          </w:rPr>
           <w:t>References</w:t>
         </w:r>
         <w:r>
@@ -2962,7 +3497,7 @@
             <w:noProof/>
             <w:webHidden/>
           </w:rPr>
-          <w:instrText xml:space="preserve"> PAGEREF _Toc456024249 \h </w:instrText>
+          <w:instrText xml:space="preserve"> PAGEREF _Toc457490001 \h </w:instrText>
         </w:r>
         <w:r>
           <w:rPr>
@@ -2982,7 +3517,7 @@
             <w:noProof/>
             <w:webHidden/>
           </w:rPr>
-          <w:t>9</w:t>
+          <w:t>11</w:t>
         </w:r>
         <w:r>
           <w:rPr>
@@ -3018,6 +3553,7 @@
         <w:rPr>
           <w:lang w:val="en-GB"/>
         </w:rPr>
+        <w:lastRenderedPageBreak/>
         <w:t>List of Tables</w:t>
       </w:r>
     </w:p>
@@ -3598,6 +4134,8 @@
         </w:rPr>
         <w:fldChar w:fldCharType="end"/>
       </w:r>
+      <w:bookmarkStart w:id="0" w:name="_GoBack"/>
+      <w:bookmarkEnd w:id="0"/>
     </w:p>
     <w:p>
       <w:pPr>
@@ -3610,7 +4148,7 @@
           <w:lang w:val="en-GB"/>
         </w:rPr>
       </w:pPr>
-      <w:bookmarkStart w:id="0" w:name="_Toc456024231"/>
+      <w:bookmarkStart w:id="1" w:name="_Toc457489977"/>
       <w:r>
         <w:rPr>
           <w:lang w:val="en-GB"/>
@@ -3618,7 +4156,7 @@
         <w:lastRenderedPageBreak/>
         <w:t>Executive Summary</w:t>
       </w:r>
-      <w:bookmarkEnd w:id="0"/>
+      <w:bookmarkEnd w:id="1"/>
     </w:p>
     <w:p>
       <w:pPr>
@@ -3672,7 +4210,7 @@
           <w:lang w:val="en-GB"/>
         </w:rPr>
       </w:pPr>
-      <w:bookmarkStart w:id="1" w:name="_Toc456024232"/>
+      <w:bookmarkStart w:id="2" w:name="_Toc457489978"/>
       <w:r>
         <w:rPr>
           <w:lang w:val="en-GB"/>
@@ -3680,7 +4218,7 @@
         <w:lastRenderedPageBreak/>
         <w:t>Introduction</w:t>
       </w:r>
-      <w:bookmarkEnd w:id="1"/>
+      <w:bookmarkEnd w:id="2"/>
     </w:p>
     <w:p>
       <w:pPr>
@@ -3689,7 +4227,7 @@
           <w:lang w:val="en-GB"/>
         </w:rPr>
       </w:pPr>
-      <w:bookmarkStart w:id="2" w:name="_Toc456024233"/>
+      <w:bookmarkStart w:id="3" w:name="_Toc457489979"/>
       <w:r>
         <w:rPr>
           <w:lang w:val="en-GB"/>
@@ -3702,7 +4240,7 @@
         </w:rPr>
         <w:t xml:space="preserve"> library</w:t>
       </w:r>
-      <w:bookmarkEnd w:id="2"/>
+      <w:bookmarkEnd w:id="3"/>
     </w:p>
     <w:p>
       <w:pPr>
@@ -3743,7 +4281,7 @@
           <w:lang w:val="en-GB"/>
         </w:rPr>
       </w:pPr>
-      <w:bookmarkStart w:id="3" w:name="_Toc456024234"/>
+      <w:bookmarkStart w:id="4" w:name="_Toc457489980"/>
       <w:r>
         <w:rPr>
           <w:lang w:val="en-GB"/>
@@ -3762,7 +4300,7 @@
         </w:rPr>
         <w:t xml:space="preserve"> we need UCH java client</w:t>
       </w:r>
-      <w:bookmarkEnd w:id="3"/>
+      <w:bookmarkEnd w:id="4"/>
     </w:p>
     <w:p>
       <w:pPr>
@@ -3942,7 +4480,7 @@
           <w:lang w:val="en-GB"/>
         </w:rPr>
       </w:pPr>
-      <w:bookmarkStart w:id="4" w:name="_Toc456024235"/>
+      <w:bookmarkStart w:id="5" w:name="_Toc457489981"/>
       <w:r>
         <w:rPr>
           <w:lang w:val="en-GB"/>
@@ -3950,7 +4488,7 @@
         <w:lastRenderedPageBreak/>
         <w:t>Installation</w:t>
       </w:r>
-      <w:bookmarkEnd w:id="4"/>
+      <w:bookmarkEnd w:id="5"/>
     </w:p>
     <w:p>
       <w:pPr>
@@ -3959,14 +4497,14 @@
           <w:lang w:val="en-GB"/>
         </w:rPr>
       </w:pPr>
-      <w:bookmarkStart w:id="5" w:name="_Toc456024236"/>
+      <w:bookmarkStart w:id="6" w:name="_Toc457489982"/>
       <w:r>
         <w:rPr>
           <w:lang w:val="en-GB"/>
         </w:rPr>
         <w:t>Prerequisites</w:t>
       </w:r>
-      <w:bookmarkEnd w:id="5"/>
+      <w:bookmarkEnd w:id="6"/>
     </w:p>
     <w:p>
       <w:pPr>
@@ -4011,7 +4549,7 @@
           <w:lang w:val="en-GB"/>
         </w:rPr>
       </w:pPr>
-      <w:bookmarkStart w:id="6" w:name="_Toc456024237"/>
+      <w:bookmarkStart w:id="7" w:name="_Toc457489983"/>
       <w:r>
         <w:rPr>
           <w:lang w:val="en-GB"/>
@@ -4024,7 +4562,7 @@
         </w:rPr>
         <w:t>ownload</w:t>
       </w:r>
-      <w:bookmarkEnd w:id="6"/>
+      <w:bookmarkEnd w:id="7"/>
     </w:p>
     <w:p>
       <w:pPr>
@@ -4107,6 +4645,7 @@
     </w:p>
     <w:p>
       <w:pPr>
+        <w:pStyle w:val="ListParagraph"/>
         <w:rPr>
           <w:lang w:val="en-GB"/>
         </w:rPr>
@@ -4156,7 +4695,21 @@
           <w:rFonts w:ascii="Courier New" w:hAnsi="Courier New" w:cs="Courier New"/>
           <w:lang w:val="en-GB"/>
         </w:rPr>
-        <w:t>&gt;/AsTeRICS/ARE - UCH Java Library</w:t>
+        <w:t>&gt;/</w:t>
+      </w:r>
+      <w:r>
+        <w:rPr>
+          <w:rFonts w:ascii="Courier New" w:hAnsi="Courier New" w:cs="Courier New"/>
+          <w:lang w:val="en-GB"/>
+        </w:rPr>
+        <w:t>Source Code/AsTeRICS/</w:t>
+      </w:r>
+      <w:r>
+        <w:rPr>
+          <w:rFonts w:ascii="Courier New" w:hAnsi="Courier New" w:cs="Courier New"/>
+          <w:lang w:val="en-GB"/>
+        </w:rPr>
+        <w:t>UCH Java Library</w:t>
       </w:r>
     </w:p>
     <w:p>
@@ -4219,14 +4772,14 @@
           <w:lang w:val="en-GB"/>
         </w:rPr>
       </w:pPr>
-      <w:bookmarkStart w:id="7" w:name="_Toc456024238"/>
+      <w:bookmarkStart w:id="8" w:name="_Toc457489984"/>
       <w:r>
         <w:rPr>
           <w:lang w:val="en-GB"/>
         </w:rPr>
         <w:t>Installation</w:t>
       </w:r>
-      <w:bookmarkEnd w:id="7"/>
+      <w:bookmarkEnd w:id="8"/>
     </w:p>
     <w:p>
       <w:pPr>
@@ -4235,7 +4788,7 @@
           <w:lang w:val="en-GB"/>
         </w:rPr>
       </w:pPr>
-      <w:bookmarkStart w:id="8" w:name="_Toc456024239"/>
+      <w:bookmarkStart w:id="9" w:name="_Toc457489985"/>
       <w:r>
         <w:rPr>
           <w:lang w:val="en-GB"/>
@@ -4248,7 +4801,7 @@
         </w:rPr>
         <w:t xml:space="preserve"> to eclipse</w:t>
       </w:r>
-      <w:bookmarkEnd w:id="8"/>
+      <w:bookmarkEnd w:id="9"/>
     </w:p>
     <w:p>
       <w:pPr>
@@ -4451,14 +5004,288 @@
           <w:lang w:val="en-GB"/>
         </w:rPr>
       </w:pPr>
-      <w:bookmarkStart w:id="9" w:name="_Toc456024240"/>
-      <w:r>
-        <w:rPr>
-          <w:lang w:val="en-GB"/>
-        </w:rPr>
+      <w:bookmarkStart w:id="10" w:name="_Toc457489986"/>
+      <w:r>
+        <w:rPr>
+          <w:lang w:val="en-GB"/>
+        </w:rPr>
+        <w:t>Use UCH java client in your project</w:t>
+      </w:r>
+      <w:bookmarkEnd w:id="10"/>
+    </w:p>
+    <w:p>
+      <w:pPr>
+        <w:ind w:left="360"/>
+        <w:rPr>
+          <w:lang w:val="en-GB"/>
+        </w:rPr>
+      </w:pPr>
+      <w:r>
+        <w:rPr>
+          <w:lang w:val="en-GB"/>
+        </w:rPr>
+        <w:t xml:space="preserve">Follow these steps </w:t>
+      </w:r>
+      <w:r>
+        <w:rPr>
+          <w:lang w:val="en-GB"/>
+        </w:rPr>
+        <w:t>use UCH java client in your project</w:t>
+      </w:r>
+      <w:r>
+        <w:rPr>
+          <w:lang w:val="en-GB"/>
+        </w:rPr>
+        <w:t>:</w:t>
+      </w:r>
+    </w:p>
+    <w:p>
+      <w:pPr>
+        <w:pStyle w:val="ListParagraph"/>
+        <w:numPr>
+          <w:ilvl w:val="0"/>
+          <w:numId w:val="29"/>
+        </w:numPr>
+        <w:rPr>
+          <w:lang w:val="en-GB"/>
+        </w:rPr>
+      </w:pPr>
+      <w:r>
+        <w:rPr>
+          <w:lang w:val="en-GB"/>
+        </w:rPr>
+        <w:t xml:space="preserve">Add </w:t>
+      </w:r>
+      <w:proofErr w:type="spellStart"/>
+      <w:r>
+        <w:rPr>
+          <w:lang w:val="en-GB"/>
+        </w:rPr>
+        <w:t>UchJavaClient</w:t>
+      </w:r>
+      <w:proofErr w:type="spellEnd"/>
+      <w:r>
+        <w:rPr>
+          <w:lang w:val="en-GB"/>
+        </w:rPr>
+        <w:t xml:space="preserve"> jar which is located in </w:t>
+      </w:r>
+      <w:r>
+        <w:rPr>
+          <w:lang w:val="en-GB"/>
+        </w:rPr>
+        <w:t>“</w:t>
+      </w:r>
+      <w:r>
+        <w:rPr>
+          <w:lang w:val="en-GB"/>
+        </w:rPr>
+        <w:t>&lt;</w:t>
+      </w:r>
+      <w:proofErr w:type="spellStart"/>
+      <w:r>
+        <w:rPr>
+          <w:rFonts w:ascii="Courier New" w:hAnsi="Courier New" w:cs="Courier New"/>
+          <w:b/>
+          <w:lang w:val="en-GB"/>
+        </w:rPr>
+        <w:t>REFolderPath</w:t>
+      </w:r>
+      <w:proofErr w:type="spellEnd"/>
+      <w:r>
+        <w:rPr>
+          <w:rFonts w:ascii="Courier New" w:hAnsi="Courier New" w:cs="Courier New"/>
+          <w:lang w:val="en-GB"/>
+        </w:rPr>
+        <w:t>&gt;/Source Code/AsTeRICS/UCH Java Library</w:t>
+      </w:r>
+      <w:r>
+        <w:rPr>
+          <w:rFonts w:ascii="Courier New" w:hAnsi="Courier New" w:cs="Courier New"/>
+          <w:lang w:val="en-GB"/>
+        </w:rPr>
+        <w:t>/lib</w:t>
+      </w:r>
+      <w:r>
+        <w:rPr>
+          <w:rFonts w:ascii="Courier New" w:hAnsi="Courier New" w:cs="Courier New"/>
+          <w:lang w:val="en-GB"/>
+        </w:rPr>
+        <w:t>”</w:t>
+      </w:r>
+      <w:r>
+        <w:rPr>
+          <w:lang w:val="en-GB"/>
+        </w:rPr>
+        <w:t>, to the project’s build</w:t>
+      </w:r>
+      <w:r>
+        <w:rPr>
+          <w:lang w:val="en-GB"/>
+        </w:rPr>
+        <w:t xml:space="preserve"> </w:t>
+      </w:r>
+      <w:r>
+        <w:rPr>
+          <w:lang w:val="en-GB"/>
+        </w:rPr>
+        <w:t>path</w:t>
+      </w:r>
+      <w:r>
+        <w:rPr>
+          <w:lang w:val="en-GB"/>
+        </w:rPr>
+        <w:t>.</w:t>
+      </w:r>
+      <w:r>
+        <w:rPr>
+          <w:lang w:val="en-GB"/>
+        </w:rPr>
+        <w:t xml:space="preserve"> </w:t>
+      </w:r>
+    </w:p>
+    <w:p>
+      <w:pPr>
+        <w:pStyle w:val="ListParagraph"/>
+        <w:numPr>
+          <w:ilvl w:val="0"/>
+          <w:numId w:val="29"/>
+        </w:numPr>
+        <w:rPr>
+          <w:lang w:val="en-GB"/>
+        </w:rPr>
+      </w:pPr>
+      <w:proofErr w:type="spellStart"/>
+      <w:r>
+        <w:rPr>
+          <w:lang w:val="en-GB"/>
+        </w:rPr>
+        <w:t>UchJavaClient</w:t>
+      </w:r>
+      <w:proofErr w:type="spellEnd"/>
+      <w:r>
+        <w:rPr>
+          <w:lang w:val="en-GB"/>
+        </w:rPr>
+        <w:t xml:space="preserve"> jar has a dependency to the </w:t>
+      </w:r>
+      <w:proofErr w:type="spellStart"/>
+      <w:r>
+        <w:rPr>
+          <w:lang w:val="en-GB"/>
+        </w:rPr>
+        <w:t>JmDNS</w:t>
+      </w:r>
+      <w:proofErr w:type="spellEnd"/>
+      <w:r>
+        <w:rPr>
+          <w:lang w:val="en-GB"/>
+        </w:rPr>
+        <w:t xml:space="preserve"> </w:t>
+      </w:r>
+      <w:r>
+        <w:rPr>
+          <w:lang w:val="en-GB"/>
+        </w:rPr>
+        <w:t xml:space="preserve">[6] library. Add the </w:t>
+      </w:r>
+      <w:proofErr w:type="spellStart"/>
+      <w:r>
+        <w:rPr>
+          <w:lang w:val="en-GB"/>
+        </w:rPr>
+        <w:t>JmDNS</w:t>
+      </w:r>
+      <w:proofErr w:type="spellEnd"/>
+      <w:r>
+        <w:rPr>
+          <w:lang w:val="en-GB"/>
+        </w:rPr>
+        <w:t xml:space="preserve"> jar file located in </w:t>
+      </w:r>
+      <w:r>
+        <w:rPr>
+          <w:lang w:val="en-GB"/>
+        </w:rPr>
+        <w:t>“</w:t>
+      </w:r>
+      <w:r>
+        <w:rPr>
+          <w:lang w:val="en-GB"/>
+        </w:rPr>
+        <w:t>&lt;</w:t>
+      </w:r>
+      <w:proofErr w:type="spellStart"/>
+      <w:r>
+        <w:rPr>
+          <w:rFonts w:ascii="Courier New" w:hAnsi="Courier New" w:cs="Courier New"/>
+          <w:b/>
+          <w:lang w:val="en-GB"/>
+        </w:rPr>
+        <w:t>REFolderPath</w:t>
+      </w:r>
+      <w:proofErr w:type="spellEnd"/>
+      <w:r>
+        <w:rPr>
+          <w:rFonts w:ascii="Courier New" w:hAnsi="Courier New" w:cs="Courier New"/>
+          <w:lang w:val="en-GB"/>
+        </w:rPr>
+        <w:t>&gt;/Source Code/AsTeRICS/UCH Java Library/lib</w:t>
+      </w:r>
+      <w:r>
+        <w:rPr>
+          <w:rFonts w:ascii="Courier New" w:hAnsi="Courier New" w:cs="Courier New"/>
+          <w:lang w:val="en-GB"/>
+        </w:rPr>
+        <w:t>”</w:t>
+      </w:r>
+      <w:r>
+        <w:rPr>
+          <w:lang w:val="en-GB"/>
+        </w:rPr>
+        <w:t xml:space="preserve"> </w:t>
+      </w:r>
+      <w:r>
+        <w:rPr>
+          <w:lang w:val="en-GB"/>
+        </w:rPr>
+        <w:t>to the projects build</w:t>
+      </w:r>
+      <w:r>
+        <w:rPr>
+          <w:lang w:val="en-GB"/>
+        </w:rPr>
+        <w:t xml:space="preserve"> </w:t>
+      </w:r>
+      <w:r>
+        <w:rPr>
+          <w:lang w:val="en-GB"/>
+        </w:rPr>
+        <w:t>path</w:t>
+      </w:r>
+      <w:r>
+        <w:rPr>
+          <w:lang w:val="en-GB"/>
+        </w:rPr>
+        <w:t>.</w:t>
+      </w:r>
+    </w:p>
+    <w:p>
+      <w:pPr>
+        <w:pStyle w:val="Heading3"/>
+        <w:rPr>
+          <w:lang w:val="en-GB"/>
+        </w:rPr>
+      </w:pPr>
+      <w:bookmarkStart w:id="11" w:name="_Toc457489987"/>
+      <w:r>
+        <w:rPr>
+          <w:lang w:val="en-GB"/>
+        </w:rPr>
+        <w:lastRenderedPageBreak/>
         <w:t>Install UCH server</w:t>
       </w:r>
-      <w:bookmarkEnd w:id="9"/>
+      <w:bookmarkEnd w:id="11"/>
     </w:p>
     <w:p>
       <w:pPr>
@@ -4492,14 +5319,14 @@
           <w:lang w:val="en-GB"/>
         </w:rPr>
       </w:pPr>
-      <w:bookmarkStart w:id="10" w:name="_Toc456024241"/>
+      <w:bookmarkStart w:id="12" w:name="_Toc457489988"/>
       <w:r>
         <w:rPr>
           <w:lang w:val="en-GB"/>
         </w:rPr>
         <w:t>Test</w:t>
       </w:r>
-      <w:bookmarkEnd w:id="10"/>
+      <w:bookmarkEnd w:id="12"/>
     </w:p>
     <w:p>
       <w:pPr>
@@ -4595,7 +5422,48 @@
         <w:rPr>
           <w:lang w:val="en-GB"/>
         </w:rPr>
-        <w:t>Type “java –jar UCH.jar”. UCH server should start the initialization procedure.</w:t>
+        <w:t xml:space="preserve">Run (double click) </w:t>
+      </w:r>
+      <w:r>
+        <w:rPr>
+          <w:lang w:val="en-GB"/>
+        </w:rPr>
+        <w:t>&lt;</w:t>
+      </w:r>
+      <w:proofErr w:type="spellStart"/>
+      <w:r>
+        <w:rPr>
+          <w:rFonts w:ascii="Courier New" w:hAnsi="Courier New" w:cs="Courier New"/>
+          <w:b/>
+          <w:lang w:val="en-GB"/>
+        </w:rPr>
+        <w:t>REFolderPath</w:t>
+      </w:r>
+      <w:proofErr w:type="spellEnd"/>
+      <w:r>
+        <w:rPr>
+          <w:rFonts w:ascii="Courier New" w:hAnsi="Courier New" w:cs="Courier New"/>
+          <w:lang w:val="en-GB"/>
+        </w:rPr>
+        <w:t>&gt;/UCH</w:t>
+      </w:r>
+      <w:r>
+        <w:rPr>
+          <w:lang w:val="en-GB"/>
+        </w:rPr>
+        <w:t>/</w:t>
+      </w:r>
+      <w:r>
+        <w:rPr>
+          <w:lang w:val="en-GB"/>
+        </w:rPr>
+        <w:t xml:space="preserve">startUCH.bat </w:t>
+      </w:r>
+      <w:r>
+        <w:rPr>
+          <w:lang w:val="en-GB"/>
+        </w:rPr>
+        <w:t>file.</w:t>
       </w:r>
     </w:p>
     <w:p>
@@ -4613,14 +5481,27 @@
         <w:rPr>
           <w:lang w:val="en-GB"/>
         </w:rPr>
-        <w:lastRenderedPageBreak/>
         <w:t>Open the UCH ja</w:t>
       </w:r>
       <w:r>
         <w:rPr>
           <w:lang w:val="en-GB"/>
         </w:rPr>
-        <w:t>va client project in eclipse, navigate</w:t>
+        <w:t xml:space="preserve">va client project in </w:t>
+      </w:r>
+      <w:proofErr w:type="gramStart"/>
+      <w:r>
+        <w:rPr>
+          <w:lang w:val="en-GB"/>
+        </w:rPr>
+        <w:t>eclipse,</w:t>
+      </w:r>
+      <w:proofErr w:type="gramEnd"/>
+      <w:r>
+        <w:rPr>
+          <w:lang w:val="en-GB"/>
+        </w:rPr>
+        <w:t xml:space="preserve"> navigate</w:t>
       </w:r>
       <w:r>
         <w:rPr>
@@ -4661,7 +5542,7 @@
           <w:lang w:val="en-GB"/>
         </w:rPr>
       </w:pPr>
-      <w:bookmarkStart w:id="11" w:name="_Toc456024242"/>
+      <w:bookmarkStart w:id="13" w:name="_Toc457489989"/>
       <w:r>
         <w:rPr>
           <w:lang w:val="en-GB"/>
@@ -4669,7 +5550,7 @@
         <w:lastRenderedPageBreak/>
         <w:t>Technical</w:t>
       </w:r>
-      <w:bookmarkEnd w:id="11"/>
+      <w:bookmarkEnd w:id="13"/>
     </w:p>
     <w:p>
       <w:pPr>
@@ -4770,14 +5651,14 @@
           <w:lang w:val="en-GB"/>
         </w:rPr>
       </w:pPr>
-      <w:bookmarkStart w:id="12" w:name="_Toc456024243"/>
+      <w:bookmarkStart w:id="14" w:name="_Toc457489990"/>
       <w:r>
         <w:rPr>
           <w:lang w:val="en-GB"/>
         </w:rPr>
         <w:t>Overview</w:t>
       </w:r>
-      <w:bookmarkEnd w:id="12"/>
+      <w:bookmarkEnd w:id="14"/>
     </w:p>
     <w:p>
       <w:pPr>
@@ -4862,7 +5743,7 @@
           <w:lang w:val="el-GR" w:eastAsia="el-GR"/>
         </w:rPr>
         <w:drawing>
-          <wp:inline distT="0" distB="0" distL="0" distR="0" wp14:anchorId="2A9BEA9D" wp14:editId="3A84445F">
+          <wp:inline distT="0" distB="0" distL="0" distR="0" wp14:anchorId="3260AAC5" wp14:editId="41841CD6">
             <wp:extent cx="3419475" cy="1752600"/>
             <wp:effectExtent l="0" t="0" r="9525" b="0"/>
             <wp:docPr id="264" name="Picture 264" descr="Serveral UCH clients and one UCH server connected to a rooter, forming an example of a local network. The clients are either java clients or javascript clients." title="Local network with UCH server and clients example"/>
@@ -4901,7 +5782,7 @@
         <w:pStyle w:val="Caption"/>
         <w:jc w:val="center"/>
       </w:pPr>
-      <w:bookmarkStart w:id="13" w:name="_Toc456024250"/>
+      <w:bookmarkStart w:id="15" w:name="_Toc456024250"/>
       <w:r>
         <w:t xml:space="preserve">Figure </w:t>
       </w:r>
@@ -4929,7 +5810,7 @@
       <w:r>
         <w:t>Local network example</w:t>
       </w:r>
-      <w:bookmarkEnd w:id="13"/>
+      <w:bookmarkEnd w:id="15"/>
     </w:p>
     <w:p>
       <w:pPr>
@@ -5009,14 +5890,14 @@
         <w:lastRenderedPageBreak/>
         <w:t xml:space="preserve"> </w:t>
       </w:r>
-      <w:bookmarkStart w:id="14" w:name="_Toc456024244"/>
+      <w:bookmarkStart w:id="16" w:name="_Toc457489991"/>
       <w:r>
         <w:rPr>
           <w:lang w:val="en-GB"/>
         </w:rPr>
         <w:t>Details</w:t>
       </w:r>
-      <w:bookmarkEnd w:id="14"/>
+      <w:bookmarkEnd w:id="16"/>
     </w:p>
     <w:p>
       <w:pPr>
@@ -5025,14 +5906,14 @@
           <w:lang w:val="en-GB"/>
         </w:rPr>
       </w:pPr>
-      <w:bookmarkStart w:id="15" w:name="_Toc456024245"/>
+      <w:bookmarkStart w:id="17" w:name="_Toc457489992"/>
       <w:r>
         <w:rPr>
           <w:lang w:val="en-GB"/>
         </w:rPr>
         <w:t>UCH Discovery</w:t>
       </w:r>
-      <w:bookmarkEnd w:id="15"/>
+      <w:bookmarkEnd w:id="17"/>
     </w:p>
     <w:p>
       <w:pPr>
@@ -5159,7 +6040,7 @@
           <w:lang w:val="el-GR" w:eastAsia="el-GR"/>
         </w:rPr>
         <w:drawing>
-          <wp:inline distT="0" distB="0" distL="0" distR="0" wp14:anchorId="73C4ED47" wp14:editId="64CFC4F0">
+          <wp:inline distT="0" distB="0" distL="0" distR="0" wp14:anchorId="04530C59" wp14:editId="010D5434">
             <wp:extent cx="5486400" cy="510540"/>
             <wp:effectExtent l="19050" t="19050" r="19050" b="22860"/>
             <wp:docPr id="1" name="Picture 1" descr="Set&lt;String&gt; ipSet = UchDiscovery.getUchServerIPs();&#10;String uchIP = ipSet.iterator().next();&#10;System.out.println(&quot;This is the IP address of the UCH server: &quot; + uchIP);" title="a snippet of Java code which autodiscovers the UCH server’s IP address"/>
@@ -5207,7 +6088,7 @@
         <w:pStyle w:val="Caption"/>
         <w:jc w:val="center"/>
       </w:pPr>
-      <w:bookmarkStart w:id="16" w:name="_Toc456024251"/>
+      <w:bookmarkStart w:id="18" w:name="_Toc456024251"/>
       <w:r>
         <w:t xml:space="preserve">Figure </w:t>
       </w:r>
@@ -5232,7 +6113,7 @@
       <w:r>
         <w:t>: UCH discovery example</w:t>
       </w:r>
-      <w:bookmarkEnd w:id="16"/>
+      <w:bookmarkEnd w:id="18"/>
     </w:p>
     <w:p>
       <w:pPr>
@@ -5248,14 +6129,14 @@
           <w:lang w:val="en-GB"/>
         </w:rPr>
       </w:pPr>
-      <w:bookmarkStart w:id="17" w:name="_Toc456024246"/>
+      <w:bookmarkStart w:id="19" w:name="_Toc457489993"/>
       <w:r>
         <w:rPr>
           <w:lang w:val="en-GB"/>
         </w:rPr>
         <w:t>UCH component descriptions (out-of-session requests)</w:t>
       </w:r>
-      <w:bookmarkEnd w:id="17"/>
+      <w:bookmarkEnd w:id="19"/>
     </w:p>
     <w:p>
       <w:pPr>
@@ -5415,7 +6296,7 @@
           <w:lang w:val="el-GR" w:eastAsia="el-GR"/>
         </w:rPr>
         <w:drawing>
-          <wp:inline distT="0" distB="0" distL="0" distR="0" wp14:anchorId="424E865D" wp14:editId="59856C29">
+          <wp:inline distT="0" distB="0" distL="0" distR="0" wp14:anchorId="77640642" wp14:editId="53511B18">
             <wp:extent cx="5105400" cy="295275"/>
             <wp:effectExtent l="19050" t="19050" r="19050" b="28575"/>
             <wp:docPr id="2" name="Picture 2" descr="UchCommunicator uchCommunicator = new UchCommunicator(uchIP, 8080, false);" title="UchCommunicator object creation example (Java code)"/>
@@ -5463,7 +6344,7 @@
         <w:pStyle w:val="Caption"/>
         <w:jc w:val="center"/>
       </w:pPr>
-      <w:bookmarkStart w:id="18" w:name="_Toc456024252"/>
+      <w:bookmarkStart w:id="20" w:name="_Toc456024252"/>
       <w:r>
         <w:t xml:space="preserve">Figure </w:t>
       </w:r>
@@ -5488,7 +6369,7 @@
       <w:r>
         <w:t>: UchCommunicator object creation</w:t>
       </w:r>
-      <w:bookmarkEnd w:id="18"/>
+      <w:bookmarkEnd w:id="20"/>
     </w:p>
     <w:p>
       <w:pPr>
@@ -5522,7 +6403,7 @@
           <w:lang w:val="el-GR" w:eastAsia="el-GR"/>
         </w:rPr>
         <w:drawing>
-          <wp:inline distT="0" distB="0" distL="0" distR="0" wp14:anchorId="5D10B451" wp14:editId="64E26575">
+          <wp:inline distT="0" distB="0" distL="0" distR="0" wp14:anchorId="69895C88" wp14:editId="55AFAE10">
             <wp:extent cx="5486400" cy="624205"/>
             <wp:effectExtent l="19050" t="19050" r="19050" b="23495"/>
             <wp:docPr id="6" name="Picture 6" descr="String randomId = uchCommunicator.getAllUiIds().get(0);&#10;String uiName = uchCommunicator.getUiName(randomId);&#10;SocketDescription socketDescription = uchCommunicator.getSocketDescription(randomId);" title="Retrieve information from UCH server example (Java code)"/>
@@ -5574,7 +6455,7 @@
           <w:lang w:val="en-US" w:eastAsia="el-GR"/>
         </w:rPr>
       </w:pPr>
-      <w:bookmarkStart w:id="19" w:name="_Toc456024253"/>
+      <w:bookmarkStart w:id="21" w:name="_Toc456024253"/>
       <w:r>
         <w:t xml:space="preserve">Figure </w:t>
       </w:r>
@@ -5599,7 +6480,7 @@
       <w:r>
         <w:t>: Retrieve information from UCH server</w:t>
       </w:r>
-      <w:bookmarkEnd w:id="19"/>
+      <w:bookmarkEnd w:id="21"/>
     </w:p>
     <w:p>
       <w:pPr>
@@ -5849,7 +6730,7 @@
           <w:lang w:val="el-GR" w:eastAsia="el-GR"/>
         </w:rPr>
         <w:drawing>
-          <wp:inline distT="0" distB="0" distL="0" distR="0" wp14:anchorId="61AF5859" wp14:editId="1EDD440C">
+          <wp:inline distT="0" distB="0" distL="0" distR="0" wp14:anchorId="4FB581CA" wp14:editId="01410465">
             <wp:extent cx="5952226" cy="1095375"/>
             <wp:effectExtent l="19050" t="19050" r="10795" b="9525"/>
             <wp:docPr id="7" name="Picture 7"/>
@@ -5900,7 +6781,7 @@
           <w:lang w:val="en-US"/>
         </w:rPr>
       </w:pPr>
-      <w:bookmarkStart w:id="20" w:name="_Toc456024254"/>
+      <w:bookmarkStart w:id="22" w:name="_Toc456024254"/>
       <w:r>
         <w:t xml:space="preserve">Figure </w:t>
       </w:r>
@@ -5931,7 +6812,7 @@
       <w:r>
         <w:t>SocketDescription information</w:t>
       </w:r>
-      <w:bookmarkEnd w:id="20"/>
+      <w:bookmarkEnd w:id="22"/>
     </w:p>
     <w:p>
       <w:pPr>
@@ -5948,14 +6829,14 @@
           <w:lang w:val="en-GB"/>
         </w:rPr>
       </w:pPr>
-      <w:bookmarkStart w:id="21" w:name="_Toc456024247"/>
+      <w:bookmarkStart w:id="23" w:name="_Toc457489994"/>
       <w:r>
         <w:rPr>
           <w:lang w:val="en-GB"/>
         </w:rPr>
         <w:t>UCH component sessions</w:t>
       </w:r>
-      <w:bookmarkEnd w:id="21"/>
+      <w:bookmarkEnd w:id="23"/>
     </w:p>
     <w:p>
       <w:pPr>
@@ -6013,7 +6894,7 @@
           <w:lang w:val="el-GR" w:eastAsia="el-GR"/>
         </w:rPr>
         <w:drawing>
-          <wp:inline distT="0" distB="0" distL="0" distR="0" wp14:anchorId="027CB0F4" wp14:editId="049D340C">
+          <wp:inline distT="0" distB="0" distL="0" distR="0" wp14:anchorId="36523A49" wp14:editId="0B92C0B7">
             <wp:extent cx="5753100" cy="892930"/>
             <wp:effectExtent l="19050" t="19050" r="19050" b="21590"/>
             <wp:docPr id="8" name="Picture 8" descr="String randomId = uchCommunicator.getAllUiIds().get(0);&#10;String httpUrcURI = uchCommunicator.getProtocolURI(randomId, UchCommunicator.URC_HTTP);&#10;String sessionId = uchCommunicator.createSession_getRequest(httpUrcURI);&#10;UchSession session = uchCommunicator.getSession(sessionId);" title="UchSession creation example (Java code)"/>
@@ -6061,7 +6942,7 @@
         <w:pStyle w:val="Caption"/>
         <w:jc w:val="center"/>
       </w:pPr>
-      <w:bookmarkStart w:id="22" w:name="_Toc456024255"/>
+      <w:bookmarkStart w:id="24" w:name="_Toc456024255"/>
       <w:r>
         <w:t xml:space="preserve">Figure </w:t>
       </w:r>
@@ -6086,7 +6967,7 @@
       <w:r>
         <w:t>: UchSession creation example</w:t>
       </w:r>
-      <w:bookmarkEnd w:id="22"/>
+      <w:bookmarkEnd w:id="24"/>
     </w:p>
     <w:p>
       <w:pPr>
@@ -6161,7 +7042,7 @@
         </w:rPr>
         <w:lastRenderedPageBreak/>
         <w:drawing>
-          <wp:inline distT="0" distB="0" distL="0" distR="0" wp14:anchorId="3292C68A" wp14:editId="43D762CB">
+          <wp:inline distT="0" distB="0" distL="0" distR="0" wp14:anchorId="17F7E248" wp14:editId="1BB0A7AB">
             <wp:extent cx="4867275" cy="1238250"/>
             <wp:effectExtent l="19050" t="19050" r="28575" b="19050"/>
             <wp:docPr id="9" name="Picture 9" descr="GetValuesRequest getValuesRequest = new GetValuesRequest();&#10;getValuesRequest.addGetElement(new GetElement(&quot;currentRoomTemp&quot;));&#10;String gvrText = session.getValues(getValuesRequest);&#10;GetValuesResponse getValuesResponse = new GetValuesResponse(gvrText);&#10;System.out.println(getValuesResponse);" title="GetValuesRequest example (Java code)"/>
@@ -6209,7 +7090,7 @@
         <w:pStyle w:val="Caption"/>
         <w:jc w:val="center"/>
       </w:pPr>
-      <w:bookmarkStart w:id="23" w:name="_Toc456024256"/>
+      <w:bookmarkStart w:id="25" w:name="_Toc456024256"/>
       <w:r>
         <w:t xml:space="preserve">Figure </w:t>
       </w:r>
@@ -6234,7 +7115,7 @@
       <w:r>
         <w:t>: GetValuesRequest example</w:t>
       </w:r>
-      <w:bookmarkEnd w:id="23"/>
+      <w:bookmarkEnd w:id="25"/>
     </w:p>
     <w:p>
       <w:r>
@@ -6249,14 +7130,14 @@
           <w:lang w:val="en-GB"/>
         </w:rPr>
       </w:pPr>
-      <w:bookmarkStart w:id="24" w:name="_Toc456024248"/>
+      <w:bookmarkStart w:id="26" w:name="_Toc457489995"/>
       <w:r>
         <w:rPr>
           <w:lang w:val="en-GB"/>
         </w:rPr>
         <w:t>Available tests</w:t>
       </w:r>
-      <w:bookmarkEnd w:id="24"/>
+      <w:bookmarkEnd w:id="26"/>
     </w:p>
     <w:p>
       <w:pPr>
@@ -6528,6 +7409,7 @@
           <w:lang w:val="en-GB"/>
         </w:rPr>
       </w:pPr>
+      <w:bookmarkStart w:id="27" w:name="_Toc457489996"/>
       <w:r>
         <w:rPr>
           <w:lang w:val="en-GB"/>
@@ -6535,18 +7417,31 @@
         <w:lastRenderedPageBreak/>
         <w:t>UCH Java Client in AsTeRICS</w:t>
       </w:r>
-    </w:p>
-    <w:p>
-      <w:pPr>
-        <w:rPr>
-          <w:lang w:val="en-GB"/>
-        </w:rPr>
-      </w:pPr>
-      <w:r>
-        <w:rPr>
-          <w:lang w:val="en-GB"/>
-        </w:rPr>
-        <w:t>As mentioned before, UCH Java Client was initially created in order to be used in an AsTeRICS (ARE) plugin. This chapter targets to help the developer creating a new UCH component that follows AsTeRICS specifications.</w:t>
+      <w:bookmarkEnd w:id="27"/>
+    </w:p>
+    <w:p>
+      <w:pPr>
+        <w:rPr>
+          <w:lang w:val="en-GB"/>
+        </w:rPr>
+      </w:pPr>
+      <w:r>
+        <w:rPr>
+          <w:lang w:val="en-GB"/>
+        </w:rPr>
+        <w:t>As mentioned before, UCH Java Client was initial</w:t>
+      </w:r>
+      <w:r>
+        <w:rPr>
+          <w:lang w:val="en-GB"/>
+        </w:rPr>
+        <w:t>ly created in order to be used by</w:t>
+      </w:r>
+      <w:r>
+        <w:rPr>
+          <w:lang w:val="en-GB"/>
+        </w:rPr>
+        <w:t xml:space="preserve"> an AsTeRICS (ARE) plugin. This chapter targets to help the developer creating a new UCH component that follows AsTeRICS specifications.</w:t>
       </w:r>
     </w:p>
     <w:p>
@@ -6623,6 +7518,7 @@
     <w:p>
       <w:pPr>
         <w:rPr>
+          <w:sz w:val="6"/>
           <w:lang w:val="en-GB"/>
         </w:rPr>
       </w:pPr>
@@ -6634,6 +7530,7 @@
           <w:lang w:val="en-GB"/>
         </w:rPr>
       </w:pPr>
+      <w:bookmarkStart w:id="28" w:name="_Toc457489997"/>
       <w:r>
         <w:rPr>
           <w:lang w:val="en-GB"/>
@@ -6644,56 +7541,103 @@
         <w:rPr>
           <w:lang w:val="en-GB"/>
         </w:rPr>
-        <w:t xml:space="preserve"> the plugin parameters</w:t>
-      </w:r>
-    </w:p>
-    <w:p>
-      <w:pPr>
-        <w:rPr>
-          <w:lang w:val="en-GB"/>
-        </w:rPr>
-      </w:pPr>
-      <w:r>
-        <w:rPr>
-          <w:lang w:val="en-GB"/>
-        </w:rPr>
-        <w:t xml:space="preserve">To identify the available device </w:t>
-      </w:r>
-      <w:r>
-        <w:rPr>
-          <w:lang w:val="en-GB"/>
-        </w:rPr>
-        <w:t>parameters</w:t>
-      </w:r>
-      <w:r>
-        <w:rPr>
-          <w:lang w:val="en-GB"/>
-        </w:rPr>
-        <w:t>, we have to start the UCH server and open</w:t>
-      </w:r>
-      <w:r>
-        <w:rPr>
-          <w:lang w:val="en-GB"/>
-        </w:rPr>
-        <w:t xml:space="preserve"> the UI list (</w:t>
-      </w:r>
-      <w:r>
-        <w:rPr>
-          <w:lang w:val="en-GB"/>
-        </w:rPr>
-        <w:t>xml</w:t>
-      </w:r>
-      <w:r>
-        <w:rPr>
-          <w:lang w:val="en-GB"/>
-        </w:rPr>
-        <w:t xml:space="preserve">). After traversing through the xml elements we can identify the component that </w:t>
-      </w:r>
-      <w:r>
-        <w:rPr>
-          <w:lang w:val="en-GB"/>
-        </w:rPr>
-        <w:t>we are interested in and visit the URL of the corresponding Socket description. In the Socket description you will find the available parameters of the specific device.</w:t>
+        <w:t xml:space="preserve"> URC</w:t>
+      </w:r>
+      <w:r>
+        <w:rPr>
+          <w:lang w:val="en-GB"/>
+        </w:rPr>
+        <w:t xml:space="preserve"> </w:t>
+      </w:r>
+      <w:r>
+        <w:rPr>
+          <w:lang w:val="en-GB"/>
+        </w:rPr>
+        <w:t>component</w:t>
+      </w:r>
+      <w:r>
+        <w:rPr>
+          <w:lang w:val="en-GB"/>
+        </w:rPr>
+        <w:t xml:space="preserve"> </w:t>
+      </w:r>
+      <w:r>
+        <w:rPr>
+          <w:lang w:val="en-GB"/>
+        </w:rPr>
+        <w:t>variables</w:t>
+      </w:r>
+      <w:bookmarkEnd w:id="28"/>
+    </w:p>
+    <w:p>
+      <w:pPr>
+        <w:rPr>
+          <w:lang w:val="en-GB"/>
+        </w:rPr>
+      </w:pPr>
+      <w:r>
+        <w:rPr>
+          <w:lang w:val="en-GB"/>
+        </w:rPr>
+        <w:t xml:space="preserve">To identify the </w:t>
+      </w:r>
+      <w:r>
+        <w:rPr>
+          <w:lang w:val="en-GB"/>
+        </w:rPr>
+        <w:t>URC component variables</w:t>
+      </w:r>
+      <w:r>
+        <w:rPr>
+          <w:lang w:val="en-GB"/>
+        </w:rPr>
+        <w:t xml:space="preserve"> we have to start the UCH server</w:t>
+      </w:r>
+      <w:r>
+        <w:rPr>
+          <w:lang w:val="en-GB"/>
+        </w:rPr>
+        <w:t xml:space="preserve"> and visit </w:t>
+      </w:r>
+      <w:r>
+        <w:rPr>
+          <w:rFonts w:ascii="Courier New" w:hAnsi="Courier New" w:cs="Courier New"/>
+          <w:lang w:val="en-GB"/>
+        </w:rPr>
+        <w:t>‘http://localhost:8080/UCH/</w:t>
+      </w:r>
+      <w:proofErr w:type="spellStart"/>
+      <w:r>
+        <w:rPr>
+          <w:rFonts w:ascii="Courier New" w:hAnsi="Courier New" w:cs="Courier New"/>
+          <w:lang w:val="en-GB"/>
+        </w:rPr>
+        <w:t>GetCompatibleUIs</w:t>
+      </w:r>
+      <w:proofErr w:type="spellEnd"/>
+      <w:r>
+        <w:rPr>
+          <w:lang w:val="en-GB"/>
+        </w:rPr>
+        <w:t xml:space="preserve">. After traversing through the xml elements we can identify the component that </w:t>
+      </w:r>
+      <w:r>
+        <w:rPr>
+          <w:lang w:val="en-GB"/>
+        </w:rPr>
+        <w:t xml:space="preserve">we are interested in and visit the URL of the corresponding Socket description. In the Socket description you will find the available </w:t>
+      </w:r>
+      <w:r>
+        <w:rPr>
+          <w:lang w:val="en-GB"/>
+        </w:rPr>
+        <w:t>variables</w:t>
+      </w:r>
+      <w:r>
+        <w:rPr>
+          <w:lang w:val="en-GB"/>
+        </w:rPr>
+        <w:t xml:space="preserve"> of the specific device.</w:t>
       </w:r>
     </w:p>
     <w:p>
@@ -6703,30 +7647,116 @@
           <w:lang w:val="en-GB"/>
         </w:rPr>
       </w:pPr>
+      <w:bookmarkStart w:id="29" w:name="_Toc457489998"/>
       <w:r>
         <w:rPr>
           <w:lang w:val="en-GB"/>
         </w:rPr>
         <w:t>Importing the UCH Java Client Library</w:t>
       </w:r>
-    </w:p>
-    <w:p>
-      <w:pPr>
-        <w:rPr>
-          <w:lang w:val="en-GB"/>
-        </w:rPr>
-      </w:pPr>
-      <w:r>
-        <w:rPr>
-          <w:lang w:val="en-GB"/>
-        </w:rPr>
-        <w:t xml:space="preserve">Firstly, we need to create an AsTeRICS component by following the instructions in the AsTeRICS developer manual [3]. </w:t>
-      </w:r>
-      <w:r>
-        <w:rPr>
-          <w:lang w:val="en-GB"/>
-        </w:rPr>
-        <w:t xml:space="preserve">We will take into consideration the parameters from section 4.1. For example, a thermostat component could have a </w:t>
+      <w:bookmarkEnd w:id="29"/>
+    </w:p>
+    <w:p>
+      <w:pPr>
+        <w:rPr>
+          <w:lang w:val="en-US"/>
+        </w:rPr>
+      </w:pPr>
+      <w:r>
+        <w:rPr>
+          <w:lang w:val="en-GB"/>
+        </w:rPr>
+        <w:t xml:space="preserve">Firstly, we need to create an AsTeRICS component by following the instructions in the AsTeRICS developer manual </w:t>
+      </w:r>
+      <w:r>
+        <w:rPr>
+          <w:lang w:val="en-GB"/>
+        </w:rPr>
+        <w:t xml:space="preserve">(Section 3 of </w:t>
+      </w:r>
+      <w:r>
+        <w:rPr>
+          <w:lang w:val="en-GB"/>
+        </w:rPr>
+        <w:t>[3]</w:t>
+      </w:r>
+      <w:r>
+        <w:rPr>
+          <w:lang w:val="en-GB"/>
+        </w:rPr>
+        <w:t>)</w:t>
+      </w:r>
+      <w:r>
+        <w:rPr>
+          <w:lang w:val="en-GB"/>
+        </w:rPr>
+        <w:t xml:space="preserve">. </w:t>
+      </w:r>
+      <w:r>
+        <w:rPr>
+          <w:lang w:val="en-GB"/>
+        </w:rPr>
+        <w:t xml:space="preserve">We will take into consideration the </w:t>
+      </w:r>
+      <w:r>
+        <w:rPr>
+          <w:lang w:val="en-GB"/>
+        </w:rPr>
+        <w:t xml:space="preserve">URC </w:t>
+      </w:r>
+      <w:r>
+        <w:rPr>
+          <w:lang w:val="en-GB"/>
+        </w:rPr>
+        <w:t>component</w:t>
+      </w:r>
+      <w:r>
+        <w:rPr>
+          <w:lang w:val="en-GB"/>
+        </w:rPr>
+        <w:t xml:space="preserve"> </w:t>
+      </w:r>
+      <w:r>
+        <w:rPr>
+          <w:lang w:val="en-GB"/>
+        </w:rPr>
+        <w:t>variables</w:t>
+      </w:r>
+      <w:r>
+        <w:rPr>
+          <w:lang w:val="en-GB"/>
+        </w:rPr>
+        <w:t xml:space="preserve"> from section 4.1. For example, a thermostat</w:t>
+      </w:r>
+      <w:r>
+        <w:rPr>
+          <w:lang w:val="en-GB"/>
+        </w:rPr>
+        <w:t xml:space="preserve"> </w:t>
+      </w:r>
+      <w:r>
+        <w:rPr>
+          <w:lang w:val="en-GB"/>
+        </w:rPr>
+        <w:t>component</w:t>
+      </w:r>
+      <w:r>
+        <w:rPr>
+          <w:lang w:val="en-GB"/>
+        </w:rPr>
+        <w:t xml:space="preserve"> </w:t>
+      </w:r>
+      <w:r>
+        <w:rPr>
+          <w:lang w:val="en-GB"/>
+        </w:rPr>
+        <w:t xml:space="preserve">(see D203.1 – section 6) </w:t>
+      </w:r>
+      <w:r>
+        <w:rPr>
+          <w:lang w:val="en-GB"/>
+        </w:rPr>
+        <w:t xml:space="preserve">could have a </w:t>
       </w:r>
       <w:r>
         <w:rPr>
@@ -6770,7 +7800,221 @@
         <w:rPr>
           <w:lang w:val="en-US"/>
         </w:rPr>
-        <w:t xml:space="preserve"> Celsius or Fahrenheit). Based on these two, we will construct the AsTeRICS component according to the solution we plan to build.</w:t>
+        <w:t xml:space="preserve"> Celsius or Fahrenheit). </w:t>
+      </w:r>
+      <w:r>
+        <w:rPr>
+          <w:lang w:val="en-US"/>
+        </w:rPr>
+        <w:t>Having in mind</w:t>
+      </w:r>
+      <w:r>
+        <w:rPr>
+          <w:lang w:val="en-US"/>
+        </w:rPr>
+        <w:t xml:space="preserve"> these </w:t>
+      </w:r>
+      <w:r>
+        <w:rPr>
+          <w:lang w:val="en-US"/>
+        </w:rPr>
+        <w:t>two</w:t>
+      </w:r>
+      <w:r>
+        <w:rPr>
+          <w:lang w:val="en-US"/>
+        </w:rPr>
+        <w:t xml:space="preserve"> parameters and the solution we plan to build,</w:t>
+      </w:r>
+      <w:r>
+        <w:rPr>
+          <w:lang w:val="en-US"/>
+        </w:rPr>
+        <w:t xml:space="preserve"> we will construct the AsTeRICS comp</w:t>
+      </w:r>
+      <w:r>
+        <w:rPr>
+          <w:lang w:val="en-US"/>
+        </w:rPr>
+        <w:t>onent.</w:t>
+      </w:r>
+    </w:p>
+    <w:p>
+      <w:pPr>
+        <w:rPr>
+          <w:lang w:val="en-US"/>
+        </w:rPr>
+      </w:pPr>
+      <w:r>
+        <w:rPr>
+          <w:lang w:val="en-US"/>
+        </w:rPr>
+        <w:t>After creating the component</w:t>
+      </w:r>
+      <w:r>
+        <w:rPr>
+          <w:lang w:val="en-US"/>
+        </w:rPr>
+        <w:t xml:space="preserve">, </w:t>
+      </w:r>
+      <w:r>
+        <w:rPr>
+          <w:lang w:val="en-US"/>
+        </w:rPr>
+        <w:t>the developer will end up with the standard AsTeRICS component folder structure. In the</w:t>
+      </w:r>
+      <w:r>
+        <w:rPr>
+          <w:lang w:val="en-US"/>
+        </w:rPr>
+        <w:t xml:space="preserve"> components</w:t>
+      </w:r>
+      <w:r>
+        <w:rPr>
+          <w:lang w:val="en-US"/>
+        </w:rPr>
+        <w:t xml:space="preserve"> lib folder, two jar files should be added:</w:t>
+      </w:r>
+    </w:p>
+    <w:p>
+      <w:pPr>
+        <w:pStyle w:val="ListParagraph"/>
+        <w:numPr>
+          <w:ilvl w:val="0"/>
+          <w:numId w:val="30"/>
+        </w:numPr>
+        <w:rPr>
+          <w:lang w:val="en-GB"/>
+        </w:rPr>
+      </w:pPr>
+      <w:r>
+        <w:rPr>
+          <w:rFonts w:ascii="Courier New" w:hAnsi="Courier New" w:cs="Courier New"/>
+          <w:lang w:val="en-GB"/>
+        </w:rPr>
+        <w:t>“</w:t>
+      </w:r>
+      <w:r>
+        <w:rPr>
+          <w:rFonts w:ascii="Courier New" w:hAnsi="Courier New" w:cs="Courier New"/>
+          <w:lang w:val="en-GB"/>
+        </w:rPr>
+        <w:t>UchJavaClient</w:t>
+      </w:r>
+      <w:r>
+        <w:rPr>
+          <w:rFonts w:ascii="Courier New" w:hAnsi="Courier New" w:cs="Courier New"/>
+          <w:lang w:val="en-GB"/>
+        </w:rPr>
+        <w:t>-1.1.jar”</w:t>
+      </w:r>
+      <w:r>
+        <w:rPr>
+          <w:lang w:val="en-GB"/>
+        </w:rPr>
+        <w:t xml:space="preserve"> jar which is </w:t>
+      </w:r>
+      <w:r>
+        <w:rPr>
+          <w:lang w:val="en-GB"/>
+        </w:rPr>
+        <w:t xml:space="preserve">located in </w:t>
+      </w:r>
+      <w:r>
+        <w:rPr>
+          <w:rFonts w:ascii="Courier New" w:hAnsi="Courier New" w:cs="Courier New"/>
+          <w:lang w:val="en-GB"/>
+        </w:rPr>
+        <w:t>“&lt;</w:t>
+      </w:r>
+      <w:proofErr w:type="spellStart"/>
+      <w:r>
+        <w:rPr>
+          <w:rFonts w:ascii="Courier New" w:hAnsi="Courier New" w:cs="Courier New"/>
+          <w:b/>
+          <w:lang w:val="en-GB"/>
+        </w:rPr>
+        <w:t>REFolderPath</w:t>
+      </w:r>
+      <w:proofErr w:type="spellEnd"/>
+      <w:r>
+        <w:rPr>
+          <w:rFonts w:ascii="Courier New" w:hAnsi="Courier New" w:cs="Courier New"/>
+          <w:lang w:val="en-GB"/>
+        </w:rPr>
+        <w:t>&gt;/</w:t>
+      </w:r>
+      <w:r>
+        <w:rPr>
+          <w:rFonts w:ascii="Courier New" w:hAnsi="Courier New" w:cs="Courier New"/>
+          <w:lang w:val="en-GB"/>
+        </w:rPr>
+        <w:t>Source Code/AsTeRICS/UCH Java Library/lib</w:t>
+      </w:r>
+      <w:r>
+        <w:rPr>
+          <w:rFonts w:ascii="Courier New" w:hAnsi="Courier New" w:cs="Courier New"/>
+          <w:lang w:val="en-GB"/>
+        </w:rPr>
+        <w:t>”</w:t>
+      </w:r>
+      <w:r>
+        <w:rPr>
+          <w:rFonts w:cs="Courier New"/>
+          <w:lang w:val="en-GB"/>
+        </w:rPr>
+        <w:t xml:space="preserve"> folder.</w:t>
+      </w:r>
+    </w:p>
+    <w:p>
+      <w:pPr>
+        <w:pStyle w:val="ListParagraph"/>
+        <w:numPr>
+          <w:ilvl w:val="0"/>
+          <w:numId w:val="30"/>
+        </w:numPr>
+        <w:rPr>
+          <w:lang w:val="en-GB"/>
+        </w:rPr>
+      </w:pPr>
+      <w:proofErr w:type="spellStart"/>
+      <w:r>
+        <w:rPr>
+          <w:lang w:val="en-GB"/>
+        </w:rPr>
+        <w:t>JmDNS</w:t>
+      </w:r>
+      <w:proofErr w:type="spellEnd"/>
+      <w:r>
+        <w:rPr>
+          <w:lang w:val="en-GB"/>
+        </w:rPr>
+        <w:t xml:space="preserve"> jar file located in </w:t>
+      </w:r>
+      <w:r>
+        <w:rPr>
+          <w:lang w:val="en-GB"/>
+        </w:rPr>
+        <w:t>the same folder.</w:t>
+      </w:r>
+    </w:p>
+    <w:p>
+      <w:pPr>
+        <w:rPr>
+          <w:lang w:val="en-GB"/>
+        </w:rPr>
+      </w:pPr>
+      <w:r>
+        <w:rPr>
+          <w:lang w:val="en-GB"/>
+        </w:rPr>
+        <w:t>Additionally, these two jar files should be added in project’s build path, in the component’s ‘build.xml’ file and in component’s MANIFAST file.</w:t>
+      </w:r>
+      <w:r>
+        <w:rPr>
+          <w:lang w:val="en-GB"/>
+        </w:rPr>
+        <w:t xml:space="preserve"> Having completed these steps, the library can be used as part of the AsTeRICS component.</w:t>
       </w:r>
     </w:p>
     <w:p>
@@ -6780,51 +8024,203 @@
           <w:lang w:val="en-GB"/>
         </w:rPr>
       </w:pPr>
-      <w:r>
-        <w:rPr>
-          <w:lang w:val="en-GB"/>
-        </w:rPr>
+      <w:bookmarkStart w:id="30" w:name="_Toc457489999"/>
+      <w:r>
+        <w:rPr>
+          <w:lang w:val="en-GB"/>
+        </w:rPr>
+        <w:lastRenderedPageBreak/>
         <w:t>Connecting to the UCH server</w:t>
       </w:r>
-    </w:p>
-    <w:p>
-      <w:pPr>
-        <w:rPr>
-          <w:lang w:val="en-GB"/>
-        </w:rPr>
-      </w:pPr>
-      <w:r>
-        <w:rPr>
-          <w:lang w:val="en-GB"/>
-        </w:rPr>
-        <w:t xml:space="preserve">As OSGi architecture commands, the </w:t>
-      </w:r>
-    </w:p>
-    <w:p>
-      <w:pPr>
-        <w:rPr>
-          <w:lang w:val="en-GB"/>
-        </w:rPr>
-      </w:pPr>
-      <w:r>
-        <w:rPr>
-          <w:lang w:val="en-GB"/>
-        </w:rPr>
-        <w:t>In order to connect to the UCH server, we must hav</w:t>
-      </w:r>
-      <w:bookmarkStart w:id="25" w:name="_GoBack"/>
-      <w:bookmarkEnd w:id="25"/>
-      <w:r>
-        <w:rPr>
-          <w:lang w:val="en-GB"/>
-        </w:rPr>
-        <w:t>e its IP address. This address could be retrieved automatically (see Figure 2)</w:t>
-      </w:r>
-      <w:r>
-        <w:rPr>
-          <w:lang w:val="en-GB"/>
-        </w:rPr>
-        <w:t xml:space="preserve"> or manually.</w:t>
+      <w:bookmarkEnd w:id="30"/>
+    </w:p>
+    <w:p>
+      <w:pPr>
+        <w:rPr>
+          <w:lang w:val="en-GB"/>
+        </w:rPr>
+      </w:pPr>
+      <w:r>
+        <w:rPr>
+          <w:lang w:val="en-GB"/>
+        </w:rPr>
+        <w:t xml:space="preserve">As OSGi architecture commands, every component should contain a </w:t>
+      </w:r>
+      <w:proofErr w:type="gramStart"/>
+      <w:r>
+        <w:rPr>
+          <w:i/>
+          <w:lang w:val="en-GB"/>
+        </w:rPr>
+        <w:t>start</w:t>
+      </w:r>
+      <w:r>
+        <w:rPr>
+          <w:lang w:val="en-GB"/>
+        </w:rPr>
+        <w:t>(</w:t>
+      </w:r>
+      <w:proofErr w:type="gramEnd"/>
+      <w:r>
+        <w:rPr>
+          <w:lang w:val="en-GB"/>
+        </w:rPr>
+        <w:t>)</w:t>
+      </w:r>
+      <w:r>
+        <w:rPr>
+          <w:i/>
+          <w:lang w:val="en-GB"/>
+        </w:rPr>
+        <w:t xml:space="preserve"> </w:t>
+      </w:r>
+      <w:r>
+        <w:rPr>
+          <w:lang w:val="en-GB"/>
+        </w:rPr>
+        <w:t xml:space="preserve">method which </w:t>
+      </w:r>
+      <w:r>
+        <w:rPr>
+          <w:lang w:val="en-GB"/>
+        </w:rPr>
+        <w:t>wraps</w:t>
+      </w:r>
+      <w:r>
+        <w:rPr>
+          <w:lang w:val="en-GB"/>
+        </w:rPr>
+        <w:t xml:space="preserve"> the code to be executed before the component starts its life cycle. In the</w:t>
+      </w:r>
+      <w:r>
+        <w:rPr>
+          <w:lang w:val="en-GB"/>
+        </w:rPr>
+        <w:t xml:space="preserve"> </w:t>
+      </w:r>
+      <w:proofErr w:type="gramStart"/>
+      <w:r>
+        <w:rPr>
+          <w:i/>
+          <w:lang w:val="en-GB"/>
+        </w:rPr>
+        <w:t>start</w:t>
+      </w:r>
+      <w:r>
+        <w:rPr>
+          <w:lang w:val="en-GB"/>
+        </w:rPr>
+        <w:t>(</w:t>
+      </w:r>
+      <w:proofErr w:type="gramEnd"/>
+      <w:r>
+        <w:rPr>
+          <w:lang w:val="en-GB"/>
+        </w:rPr>
+        <w:t>)</w:t>
+      </w:r>
+      <w:r>
+        <w:rPr>
+          <w:i/>
+          <w:lang w:val="en-GB"/>
+        </w:rPr>
+        <w:t xml:space="preserve"> </w:t>
+      </w:r>
+      <w:r>
+        <w:rPr>
+          <w:lang w:val="en-GB"/>
+        </w:rPr>
+        <w:t>method</w:t>
+      </w:r>
+      <w:r>
+        <w:rPr>
+          <w:lang w:val="en-GB"/>
+        </w:rPr>
+        <w:t xml:space="preserve">, the developer should establish a connection between the AsTeRICS component and the UCH server. </w:t>
+      </w:r>
+      <w:r>
+        <w:rPr>
+          <w:lang w:val="en-GB"/>
+        </w:rPr>
+        <w:t xml:space="preserve">In order to connect to the UCH server, we must </w:t>
+      </w:r>
+      <w:r>
+        <w:rPr>
+          <w:lang w:val="en-GB"/>
+        </w:rPr>
+        <w:t>know</w:t>
+      </w:r>
+      <w:r>
+        <w:rPr>
+          <w:lang w:val="en-GB"/>
+        </w:rPr>
+        <w:t xml:space="preserve"> its IP address. This address could be retrieved automatically (see Figure 2)</w:t>
+      </w:r>
+      <w:r>
+        <w:rPr>
+          <w:lang w:val="en-GB"/>
+        </w:rPr>
+        <w:t xml:space="preserve"> or manually</w:t>
+      </w:r>
+      <w:r>
+        <w:rPr>
+          <w:lang w:val="en-GB"/>
+        </w:rPr>
+        <w:t xml:space="preserve"> </w:t>
+      </w:r>
+      <w:r>
+        <w:rPr>
+          <w:lang w:val="en-GB"/>
+        </w:rPr>
+        <w:t>through the component parameters</w:t>
+      </w:r>
+      <w:r>
+        <w:rPr>
+          <w:lang w:val="en-GB"/>
+        </w:rPr>
+        <w:t xml:space="preserve"> </w:t>
+      </w:r>
+      <w:r>
+        <w:rPr>
+          <w:lang w:val="en-GB"/>
+        </w:rPr>
+        <w:t>(see Figure 3)</w:t>
+      </w:r>
+      <w:r>
+        <w:rPr>
+          <w:lang w:val="en-GB"/>
+        </w:rPr>
+        <w:t xml:space="preserve">, meaning that we will expect from the model designer to </w:t>
+      </w:r>
+      <w:r>
+        <w:rPr>
+          <w:lang w:val="en-GB"/>
+        </w:rPr>
+        <w:t>enter</w:t>
+      </w:r>
+      <w:r>
+        <w:rPr>
+          <w:lang w:val="en-GB"/>
+        </w:rPr>
+        <w:t xml:space="preserve"> </w:t>
+      </w:r>
+      <w:r>
+        <w:rPr>
+          <w:lang w:val="en-GB"/>
+        </w:rPr>
+        <w:t xml:space="preserve">the </w:t>
+      </w:r>
+      <w:r>
+        <w:rPr>
+          <w:lang w:val="en-GB"/>
+        </w:rPr>
+        <w:t>UCH server IP address</w:t>
+      </w:r>
+      <w:r>
+        <w:rPr>
+          <w:lang w:val="en-GB"/>
+        </w:rPr>
+        <w:t>.</w:t>
       </w:r>
     </w:p>
     <w:p>
@@ -6834,47 +8230,186 @@
           <w:lang w:val="en-GB"/>
         </w:rPr>
       </w:pPr>
-      <w:r>
-        <w:rPr>
-          <w:lang w:val="en-GB"/>
-        </w:rPr>
-        <w:t>Interacting with UCH component</w:t>
-      </w:r>
-    </w:p>
-    <w:p>
-      <w:pPr>
-        <w:pStyle w:val="Heading3"/>
-        <w:rPr>
-          <w:lang w:val="en-GB"/>
-        </w:rPr>
-      </w:pPr>
-      <w:r>
-        <w:rPr>
-          <w:lang w:val="en-GB"/>
-        </w:rPr>
-        <w:t>Changing a UCH component value</w:t>
-      </w:r>
-    </w:p>
-    <w:p>
-      <w:pPr>
-        <w:pStyle w:val="Heading3"/>
-        <w:rPr>
-          <w:lang w:val="en-GB"/>
-        </w:rPr>
-      </w:pPr>
-      <w:r>
-        <w:rPr>
-          <w:lang w:val="en-GB"/>
-        </w:rPr>
-        <w:t>Periodical change using threads</w:t>
-      </w:r>
-    </w:p>
-    <w:p>
-      <w:pPr>
-        <w:rPr>
-          <w:lang w:val="en-GB"/>
-        </w:rPr>
-      </w:pPr>
+      <w:bookmarkStart w:id="31" w:name="_Toc457490000"/>
+      <w:r>
+        <w:rPr>
+          <w:lang w:val="en-GB"/>
+        </w:rPr>
+        <w:t>Changing UCH component value</w:t>
+      </w:r>
+      <w:bookmarkEnd w:id="31"/>
+    </w:p>
+    <w:p>
+      <w:pPr>
+        <w:rPr>
+          <w:lang w:val="en-GB"/>
+        </w:rPr>
+      </w:pPr>
+      <w:r>
+        <w:rPr>
+          <w:lang w:val="en-GB"/>
+        </w:rPr>
+        <w:t xml:space="preserve">Usually, URC component values are altered when data are received through an </w:t>
+      </w:r>
+      <w:r>
+        <w:rPr>
+          <w:i/>
+          <w:lang w:val="en-GB"/>
+        </w:rPr>
+        <w:t>Input Port</w:t>
+      </w:r>
+      <w:r>
+        <w:rPr>
+          <w:lang w:val="en-GB"/>
+        </w:rPr>
+        <w:t xml:space="preserve"> or</w:t>
+      </w:r>
+      <w:r>
+        <w:rPr>
+          <w:lang w:val="en-GB"/>
+        </w:rPr>
+        <w:t xml:space="preserve"> when an event occurs through</w:t>
+      </w:r>
+      <w:r>
+        <w:rPr>
+          <w:lang w:val="en-GB"/>
+        </w:rPr>
+        <w:t xml:space="preserve"> an </w:t>
+      </w:r>
+      <w:r>
+        <w:rPr>
+          <w:i/>
+          <w:lang w:val="en-GB"/>
+        </w:rPr>
+        <w:t>Event Listener Port</w:t>
+      </w:r>
+      <w:r>
+        <w:rPr>
+          <w:lang w:val="en-GB"/>
+        </w:rPr>
+        <w:t xml:space="preserve"> </w:t>
+      </w:r>
+      <w:r>
+        <w:rPr>
+          <w:lang w:val="en-GB"/>
+        </w:rPr>
+        <w:t>(Section 7 of [3]). The developer can alter any URC component value as shown in Figure 8 below.</w:t>
+      </w:r>
+    </w:p>
+    <w:p>
+      <w:pPr>
+        <w:keepNext/>
+      </w:pPr>
+      <w:r>
+        <w:rPr>
+          <w:noProof/>
+          <w:lang w:val="el-GR" w:eastAsia="el-GR"/>
+        </w:rPr>
+        <w:drawing>
+          <wp:inline distT="0" distB="0" distL="0" distR="0" wp14:anchorId="631D17D9" wp14:editId="6E28B9AB">
+            <wp:extent cx="5869170" cy="978195"/>
+            <wp:effectExtent l="19050" t="19050" r="17780" b="12700"/>
+            <wp:docPr id="4" name="Picture 4"/>
+            <wp:cNvGraphicFramePr>
+              <a:graphicFrameLocks xmlns:a="http://schemas.openxmlformats.org/drawingml/2006/main" noChangeAspect="1"/>
+            </wp:cNvGraphicFramePr>
+            <a:graphic xmlns:a="http://schemas.openxmlformats.org/drawingml/2006/main">
+              <a:graphicData uri="http://schemas.openxmlformats.org/drawingml/2006/picture">
+                <pic:pic xmlns:pic="http://schemas.openxmlformats.org/drawingml/2006/picture">
+                  <pic:nvPicPr>
+                    <pic:cNvPr id="0" name=""/>
+                    <pic:cNvPicPr/>
+                  </pic:nvPicPr>
+                  <pic:blipFill>
+                    <a:blip r:embed="rId20">
+                      <a:extLst>
+                        <a:ext uri="{28A0092B-C50C-407E-A947-70E740481C1C}">
+                          <a14:useLocalDpi xmlns:a14="http://schemas.microsoft.com/office/drawing/2010/main" val="0"/>
+                        </a:ext>
+                      </a:extLst>
+                    </a:blip>
+                    <a:stretch>
+                      <a:fillRect/>
+                    </a:stretch>
+                  </pic:blipFill>
+                  <pic:spPr>
+                    <a:xfrm>
+                      <a:off x="0" y="0"/>
+                      <a:ext cx="5899188" cy="983198"/>
+                    </a:xfrm>
+                    <a:prstGeom prst="rect">
+                      <a:avLst/>
+                    </a:prstGeom>
+                    <a:ln>
+                      <a:solidFill>
+                        <a:schemeClr val="bg1">
+                          <a:lumMod val="65000"/>
+                        </a:schemeClr>
+                      </a:solidFill>
+                    </a:ln>
+                  </pic:spPr>
+                </pic:pic>
+              </a:graphicData>
+            </a:graphic>
+          </wp:inline>
+        </w:drawing>
+      </w:r>
+    </w:p>
+    <w:p>
+      <w:pPr>
+        <w:pStyle w:val="Caption"/>
+        <w:jc w:val="center"/>
+      </w:pPr>
+      <w:r>
+        <w:t xml:space="preserve">Figure </w:t>
+      </w:r>
+      <w:r>
+        <w:fldChar w:fldCharType="begin"/>
+      </w:r>
+      <w:r>
+        <w:instrText xml:space="preserve"> SEQ Figure \* ARABIC </w:instrText>
+      </w:r>
+      <w:r>
+        <w:fldChar w:fldCharType="separate"/>
+      </w:r>
+      <w:r>
+        <w:rPr>
+          <w:noProof/>
+        </w:rPr>
+        <w:t>8</w:t>
+      </w:r>
+      <w:r>
+        <w:fldChar w:fldCharType="end"/>
+      </w:r>
+      <w:r>
+        <w:t>: Changing URC component value</w:t>
+      </w:r>
+    </w:p>
+    <w:p>
+      <w:pPr>
+        <w:rPr>
+          <w:lang w:val="en-GB"/>
+        </w:rPr>
+      </w:pPr>
+      <w:r>
+        <w:rPr>
+          <w:lang w:val="en-GB"/>
+        </w:rPr>
+        <w:t xml:space="preserve">Note that the </w:t>
+      </w:r>
+      <w:r>
+        <w:rPr>
+          <w:i/>
+          <w:lang w:val="en-GB"/>
+        </w:rPr>
+        <w:t>‘MEASUREMENT_UNIT_VAR’</w:t>
+      </w:r>
+      <w:r>
+        <w:rPr>
+          <w:lang w:val="en-GB"/>
+        </w:rPr>
+        <w:t xml:space="preserve"> variable shown in Figure 8, is the name of the UCH component variable as described in URC component socket description (4.2)</w:t>
+      </w:r>
     </w:p>
     <w:p>
       <w:pPr>
@@ -6883,7 +8418,7 @@
           <w:lang w:val="en-GB"/>
         </w:rPr>
       </w:pPr>
-      <w:bookmarkStart w:id="26" w:name="_Toc456024249"/>
+      <w:bookmarkStart w:id="32" w:name="_Toc457490001"/>
       <w:r>
         <w:rPr>
           <w:lang w:val="en-GB"/>
@@ -6891,7 +8426,7 @@
         <w:lastRenderedPageBreak/>
         <w:t>References</w:t>
       </w:r>
-      <w:bookmarkEnd w:id="26"/>
+      <w:bookmarkEnd w:id="32"/>
     </w:p>
     <w:p>
       <w:pPr>
@@ -6905,7 +8440,7 @@
       <w:r>
         <w:t xml:space="preserve">URC Consortium: Universal Control Hub 1.0 (ATR), Online: </w:t>
       </w:r>
-      <w:hyperlink r:id="rId20" w:history="1">
+      <w:hyperlink r:id="rId21" w:history="1">
         <w:r>
           <w:rPr>
             <w:rStyle w:val="Hyperlink"/>
@@ -6926,7 +8461,7 @@
       <w:r>
         <w:t xml:space="preserve">URC Consortium: Overview of the Universal Remote Console framework, Online: </w:t>
       </w:r>
-      <w:hyperlink r:id="rId21" w:history="1">
+      <w:hyperlink r:id="rId22" w:history="1">
         <w:r>
           <w:rPr>
             <w:rStyle w:val="Hyperlink"/>
@@ -6947,7 +8482,7 @@
       <w:r>
         <w:t xml:space="preserve">The AsTeRICS Developer Manual, Online: </w:t>
       </w:r>
-      <w:hyperlink r:id="rId22" w:history="1">
+      <w:hyperlink r:id="rId23" w:history="1">
         <w:r>
           <w:rPr>
             <w:rStyle w:val="Hyperlink"/>
@@ -6968,7 +8503,7 @@
       <w:r>
         <w:t xml:space="preserve">OSGi - The Dynamic Module System for Java, Online: </w:t>
       </w:r>
-      <w:hyperlink r:id="rId23" w:history="1">
+      <w:hyperlink r:id="rId24" w:history="1">
         <w:r>
           <w:rPr>
             <w:rStyle w:val="Hyperlink"/>
@@ -6989,7 +8524,7 @@
       <w:r>
         <w:t xml:space="preserve">URC Consortium: URC-HTTP Protocol 2.0 (ATR), Online: </w:t>
       </w:r>
-      <w:hyperlink r:id="rId24" w:history="1">
+      <w:hyperlink r:id="rId25" w:history="1">
         <w:r>
           <w:rPr>
             <w:rStyle w:val="Hyperlink"/>
@@ -7016,7 +8551,7 @@
         <w:pStyle w:val="ListParagraph"/>
         <w:ind w:left="567"/>
       </w:pPr>
-      <w:hyperlink r:id="rId25" w:history="1">
+      <w:hyperlink r:id="rId26" w:history="1">
         <w:r>
           <w:rPr>
             <w:rStyle w:val="Hyperlink"/>
@@ -7028,6 +8563,12 @@
         <w:t xml:space="preserve"> </w:t>
       </w:r>
     </w:p>
+    <w:p>
+      <w:pPr>
+        <w:pStyle w:val="ListParagraph"/>
+        <w:ind w:left="567"/>
+      </w:pPr>
+    </w:p>
     <w:p/>
     <w:p>
       <w:pPr>
@@ -7037,7 +8578,7 @@
       </w:pPr>
     </w:p>
     <w:sectPr>
-      <w:footerReference w:type="default" r:id="rId26"/>
+      <w:footerReference w:type="default" r:id="rId27"/>
       <w:type w:val="continuous"/>
       <w:pgSz w:w="11906" w:h="16838" w:code="9"/>
       <w:pgMar w:top="1418" w:right="1418" w:bottom="1418" w:left="1418" w:header="851" w:footer="397" w:gutter="0"/>
@@ -7243,7 +8784,7 @@
               <w:noProof/>
               <w:sz w:val="28"/>
             </w:rPr>
-            <w:t>9</w:t>
+            <w:t>11</w:t>
           </w:r>
           <w:r>
             <w:rPr>
@@ -8888,6 +10429,95 @@
     </w:lvl>
   </w:abstractNum>
   <w:abstractNum w:abstractNumId="19">
+    <w:nsid w:val="33673178"/>
+    <w:multiLevelType w:val="hybridMultilevel"/>
+    <w:tmpl w:val="EF1816D8"/>
+    <w:lvl w:ilvl="0" w:tplc="04080011">
+      <w:start w:val="1"/>
+      <w:numFmt w:val="decimal"/>
+      <w:lvlText w:val="%1)"/>
+      <w:lvlJc w:val="left"/>
+      <w:pPr>
+        <w:ind w:left="720" w:hanging="360"/>
+      </w:pPr>
+      <w:rPr>
+        <w:rFonts w:hint="default"/>
+      </w:rPr>
+    </w:lvl>
+    <w:lvl w:ilvl="1" w:tplc="04080019" w:tentative="1">
+      <w:start w:val="1"/>
+      <w:numFmt w:val="lowerLetter"/>
+      <w:lvlText w:val="%2."/>
+      <w:lvlJc w:val="left"/>
+      <w:pPr>
+        <w:ind w:left="1440" w:hanging="360"/>
+      </w:pPr>
+    </w:lvl>
+    <w:lvl w:ilvl="2" w:tplc="0408001B" w:tentative="1">
+      <w:start w:val="1"/>
+      <w:numFmt w:val="lowerRoman"/>
+      <w:lvlText w:val="%3."/>
+      <w:lvlJc w:val="right"/>
+      <w:pPr>
+        <w:ind w:left="2160" w:hanging="180"/>
+      </w:pPr>
+    </w:lvl>
+    <w:lvl w:ilvl="3" w:tplc="0408000F" w:tentative="1">
+      <w:start w:val="1"/>
+      <w:numFmt w:val="decimal"/>
+      <w:lvlText w:val="%4."/>
+      <w:lvlJc w:val="left"/>
+      <w:pPr>
+        <w:ind w:left="2880" w:hanging="360"/>
+      </w:pPr>
+    </w:lvl>
+    <w:lvl w:ilvl="4" w:tplc="04080019" w:tentative="1">
+      <w:start w:val="1"/>
+      <w:numFmt w:val="lowerLetter"/>
+      <w:lvlText w:val="%5."/>
+      <w:lvlJc w:val="left"/>
+      <w:pPr>
+        <w:ind w:left="3600" w:hanging="360"/>
+      </w:pPr>
+    </w:lvl>
+    <w:lvl w:ilvl="5" w:tplc="0408001B" w:tentative="1">
+      <w:start w:val="1"/>
+      <w:numFmt w:val="lowerRoman"/>
+      <w:lvlText w:val="%6."/>
+      <w:lvlJc w:val="right"/>
+      <w:pPr>
+        <w:ind w:left="4320" w:hanging="180"/>
+      </w:pPr>
+    </w:lvl>
+    <w:lvl w:ilvl="6" w:tplc="0408000F" w:tentative="1">
+      <w:start w:val="1"/>
+      <w:numFmt w:val="decimal"/>
+      <w:lvlText w:val="%7."/>
+      <w:lvlJc w:val="left"/>
+      <w:pPr>
+        <w:ind w:left="5040" w:hanging="360"/>
+      </w:pPr>
+    </w:lvl>
+    <w:lvl w:ilvl="7" w:tplc="04080019" w:tentative="1">
+      <w:start w:val="1"/>
+      <w:numFmt w:val="lowerLetter"/>
+      <w:lvlText w:val="%8."/>
+      <w:lvlJc w:val="left"/>
+      <w:pPr>
+        <w:ind w:left="5760" w:hanging="360"/>
+      </w:pPr>
+    </w:lvl>
+    <w:lvl w:ilvl="8" w:tplc="0408001B" w:tentative="1">
+      <w:start w:val="1"/>
+      <w:numFmt w:val="lowerRoman"/>
+      <w:lvlText w:val="%9."/>
+      <w:lvlJc w:val="right"/>
+      <w:pPr>
+        <w:ind w:left="6480" w:hanging="180"/>
+      </w:pPr>
+    </w:lvl>
+  </w:abstractNum>
+  <w:abstractNum w:abstractNumId="20">
     <w:nsid w:val="381E119F"/>
     <w:multiLevelType w:val="multilevel"/>
     <w:tmpl w:val="0407001F"/>
@@ -8973,7 +10603,7 @@
       </w:pPr>
     </w:lvl>
   </w:abstractNum>
-  <w:abstractNum w:abstractNumId="20">
+  <w:abstractNum w:abstractNumId="21">
     <w:nsid w:val="3D3601C6"/>
     <w:multiLevelType w:val="hybridMultilevel"/>
     <w:tmpl w:val="A3C64AC4"/>
@@ -9062,7 +10692,7 @@
       </w:pPr>
     </w:lvl>
   </w:abstractNum>
-  <w:abstractNum w:abstractNumId="21">
+  <w:abstractNum w:abstractNumId="22">
     <w:nsid w:val="433578F2"/>
     <w:multiLevelType w:val="hybridMultilevel"/>
     <w:tmpl w:val="7466FF04"/>
@@ -9148,7 +10778,120 @@
       </w:pPr>
     </w:lvl>
   </w:abstractNum>
-  <w:abstractNum w:abstractNumId="22">
+  <w:abstractNum w:abstractNumId="23">
+    <w:nsid w:val="4B3D1E4A"/>
+    <w:multiLevelType w:val="hybridMultilevel"/>
+    <w:tmpl w:val="7DBCFA64"/>
+    <w:lvl w:ilvl="0" w:tplc="04080001">
+      <w:start w:val="1"/>
+      <w:numFmt w:val="bullet"/>
+      <w:lvlText w:val=""/>
+      <w:lvlJc w:val="left"/>
+      <w:pPr>
+        <w:ind w:left="720" w:hanging="360"/>
+      </w:pPr>
+      <w:rPr>
+        <w:rFonts w:ascii="Symbol" w:hAnsi="Symbol" w:hint="default"/>
+      </w:rPr>
+    </w:lvl>
+    <w:lvl w:ilvl="1" w:tplc="04080003" w:tentative="1">
+      <w:start w:val="1"/>
+      <w:numFmt w:val="bullet"/>
+      <w:lvlText w:val="o"/>
+      <w:lvlJc w:val="left"/>
+      <w:pPr>
+        <w:ind w:left="1440" w:hanging="360"/>
+      </w:pPr>
+      <w:rPr>
+        <w:rFonts w:ascii="Courier New" w:hAnsi="Courier New" w:cs="Courier New" w:hint="default"/>
+      </w:rPr>
+    </w:lvl>
+    <w:lvl w:ilvl="2" w:tplc="04080005" w:tentative="1">
+      <w:start w:val="1"/>
+      <w:numFmt w:val="bullet"/>
+      <w:lvlText w:val=""/>
+      <w:lvlJc w:val="left"/>
+      <w:pPr>
+        <w:ind w:left="2160" w:hanging="360"/>
+      </w:pPr>
+      <w:rPr>
+        <w:rFonts w:ascii="Wingdings" w:hAnsi="Wingdings" w:hint="default"/>
+      </w:rPr>
+    </w:lvl>
+    <w:lvl w:ilvl="3" w:tplc="04080001" w:tentative="1">
+      <w:start w:val="1"/>
+      <w:numFmt w:val="bullet"/>
+      <w:lvlText w:val=""/>
+      <w:lvlJc w:val="left"/>
+      <w:pPr>
+        <w:ind w:left="2880" w:hanging="360"/>
+      </w:pPr>
+      <w:rPr>
+        <w:rFonts w:ascii="Symbol" w:hAnsi="Symbol" w:hint="default"/>
+      </w:rPr>
+    </w:lvl>
+    <w:lvl w:ilvl="4" w:tplc="04080003" w:tentative="1">
+      <w:start w:val="1"/>
+      <w:numFmt w:val="bullet"/>
+      <w:lvlText w:val="o"/>
+      <w:lvlJc w:val="left"/>
+      <w:pPr>
+        <w:ind w:left="3600" w:hanging="360"/>
+      </w:pPr>
+      <w:rPr>
+        <w:rFonts w:ascii="Courier New" w:hAnsi="Courier New" w:cs="Courier New" w:hint="default"/>
+      </w:rPr>
+    </w:lvl>
+    <w:lvl w:ilvl="5" w:tplc="04080005" w:tentative="1">
+      <w:start w:val="1"/>
+      <w:numFmt w:val="bullet"/>
+      <w:lvlText w:val=""/>
+      <w:lvlJc w:val="left"/>
+      <w:pPr>
+        <w:ind w:left="4320" w:hanging="360"/>
+      </w:pPr>
+      <w:rPr>
+        <w:rFonts w:ascii="Wingdings" w:hAnsi="Wingdings" w:hint="default"/>
+      </w:rPr>
+    </w:lvl>
+    <w:lvl w:ilvl="6" w:tplc="04080001" w:tentative="1">
+      <w:start w:val="1"/>
+      <w:numFmt w:val="bullet"/>
+      <w:lvlText w:val=""/>
+      <w:lvlJc w:val="left"/>
+      <w:pPr>
+        <w:ind w:left="5040" w:hanging="360"/>
+      </w:pPr>
+      <w:rPr>
+        <w:rFonts w:ascii="Symbol" w:hAnsi="Symbol" w:hint="default"/>
+      </w:rPr>
+    </w:lvl>
+    <w:lvl w:ilvl="7" w:tplc="04080003" w:tentative="1">
+      <w:start w:val="1"/>
+      <w:numFmt w:val="bullet"/>
+      <w:lvlText w:val="o"/>
+      <w:lvlJc w:val="left"/>
+      <w:pPr>
+        <w:ind w:left="5760" w:hanging="360"/>
+      </w:pPr>
+      <w:rPr>
+        <w:rFonts w:ascii="Courier New" w:hAnsi="Courier New" w:cs="Courier New" w:hint="default"/>
+      </w:rPr>
+    </w:lvl>
+    <w:lvl w:ilvl="8" w:tplc="04080005" w:tentative="1">
+      <w:start w:val="1"/>
+      <w:numFmt w:val="bullet"/>
+      <w:lvlText w:val=""/>
+      <w:lvlJc w:val="left"/>
+      <w:pPr>
+        <w:ind w:left="6480" w:hanging="360"/>
+      </w:pPr>
+      <w:rPr>
+        <w:rFonts w:ascii="Wingdings" w:hAnsi="Wingdings" w:hint="default"/>
+      </w:rPr>
+    </w:lvl>
+  </w:abstractNum>
+  <w:abstractNum w:abstractNumId="24">
     <w:nsid w:val="574B1EF2"/>
     <w:multiLevelType w:val="multilevel"/>
     <w:tmpl w:val="7624E2A8"/>
@@ -9292,7 +11035,7 @@
       </w:rPr>
     </w:lvl>
   </w:abstractNum>
-  <w:abstractNum w:abstractNumId="23">
+  <w:abstractNum w:abstractNumId="25">
     <w:nsid w:val="5B3A7A5F"/>
     <w:multiLevelType w:val="multilevel"/>
     <w:tmpl w:val="5E9E2EAE"/>
@@ -9443,7 +11186,7 @@
       </w:rPr>
     </w:lvl>
   </w:abstractNum>
-  <w:abstractNum w:abstractNumId="24">
+  <w:abstractNum w:abstractNumId="26">
     <w:nsid w:val="61E30965"/>
     <w:multiLevelType w:val="hybridMultilevel"/>
     <w:tmpl w:val="19D085A6"/>
@@ -9529,7 +11272,7 @@
       </w:pPr>
     </w:lvl>
   </w:abstractNum>
-  <w:abstractNum w:abstractNumId="25">
+  <w:abstractNum w:abstractNumId="27">
     <w:nsid w:val="711B6207"/>
     <w:multiLevelType w:val="hybridMultilevel"/>
     <w:tmpl w:val="F520803C"/>
@@ -9615,7 +11358,7 @@
       </w:pPr>
     </w:lvl>
   </w:abstractNum>
-  <w:abstractNum w:abstractNumId="26">
+  <w:abstractNum w:abstractNumId="28">
     <w:nsid w:val="77722BDB"/>
     <w:multiLevelType w:val="hybridMultilevel"/>
     <w:tmpl w:val="A3C64AC4"/>
@@ -9705,7 +11448,7 @@
     </w:lvl>
   </w:abstractNum>
   <w:num w:numId="1">
-    <w:abstractNumId w:val="22"/>
+    <w:abstractNumId w:val="24"/>
   </w:num>
   <w:num w:numId="2">
     <w:abstractNumId w:val="8"/>
@@ -9714,7 +11457,7 @@
     <w:abstractNumId w:val="10"/>
   </w:num>
   <w:num w:numId="4">
-    <w:abstractNumId w:val="23"/>
+    <w:abstractNumId w:val="25"/>
   </w:num>
   <w:num w:numId="5">
     <w:abstractNumId w:val="4"/>
@@ -9732,22 +11475,22 @@
     <w:abstractNumId w:val="0"/>
   </w:num>
   <w:num w:numId="10">
-    <w:abstractNumId w:val="23"/>
+    <w:abstractNumId w:val="25"/>
   </w:num>
   <w:num w:numId="11">
     <w:abstractNumId w:val="18"/>
   </w:num>
   <w:num w:numId="12">
-    <w:abstractNumId w:val="25"/>
+    <w:abstractNumId w:val="27"/>
   </w:num>
   <w:num w:numId="13">
-    <w:abstractNumId w:val="19"/>
+    <w:abstractNumId w:val="20"/>
   </w:num>
   <w:num w:numId="14">
     <w:abstractNumId w:val="15"/>
   </w:num>
   <w:num w:numId="15">
-    <w:abstractNumId w:val="24"/>
+    <w:abstractNumId w:val="26"/>
   </w:num>
   <w:num w:numId="16">
     <w:abstractNumId w:val="13"/>
@@ -9759,16 +11502,16 @@
     <w:abstractNumId w:val="14"/>
   </w:num>
   <w:num w:numId="19">
-    <w:abstractNumId w:val="20"/>
+    <w:abstractNumId w:val="21"/>
   </w:num>
   <w:num w:numId="20">
     <w:abstractNumId w:val="7"/>
   </w:num>
   <w:num w:numId="21">
-    <w:abstractNumId w:val="26"/>
+    <w:abstractNumId w:val="28"/>
   </w:num>
   <w:num w:numId="22">
-    <w:abstractNumId w:val="21"/>
+    <w:abstractNumId w:val="22"/>
     <w:lvlOverride w:ilvl="0">
       <w:startOverride w:val="1"/>
     </w:lvlOverride>
@@ -9841,6 +11584,12 @@
   </w:num>
   <w:num w:numId="28">
     <w:abstractNumId w:val="11"/>
+  </w:num>
+  <w:num w:numId="29">
+    <w:abstractNumId w:val="19"/>
+  </w:num>
+  <w:num w:numId="30">
+    <w:abstractNumId w:val="23"/>
   </w:num>
   <w:numIdMacAtCleanup w:val="4"/>
 </w:numbering>
@@ -12676,7 +14425,7 @@
 </file>
 
 <file path=customXml/itemProps1.xml><?xml version="1.0" encoding="utf-8"?>
-<ds:datastoreItem xmlns:ds="http://schemas.openxmlformats.org/officeDocument/2006/customXml" ds:itemID="{A4F4E52E-5BAC-4D47-88B3-16A3523D9EE2}">
+<ds:datastoreItem xmlns:ds="http://schemas.openxmlformats.org/officeDocument/2006/customXml" ds:itemID="{CC6070CE-CC0B-4DE7-8787-B1E103AB41F6}">
   <ds:schemaRefs>
     <ds:schemaRef ds:uri="http://schemas.openxmlformats.org/officeDocument/2006/bibliography"/>
   </ds:schemaRefs>

</xml_diff>

<commit_message>
UCH Java client documentation updated
</commit_message>
<xml_diff>
--- a/Documentation/P4All-D203.1-2-ANNEX II UCH Java Client API.docx
+++ b/Documentation/P4All-D203.1-2-ANNEX II UCH Java Client API.docx
@@ -4134,8 +4134,6 @@
         </w:rPr>
         <w:fldChar w:fldCharType="end"/>
       </w:r>
-      <w:bookmarkStart w:id="0" w:name="_GoBack"/>
-      <w:bookmarkEnd w:id="0"/>
     </w:p>
     <w:p>
       <w:pPr>
@@ -4148,7 +4146,7 @@
           <w:lang w:val="en-GB"/>
         </w:rPr>
       </w:pPr>
-      <w:bookmarkStart w:id="1" w:name="_Toc457489977"/>
+      <w:bookmarkStart w:id="0" w:name="_Toc457489977"/>
       <w:r>
         <w:rPr>
           <w:lang w:val="en-GB"/>
@@ -4156,7 +4154,7 @@
         <w:lastRenderedPageBreak/>
         <w:t>Executive Summary</w:t>
       </w:r>
-      <w:bookmarkEnd w:id="1"/>
+      <w:bookmarkEnd w:id="0"/>
     </w:p>
     <w:p>
       <w:pPr>
@@ -4210,7 +4208,7 @@
           <w:lang w:val="en-GB"/>
         </w:rPr>
       </w:pPr>
-      <w:bookmarkStart w:id="2" w:name="_Toc457489978"/>
+      <w:bookmarkStart w:id="1" w:name="_Toc457489978"/>
       <w:r>
         <w:rPr>
           <w:lang w:val="en-GB"/>
@@ -4218,27 +4216,87 @@
         <w:lastRenderedPageBreak/>
         <w:t>Introduction</w:t>
       </w:r>
+      <w:bookmarkEnd w:id="1"/>
+    </w:p>
+    <w:p>
+      <w:pPr>
+        <w:pStyle w:val="Heading2"/>
+        <w:rPr>
+          <w:lang w:val="en-GB"/>
+        </w:rPr>
+      </w:pPr>
+      <w:bookmarkStart w:id="2" w:name="_Toc457489979"/>
+      <w:r>
+        <w:rPr>
+          <w:lang w:val="en-GB"/>
+        </w:rPr>
+        <w:t>What is UCH java client</w:t>
+      </w:r>
+      <w:r>
+        <w:rPr>
+          <w:lang w:val="en-GB"/>
+        </w:rPr>
+        <w:t xml:space="preserve"> library</w:t>
+      </w:r>
       <w:bookmarkEnd w:id="2"/>
     </w:p>
     <w:p>
       <w:pPr>
+        <w:jc w:val="both"/>
+        <w:rPr>
+          <w:lang w:val="en-GB"/>
+        </w:rPr>
+      </w:pPr>
+      <w:r>
+        <w:rPr>
+          <w:lang w:val="en-GB"/>
+        </w:rPr>
+        <w:t>UCH java client is a library that enables communication between the UCH server [1] and clients who want to access URC [2] components</w:t>
+      </w:r>
+      <w:r>
+        <w:rPr>
+          <w:lang w:val="en-GB"/>
+        </w:rPr>
+        <w:t xml:space="preserve"> (on the</w:t>
+      </w:r>
+      <w:r>
+        <w:rPr>
+          <w:lang w:val="en-GB"/>
+        </w:rPr>
+        <w:t xml:space="preserve"> UCH server)</w:t>
+      </w:r>
+      <w:r>
+        <w:rPr>
+          <w:lang w:val="en-GB"/>
+        </w:rPr>
+        <w:t>.</w:t>
+      </w:r>
+    </w:p>
+    <w:p>
+      <w:pPr>
         <w:pStyle w:val="Heading2"/>
         <w:rPr>
           <w:lang w:val="en-GB"/>
         </w:rPr>
       </w:pPr>
-      <w:bookmarkStart w:id="3" w:name="_Toc457489979"/>
-      <w:r>
-        <w:rPr>
-          <w:lang w:val="en-GB"/>
-        </w:rPr>
-        <w:t>What is UCH java client</w:t>
-      </w:r>
-      <w:r>
-        <w:rPr>
-          <w:lang w:val="en-GB"/>
-        </w:rPr>
-        <w:t xml:space="preserve"> library</w:t>
+      <w:bookmarkStart w:id="3" w:name="_Toc457489980"/>
+      <w:r>
+        <w:rPr>
+          <w:lang w:val="en-GB"/>
+        </w:rPr>
+        <w:t>Why</w:t>
+      </w:r>
+      <w:r>
+        <w:rPr>
+          <w:lang w:val="en-GB"/>
+        </w:rPr>
+        <w:t xml:space="preserve"> do</w:t>
+      </w:r>
+      <w:r>
+        <w:rPr>
+          <w:lang w:val="en-GB"/>
+        </w:rPr>
+        <w:t xml:space="preserve"> we need UCH java client</w:t>
       </w:r>
       <w:bookmarkEnd w:id="3"/>
     </w:p>
@@ -4253,19 +4311,151 @@
         <w:rPr>
           <w:lang w:val="en-GB"/>
         </w:rPr>
-        <w:t>UCH java client is a library that enables communication between the UCH server [1] and clients who want to access URC [2] components</w:t>
-      </w:r>
-      <w:r>
-        <w:rPr>
-          <w:lang w:val="en-GB"/>
-        </w:rPr>
-        <w:t xml:space="preserve"> (on the</w:t>
-      </w:r>
-      <w:r>
-        <w:rPr>
-          <w:lang w:val="en-GB"/>
-        </w:rPr>
-        <w:t xml:space="preserve"> UCH server)</w:t>
+        <w:t xml:space="preserve">According to the </w:t>
+      </w:r>
+      <w:r>
+        <w:rPr>
+          <w:lang w:val="en-GB"/>
+        </w:rPr>
+        <w:t>WP203</w:t>
+      </w:r>
+      <w:r>
+        <w:rPr>
+          <w:lang w:val="en-GB"/>
+        </w:rPr>
+        <w:t>.3</w:t>
+      </w:r>
+      <w:r>
+        <w:rPr>
+          <w:lang w:val="en-GB"/>
+        </w:rPr>
+        <w:t xml:space="preserve"> task, we target to integrate three different platforms: ARE [3], URC and MyUI [4]. </w:t>
+      </w:r>
+      <w:r>
+        <w:rPr>
+          <w:lang w:val="en-GB"/>
+        </w:rPr>
+        <w:t xml:space="preserve">The </w:t>
+      </w:r>
+      <w:r>
+        <w:rPr>
+          <w:lang w:val="en-GB"/>
+        </w:rPr>
+        <w:t xml:space="preserve">ARE is a platform implemented with </w:t>
+      </w:r>
+      <w:r>
+        <w:rPr>
+          <w:lang w:val="en-GB"/>
+        </w:rPr>
+        <w:t xml:space="preserve">the </w:t>
+      </w:r>
+      <w:r>
+        <w:rPr>
+          <w:lang w:val="en-GB"/>
+        </w:rPr>
+        <w:t>Java programming language</w:t>
+      </w:r>
+      <w:r>
+        <w:rPr>
+          <w:lang w:val="en-GB"/>
+        </w:rPr>
+        <w:t>,</w:t>
+      </w:r>
+      <w:r>
+        <w:rPr>
+          <w:lang w:val="en-GB"/>
+        </w:rPr>
+        <w:t xml:space="preserve"> </w:t>
+      </w:r>
+      <w:r>
+        <w:rPr>
+          <w:lang w:val="en-GB"/>
+        </w:rPr>
+        <w:t>so</w:t>
+      </w:r>
+      <w:r>
+        <w:rPr>
+          <w:lang w:val="en-GB"/>
+        </w:rPr>
+        <w:t xml:space="preserve"> in order to communicate with </w:t>
+      </w:r>
+      <w:r>
+        <w:rPr>
+          <w:lang w:val="en-GB"/>
+        </w:rPr>
+        <w:t xml:space="preserve">the </w:t>
+      </w:r>
+      <w:r>
+        <w:rPr>
+          <w:lang w:val="en-GB"/>
+        </w:rPr>
+        <w:t xml:space="preserve">UCH, it was necessary to use a java library that follows URC-HTTP protocol. Although the URC community provides </w:t>
+      </w:r>
+      <w:r>
+        <w:rPr>
+          <w:lang w:val="en-GB"/>
+        </w:rPr>
+        <w:t xml:space="preserve">a number of </w:t>
+      </w:r>
+      <w:r>
+        <w:rPr>
+          <w:lang w:val="en-GB"/>
+        </w:rPr>
+        <w:t xml:space="preserve">libraries to communicate with UCH, a java library </w:t>
+      </w:r>
+      <w:r>
+        <w:rPr>
+          <w:lang w:val="en-GB"/>
+        </w:rPr>
+        <w:t>was not included</w:t>
+      </w:r>
+      <w:r>
+        <w:rPr>
+          <w:lang w:val="en-GB"/>
+        </w:rPr>
+        <w:t xml:space="preserve"> </w:t>
+      </w:r>
+      <w:r>
+        <w:rPr>
+          <w:lang w:val="en-GB"/>
+        </w:rPr>
+        <w:t>as</w:t>
+      </w:r>
+      <w:r>
+        <w:rPr>
+          <w:lang w:val="en-GB"/>
+        </w:rPr>
+        <w:t xml:space="preserve"> one of them.</w:t>
+      </w:r>
+      <w:r>
+        <w:rPr>
+          <w:lang w:val="en-GB"/>
+        </w:rPr>
+        <w:t xml:space="preserve"> Hence, under the WP203.3, </w:t>
+      </w:r>
+      <w:r>
+        <w:rPr>
+          <w:lang w:val="en-GB"/>
+        </w:rPr>
+        <w:t xml:space="preserve">a </w:t>
+      </w:r>
+      <w:r>
+        <w:rPr>
+          <w:lang w:val="en-GB"/>
+        </w:rPr>
+        <w:t xml:space="preserve">UCH java client was </w:t>
+      </w:r>
+      <w:r>
+        <w:rPr>
+          <w:lang w:val="en-GB"/>
+        </w:rPr>
+        <w:t>developed</w:t>
+      </w:r>
+      <w:r>
+        <w:rPr>
+          <w:lang w:val="en-GB"/>
+        </w:rPr>
+        <w:t xml:space="preserve"> by UCY</w:t>
       </w:r>
       <w:r>
         <w:rPr>
@@ -4276,198 +4466,6 @@
     </w:p>
     <w:p>
       <w:pPr>
-        <w:pStyle w:val="Heading2"/>
-        <w:rPr>
-          <w:lang w:val="en-GB"/>
-        </w:rPr>
-      </w:pPr>
-      <w:bookmarkStart w:id="4" w:name="_Toc457489980"/>
-      <w:r>
-        <w:rPr>
-          <w:lang w:val="en-GB"/>
-        </w:rPr>
-        <w:t>Why</w:t>
-      </w:r>
-      <w:r>
-        <w:rPr>
-          <w:lang w:val="en-GB"/>
-        </w:rPr>
-        <w:t xml:space="preserve"> do</w:t>
-      </w:r>
-      <w:r>
-        <w:rPr>
-          <w:lang w:val="en-GB"/>
-        </w:rPr>
-        <w:t xml:space="preserve"> we need UCH java client</w:t>
-      </w:r>
-      <w:bookmarkEnd w:id="4"/>
-    </w:p>
-    <w:p>
-      <w:pPr>
-        <w:jc w:val="both"/>
-        <w:rPr>
-          <w:lang w:val="en-GB"/>
-        </w:rPr>
-      </w:pPr>
-      <w:r>
-        <w:rPr>
-          <w:lang w:val="en-GB"/>
-        </w:rPr>
-        <w:t xml:space="preserve">According to the </w:t>
-      </w:r>
-      <w:r>
-        <w:rPr>
-          <w:lang w:val="en-GB"/>
-        </w:rPr>
-        <w:t>WP203</w:t>
-      </w:r>
-      <w:r>
-        <w:rPr>
-          <w:lang w:val="en-GB"/>
-        </w:rPr>
-        <w:t>.3</w:t>
-      </w:r>
-      <w:r>
-        <w:rPr>
-          <w:lang w:val="en-GB"/>
-        </w:rPr>
-        <w:t xml:space="preserve"> task, we target to integrate three different platforms: ARE [3], URC and MyUI [4]. </w:t>
-      </w:r>
-      <w:r>
-        <w:rPr>
-          <w:lang w:val="en-GB"/>
-        </w:rPr>
-        <w:t xml:space="preserve">The </w:t>
-      </w:r>
-      <w:r>
-        <w:rPr>
-          <w:lang w:val="en-GB"/>
-        </w:rPr>
-        <w:t xml:space="preserve">ARE is a platform implemented with </w:t>
-      </w:r>
-      <w:r>
-        <w:rPr>
-          <w:lang w:val="en-GB"/>
-        </w:rPr>
-        <w:t xml:space="preserve">the </w:t>
-      </w:r>
-      <w:r>
-        <w:rPr>
-          <w:lang w:val="en-GB"/>
-        </w:rPr>
-        <w:t>Java programming language</w:t>
-      </w:r>
-      <w:r>
-        <w:rPr>
-          <w:lang w:val="en-GB"/>
-        </w:rPr>
-        <w:t>,</w:t>
-      </w:r>
-      <w:r>
-        <w:rPr>
-          <w:lang w:val="en-GB"/>
-        </w:rPr>
-        <w:t xml:space="preserve"> </w:t>
-      </w:r>
-      <w:r>
-        <w:rPr>
-          <w:lang w:val="en-GB"/>
-        </w:rPr>
-        <w:t>so</w:t>
-      </w:r>
-      <w:r>
-        <w:rPr>
-          <w:lang w:val="en-GB"/>
-        </w:rPr>
-        <w:t xml:space="preserve"> in order to communicate with </w:t>
-      </w:r>
-      <w:r>
-        <w:rPr>
-          <w:lang w:val="en-GB"/>
-        </w:rPr>
-        <w:t xml:space="preserve">the </w:t>
-      </w:r>
-      <w:r>
-        <w:rPr>
-          <w:lang w:val="en-GB"/>
-        </w:rPr>
-        <w:t xml:space="preserve">UCH, it was necessary to use a java library that follows URC-HTTP protocol. Although the URC community provides </w:t>
-      </w:r>
-      <w:r>
-        <w:rPr>
-          <w:lang w:val="en-GB"/>
-        </w:rPr>
-        <w:t xml:space="preserve">a number of </w:t>
-      </w:r>
-      <w:r>
-        <w:rPr>
-          <w:lang w:val="en-GB"/>
-        </w:rPr>
-        <w:t xml:space="preserve">libraries to communicate with UCH, a java library </w:t>
-      </w:r>
-      <w:r>
-        <w:rPr>
-          <w:lang w:val="en-GB"/>
-        </w:rPr>
-        <w:t>was not included</w:t>
-      </w:r>
-      <w:r>
-        <w:rPr>
-          <w:lang w:val="en-GB"/>
-        </w:rPr>
-        <w:t xml:space="preserve"> </w:t>
-      </w:r>
-      <w:r>
-        <w:rPr>
-          <w:lang w:val="en-GB"/>
-        </w:rPr>
-        <w:t>as</w:t>
-      </w:r>
-      <w:r>
-        <w:rPr>
-          <w:lang w:val="en-GB"/>
-        </w:rPr>
-        <w:t xml:space="preserve"> one of them.</w:t>
-      </w:r>
-      <w:r>
-        <w:rPr>
-          <w:lang w:val="en-GB"/>
-        </w:rPr>
-        <w:t xml:space="preserve"> Hence, under the WP203.3, </w:t>
-      </w:r>
-      <w:r>
-        <w:rPr>
-          <w:lang w:val="en-GB"/>
-        </w:rPr>
-        <w:t xml:space="preserve">a </w:t>
-      </w:r>
-      <w:r>
-        <w:rPr>
-          <w:lang w:val="en-GB"/>
-        </w:rPr>
-        <w:t xml:space="preserve">UCH java client was </w:t>
-      </w:r>
-      <w:r>
-        <w:rPr>
-          <w:lang w:val="en-GB"/>
-        </w:rPr>
-        <w:t>developed</w:t>
-      </w:r>
-      <w:r>
-        <w:rPr>
-          <w:lang w:val="en-GB"/>
-        </w:rPr>
-        <w:t xml:space="preserve"> by UCY</w:t>
-      </w:r>
-      <w:r>
-        <w:rPr>
-          <w:lang w:val="en-GB"/>
-        </w:rPr>
-        <w:t>.</w:t>
-      </w:r>
-    </w:p>
-    <w:p>
-      <w:pPr>
         <w:rPr>
           <w:lang w:val="en-GB"/>
         </w:rPr>
@@ -4480,7 +4478,7 @@
           <w:lang w:val="en-GB"/>
         </w:rPr>
       </w:pPr>
-      <w:bookmarkStart w:id="5" w:name="_Toc457489981"/>
+      <w:bookmarkStart w:id="4" w:name="_Toc457489981"/>
       <w:r>
         <w:rPr>
           <w:lang w:val="en-GB"/>
@@ -4488,23 +4486,23 @@
         <w:lastRenderedPageBreak/>
         <w:t>Installation</w:t>
       </w:r>
+      <w:bookmarkEnd w:id="4"/>
+    </w:p>
+    <w:p>
+      <w:pPr>
+        <w:pStyle w:val="Heading2"/>
+        <w:rPr>
+          <w:lang w:val="en-GB"/>
+        </w:rPr>
+      </w:pPr>
+      <w:bookmarkStart w:id="5" w:name="_Toc457489982"/>
+      <w:r>
+        <w:rPr>
+          <w:lang w:val="en-GB"/>
+        </w:rPr>
+        <w:t>Prerequisites</w:t>
+      </w:r>
       <w:bookmarkEnd w:id="5"/>
-    </w:p>
-    <w:p>
-      <w:pPr>
-        <w:pStyle w:val="Heading2"/>
-        <w:rPr>
-          <w:lang w:val="en-GB"/>
-        </w:rPr>
-      </w:pPr>
-      <w:bookmarkStart w:id="6" w:name="_Toc457489982"/>
-      <w:r>
-        <w:rPr>
-          <w:lang w:val="en-GB"/>
-        </w:rPr>
-        <w:t>Prerequisites</w:t>
-      </w:r>
-      <w:bookmarkEnd w:id="6"/>
     </w:p>
     <w:p>
       <w:pPr>
@@ -4549,7 +4547,7 @@
           <w:lang w:val="en-GB"/>
         </w:rPr>
       </w:pPr>
-      <w:bookmarkStart w:id="7" w:name="_Toc457489983"/>
+      <w:bookmarkStart w:id="6" w:name="_Toc457489983"/>
       <w:r>
         <w:rPr>
           <w:lang w:val="en-GB"/>
@@ -4562,7 +4560,7 @@
         </w:rPr>
         <w:t>ownload</w:t>
       </w:r>
-      <w:bookmarkEnd w:id="7"/>
+      <w:bookmarkEnd w:id="6"/>
     </w:p>
     <w:p>
       <w:pPr>
@@ -4772,36 +4770,36 @@
           <w:lang w:val="en-GB"/>
         </w:rPr>
       </w:pPr>
-      <w:bookmarkStart w:id="8" w:name="_Toc457489984"/>
+      <w:bookmarkStart w:id="7" w:name="_Toc457489984"/>
       <w:r>
         <w:rPr>
           <w:lang w:val="en-GB"/>
         </w:rPr>
         <w:t>Installation</w:t>
       </w:r>
+      <w:bookmarkEnd w:id="7"/>
+    </w:p>
+    <w:p>
+      <w:pPr>
+        <w:pStyle w:val="Heading3"/>
+        <w:rPr>
+          <w:lang w:val="en-GB"/>
+        </w:rPr>
+      </w:pPr>
+      <w:bookmarkStart w:id="8" w:name="_Toc457489985"/>
+      <w:r>
+        <w:rPr>
+          <w:lang w:val="en-GB"/>
+        </w:rPr>
+        <w:t>Install UCH java client</w:t>
+      </w:r>
+      <w:r>
+        <w:rPr>
+          <w:lang w:val="en-GB"/>
+        </w:rPr>
+        <w:t xml:space="preserve"> to eclipse</w:t>
+      </w:r>
       <w:bookmarkEnd w:id="8"/>
-    </w:p>
-    <w:p>
-      <w:pPr>
-        <w:pStyle w:val="Heading3"/>
-        <w:rPr>
-          <w:lang w:val="en-GB"/>
-        </w:rPr>
-      </w:pPr>
-      <w:bookmarkStart w:id="9" w:name="_Toc457489985"/>
-      <w:r>
-        <w:rPr>
-          <w:lang w:val="en-GB"/>
-        </w:rPr>
-        <w:t>Install UCH java client</w:t>
-      </w:r>
-      <w:r>
-        <w:rPr>
-          <w:lang w:val="en-GB"/>
-        </w:rPr>
-        <w:t xml:space="preserve"> to eclipse</w:t>
-      </w:r>
-      <w:bookmarkEnd w:id="9"/>
     </w:p>
     <w:p>
       <w:pPr>
@@ -5004,14 +5002,14 @@
           <w:lang w:val="en-GB"/>
         </w:rPr>
       </w:pPr>
-      <w:bookmarkStart w:id="10" w:name="_Toc457489986"/>
+      <w:bookmarkStart w:id="9" w:name="_Toc457489986"/>
       <w:r>
         <w:rPr>
           <w:lang w:val="en-GB"/>
         </w:rPr>
         <w:t>Use UCH java client in your project</w:t>
       </w:r>
-      <w:bookmarkEnd w:id="10"/>
+      <w:bookmarkEnd w:id="9"/>
     </w:p>
     <w:p>
       <w:pPr>
@@ -5024,19 +5022,7 @@
         <w:rPr>
           <w:lang w:val="en-GB"/>
         </w:rPr>
-        <w:t xml:space="preserve">Follow these steps </w:t>
-      </w:r>
-      <w:r>
-        <w:rPr>
-          <w:lang w:val="en-GB"/>
-        </w:rPr>
-        <w:t>use UCH java client in your project</w:t>
-      </w:r>
-      <w:r>
-        <w:rPr>
-          <w:lang w:val="en-GB"/>
-        </w:rPr>
-        <w:t>:</w:t>
+        <w:t>Follow these steps use UCH java client in your project:</w:t>
       </w:r>
     </w:p>
     <w:p>
@@ -5097,14 +5083,7 @@
           <w:rFonts w:ascii="Courier New" w:hAnsi="Courier New" w:cs="Courier New"/>
           <w:lang w:val="en-GB"/>
         </w:rPr>
-        <w:t>&gt;/Source Code/AsTeRICS/UCH Java Library</w:t>
-      </w:r>
-      <w:r>
-        <w:rPr>
-          <w:rFonts w:ascii="Courier New" w:hAnsi="Courier New" w:cs="Courier New"/>
-          <w:lang w:val="en-GB"/>
-        </w:rPr>
-        <w:t>/lib</w:t>
+        <w:t>&gt;/Source Code/AsTeRICS/UCH Java Library/lib</w:t>
       </w:r>
       <w:r>
         <w:rPr>
@@ -5201,13 +5180,7 @@
         <w:rPr>
           <w:lang w:val="en-GB"/>
         </w:rPr>
-        <w:t xml:space="preserve"> jar file located in </w:t>
-      </w:r>
-      <w:r>
-        <w:rPr>
-          <w:lang w:val="en-GB"/>
-        </w:rPr>
-        <w:t>“</w:t>
+        <w:t xml:space="preserve"> jar file located in “</w:t>
       </w:r>
       <w:r>
         <w:rPr>
@@ -5277,7 +5250,7 @@
           <w:lang w:val="en-GB"/>
         </w:rPr>
       </w:pPr>
-      <w:bookmarkStart w:id="11" w:name="_Toc457489987"/>
+      <w:bookmarkStart w:id="10" w:name="_Toc457489987"/>
       <w:r>
         <w:rPr>
           <w:lang w:val="en-GB"/>
@@ -5285,48 +5258,48 @@
         <w:lastRenderedPageBreak/>
         <w:t>Install UCH server</w:t>
       </w:r>
+      <w:bookmarkEnd w:id="10"/>
+    </w:p>
+    <w:p>
+      <w:pPr>
+        <w:rPr>
+          <w:lang w:val="en-GB"/>
+        </w:rPr>
+      </w:pPr>
+      <w:r>
+        <w:rPr>
+          <w:lang w:val="en-GB"/>
+        </w:rPr>
+        <w:t xml:space="preserve">Since we have the standalone version of the UCH server, </w:t>
+      </w:r>
+      <w:r>
+        <w:rPr>
+          <w:lang w:val="en-GB"/>
+        </w:rPr>
+        <w:t xml:space="preserve">no </w:t>
+      </w:r>
+      <w:r>
+        <w:rPr>
+          <w:lang w:val="en-GB"/>
+        </w:rPr>
+        <w:t>installation is needed.</w:t>
+      </w:r>
+    </w:p>
+    <w:p>
+      <w:pPr>
+        <w:pStyle w:val="Heading2"/>
+        <w:rPr>
+          <w:lang w:val="en-GB"/>
+        </w:rPr>
+      </w:pPr>
+      <w:bookmarkStart w:id="11" w:name="_Toc457489988"/>
+      <w:r>
+        <w:rPr>
+          <w:lang w:val="en-GB"/>
+        </w:rPr>
+        <w:t>Test</w:t>
+      </w:r>
       <w:bookmarkEnd w:id="11"/>
-    </w:p>
-    <w:p>
-      <w:pPr>
-        <w:rPr>
-          <w:lang w:val="en-GB"/>
-        </w:rPr>
-      </w:pPr>
-      <w:r>
-        <w:rPr>
-          <w:lang w:val="en-GB"/>
-        </w:rPr>
-        <w:t xml:space="preserve">Since we have the standalone version of the UCH server, </w:t>
-      </w:r>
-      <w:r>
-        <w:rPr>
-          <w:lang w:val="en-GB"/>
-        </w:rPr>
-        <w:t xml:space="preserve">no </w:t>
-      </w:r>
-      <w:r>
-        <w:rPr>
-          <w:lang w:val="en-GB"/>
-        </w:rPr>
-        <w:t>installation is needed.</w:t>
-      </w:r>
-    </w:p>
-    <w:p>
-      <w:pPr>
-        <w:pStyle w:val="Heading2"/>
-        <w:rPr>
-          <w:lang w:val="en-GB"/>
-        </w:rPr>
-      </w:pPr>
-      <w:bookmarkStart w:id="12" w:name="_Toc457489988"/>
-      <w:r>
-        <w:rPr>
-          <w:lang w:val="en-GB"/>
-        </w:rPr>
-        <w:t>Test</w:t>
-      </w:r>
-      <w:bookmarkEnd w:id="12"/>
     </w:p>
     <w:p>
       <w:pPr>
@@ -5542,7 +5515,7 @@
           <w:lang w:val="en-GB"/>
         </w:rPr>
       </w:pPr>
-      <w:bookmarkStart w:id="13" w:name="_Toc457489989"/>
+      <w:bookmarkStart w:id="12" w:name="_Toc457489989"/>
       <w:r>
         <w:rPr>
           <w:lang w:val="en-GB"/>
@@ -5550,115 +5523,115 @@
         <w:lastRenderedPageBreak/>
         <w:t>Technical</w:t>
       </w:r>
+      <w:bookmarkEnd w:id="12"/>
+    </w:p>
+    <w:p>
+      <w:pPr>
+        <w:jc w:val="both"/>
+        <w:rPr>
+          <w:lang w:val="en-GB"/>
+        </w:rPr>
+      </w:pPr>
+      <w:r>
+        <w:rPr>
+          <w:lang w:val="en-GB"/>
+        </w:rPr>
+        <w:t>Before starting to use</w:t>
+      </w:r>
+      <w:r>
+        <w:rPr>
+          <w:lang w:val="en-GB"/>
+        </w:rPr>
+        <w:t xml:space="preserve"> the</w:t>
+      </w:r>
+      <w:r>
+        <w:rPr>
+          <w:lang w:val="en-GB"/>
+        </w:rPr>
+        <w:t xml:space="preserve"> UCH java client library, it is advised </w:t>
+      </w:r>
+      <w:r>
+        <w:rPr>
+          <w:lang w:val="en-GB"/>
+        </w:rPr>
+        <w:t>to</w:t>
+      </w:r>
+      <w:r>
+        <w:rPr>
+          <w:lang w:val="en-GB"/>
+        </w:rPr>
+        <w:t xml:space="preserve"> read the </w:t>
+      </w:r>
+      <w:r>
+        <w:rPr>
+          <w:lang w:val="en-GB"/>
+        </w:rPr>
+        <w:t>URC-HTTP protocol documentation</w:t>
+      </w:r>
+      <w:r>
+        <w:rPr>
+          <w:lang w:val="en-GB"/>
+        </w:rPr>
+        <w:t xml:space="preserve"> [5]</w:t>
+      </w:r>
+      <w:r>
+        <w:rPr>
+          <w:lang w:val="en-GB"/>
+        </w:rPr>
+        <w:t xml:space="preserve">. </w:t>
+      </w:r>
+      <w:r>
+        <w:rPr>
+          <w:lang w:val="en-GB"/>
+        </w:rPr>
+        <w:t>An individual with a basic</w:t>
+      </w:r>
+      <w:r>
+        <w:rPr>
+          <w:lang w:val="en-GB"/>
+        </w:rPr>
+        <w:t xml:space="preserve"> understanding of</w:t>
+      </w:r>
+      <w:r>
+        <w:rPr>
+          <w:lang w:val="en-GB"/>
+        </w:rPr>
+        <w:t xml:space="preserve"> URC-HTTP </w:t>
+      </w:r>
+      <w:r>
+        <w:rPr>
+          <w:lang w:val="en-GB"/>
+        </w:rPr>
+        <w:t>protocol</w:t>
+      </w:r>
+      <w:r>
+        <w:rPr>
+          <w:lang w:val="en-GB"/>
+        </w:rPr>
+        <w:t xml:space="preserve"> should </w:t>
+      </w:r>
+      <w:r>
+        <w:rPr>
+          <w:lang w:val="en-GB"/>
+        </w:rPr>
+        <w:t>find it much easier to integrate the library in its own project.</w:t>
+      </w:r>
+    </w:p>
+    <w:p>
+      <w:pPr>
+        <w:pStyle w:val="Heading2"/>
+        <w:rPr>
+          <w:lang w:val="en-GB"/>
+        </w:rPr>
+      </w:pPr>
+      <w:bookmarkStart w:id="13" w:name="_Toc457489990"/>
+      <w:r>
+        <w:rPr>
+          <w:lang w:val="en-GB"/>
+        </w:rPr>
+        <w:t>Overview</w:t>
+      </w:r>
       <w:bookmarkEnd w:id="13"/>
-    </w:p>
-    <w:p>
-      <w:pPr>
-        <w:jc w:val="both"/>
-        <w:rPr>
-          <w:lang w:val="en-GB"/>
-        </w:rPr>
-      </w:pPr>
-      <w:r>
-        <w:rPr>
-          <w:lang w:val="en-GB"/>
-        </w:rPr>
-        <w:t>Before starting to use</w:t>
-      </w:r>
-      <w:r>
-        <w:rPr>
-          <w:lang w:val="en-GB"/>
-        </w:rPr>
-        <w:t xml:space="preserve"> the</w:t>
-      </w:r>
-      <w:r>
-        <w:rPr>
-          <w:lang w:val="en-GB"/>
-        </w:rPr>
-        <w:t xml:space="preserve"> UCH java client library, it is advised </w:t>
-      </w:r>
-      <w:r>
-        <w:rPr>
-          <w:lang w:val="en-GB"/>
-        </w:rPr>
-        <w:t>to</w:t>
-      </w:r>
-      <w:r>
-        <w:rPr>
-          <w:lang w:val="en-GB"/>
-        </w:rPr>
-        <w:t xml:space="preserve"> read the </w:t>
-      </w:r>
-      <w:r>
-        <w:rPr>
-          <w:lang w:val="en-GB"/>
-        </w:rPr>
-        <w:t>URC-HTTP protocol documentation</w:t>
-      </w:r>
-      <w:r>
-        <w:rPr>
-          <w:lang w:val="en-GB"/>
-        </w:rPr>
-        <w:t xml:space="preserve"> [5]</w:t>
-      </w:r>
-      <w:r>
-        <w:rPr>
-          <w:lang w:val="en-GB"/>
-        </w:rPr>
-        <w:t xml:space="preserve">. </w:t>
-      </w:r>
-      <w:r>
-        <w:rPr>
-          <w:lang w:val="en-GB"/>
-        </w:rPr>
-        <w:t>An individual with a basic</w:t>
-      </w:r>
-      <w:r>
-        <w:rPr>
-          <w:lang w:val="en-GB"/>
-        </w:rPr>
-        <w:t xml:space="preserve"> understanding of</w:t>
-      </w:r>
-      <w:r>
-        <w:rPr>
-          <w:lang w:val="en-GB"/>
-        </w:rPr>
-        <w:t xml:space="preserve"> URC-HTTP </w:t>
-      </w:r>
-      <w:r>
-        <w:rPr>
-          <w:lang w:val="en-GB"/>
-        </w:rPr>
-        <w:t>protocol</w:t>
-      </w:r>
-      <w:r>
-        <w:rPr>
-          <w:lang w:val="en-GB"/>
-        </w:rPr>
-        <w:t xml:space="preserve"> should </w:t>
-      </w:r>
-      <w:r>
-        <w:rPr>
-          <w:lang w:val="en-GB"/>
-        </w:rPr>
-        <w:t>find it much easier to integrate the library in its own project.</w:t>
-      </w:r>
-    </w:p>
-    <w:p>
-      <w:pPr>
-        <w:pStyle w:val="Heading2"/>
-        <w:rPr>
-          <w:lang w:val="en-GB"/>
-        </w:rPr>
-      </w:pPr>
-      <w:bookmarkStart w:id="14" w:name="_Toc457489990"/>
-      <w:r>
-        <w:rPr>
-          <w:lang w:val="en-GB"/>
-        </w:rPr>
-        <w:t>Overview</w:t>
-      </w:r>
-      <w:bookmarkEnd w:id="14"/>
     </w:p>
     <w:p>
       <w:pPr>
@@ -5782,7 +5755,7 @@
         <w:pStyle w:val="Caption"/>
         <w:jc w:val="center"/>
       </w:pPr>
-      <w:bookmarkStart w:id="15" w:name="_Toc456024250"/>
+      <w:bookmarkStart w:id="14" w:name="_Toc456024250"/>
       <w:r>
         <w:t xml:space="preserve">Figure </w:t>
       </w:r>
@@ -5810,7 +5783,7 @@
       <w:r>
         <w:t>Local network example</w:t>
       </w:r>
-      <w:bookmarkEnd w:id="15"/>
+      <w:bookmarkEnd w:id="14"/>
     </w:p>
     <w:p>
       <w:pPr>
@@ -5890,30 +5863,30 @@
         <w:lastRenderedPageBreak/>
         <w:t xml:space="preserve"> </w:t>
       </w:r>
-      <w:bookmarkStart w:id="16" w:name="_Toc457489991"/>
+      <w:bookmarkStart w:id="15" w:name="_Toc457489991"/>
       <w:r>
         <w:rPr>
           <w:lang w:val="en-GB"/>
         </w:rPr>
         <w:t>Details</w:t>
       </w:r>
+      <w:bookmarkEnd w:id="15"/>
+    </w:p>
+    <w:p>
+      <w:pPr>
+        <w:pStyle w:val="Heading3"/>
+        <w:rPr>
+          <w:lang w:val="en-GB"/>
+        </w:rPr>
+      </w:pPr>
+      <w:bookmarkStart w:id="16" w:name="_Toc457489992"/>
+      <w:r>
+        <w:rPr>
+          <w:lang w:val="en-GB"/>
+        </w:rPr>
+        <w:t>UCH Discovery</w:t>
+      </w:r>
       <w:bookmarkEnd w:id="16"/>
-    </w:p>
-    <w:p>
-      <w:pPr>
-        <w:pStyle w:val="Heading3"/>
-        <w:rPr>
-          <w:lang w:val="en-GB"/>
-        </w:rPr>
-      </w:pPr>
-      <w:bookmarkStart w:id="17" w:name="_Toc457489992"/>
-      <w:r>
-        <w:rPr>
-          <w:lang w:val="en-GB"/>
-        </w:rPr>
-        <w:t>UCH Discovery</w:t>
-      </w:r>
-      <w:bookmarkEnd w:id="17"/>
     </w:p>
     <w:p>
       <w:pPr>
@@ -6088,7 +6061,7 @@
         <w:pStyle w:val="Caption"/>
         <w:jc w:val="center"/>
       </w:pPr>
-      <w:bookmarkStart w:id="18" w:name="_Toc456024251"/>
+      <w:bookmarkStart w:id="17" w:name="_Toc456024251"/>
       <w:r>
         <w:t xml:space="preserve">Figure </w:t>
       </w:r>
@@ -6113,30 +6086,30 @@
       <w:r>
         <w:t>: UCH discovery example</w:t>
       </w:r>
+      <w:bookmarkEnd w:id="17"/>
+    </w:p>
+    <w:p>
+      <w:pPr>
+        <w:rPr>
+          <w:sz w:val="20"/>
+        </w:rPr>
+      </w:pPr>
+    </w:p>
+    <w:p>
+      <w:pPr>
+        <w:pStyle w:val="Heading3"/>
+        <w:rPr>
+          <w:lang w:val="en-GB"/>
+        </w:rPr>
+      </w:pPr>
+      <w:bookmarkStart w:id="18" w:name="_Toc457489993"/>
+      <w:r>
+        <w:rPr>
+          <w:lang w:val="en-GB"/>
+        </w:rPr>
+        <w:t>UCH component descriptions (out-of-session requests)</w:t>
+      </w:r>
       <w:bookmarkEnd w:id="18"/>
-    </w:p>
-    <w:p>
-      <w:pPr>
-        <w:rPr>
-          <w:sz w:val="20"/>
-        </w:rPr>
-      </w:pPr>
-    </w:p>
-    <w:p>
-      <w:pPr>
-        <w:pStyle w:val="Heading3"/>
-        <w:rPr>
-          <w:lang w:val="en-GB"/>
-        </w:rPr>
-      </w:pPr>
-      <w:bookmarkStart w:id="19" w:name="_Toc457489993"/>
-      <w:r>
-        <w:rPr>
-          <w:lang w:val="en-GB"/>
-        </w:rPr>
-        <w:t>UCH component descriptions (out-of-session requests)</w:t>
-      </w:r>
-      <w:bookmarkEnd w:id="19"/>
     </w:p>
     <w:p>
       <w:pPr>
@@ -6344,7 +6317,7 @@
         <w:pStyle w:val="Caption"/>
         <w:jc w:val="center"/>
       </w:pPr>
-      <w:bookmarkStart w:id="20" w:name="_Toc456024252"/>
+      <w:bookmarkStart w:id="19" w:name="_Toc456024252"/>
       <w:r>
         <w:t xml:space="preserve">Figure </w:t>
       </w:r>
@@ -6369,7 +6342,7 @@
       <w:r>
         <w:t>: UchCommunicator object creation</w:t>
       </w:r>
-      <w:bookmarkEnd w:id="20"/>
+      <w:bookmarkEnd w:id="19"/>
     </w:p>
     <w:p>
       <w:pPr>
@@ -6455,7 +6428,7 @@
           <w:lang w:val="en-US" w:eastAsia="el-GR"/>
         </w:rPr>
       </w:pPr>
-      <w:bookmarkStart w:id="21" w:name="_Toc456024253"/>
+      <w:bookmarkStart w:id="20" w:name="_Toc456024253"/>
       <w:r>
         <w:t xml:space="preserve">Figure </w:t>
       </w:r>
@@ -6480,7 +6453,7 @@
       <w:r>
         <w:t>: Retrieve information from UCH server</w:t>
       </w:r>
-      <w:bookmarkEnd w:id="21"/>
+      <w:bookmarkEnd w:id="20"/>
     </w:p>
     <w:p>
       <w:pPr>
@@ -6781,7 +6754,7 @@
           <w:lang w:val="en-US"/>
         </w:rPr>
       </w:pPr>
-      <w:bookmarkStart w:id="22" w:name="_Toc456024254"/>
+      <w:bookmarkStart w:id="21" w:name="_Toc456024254"/>
       <w:r>
         <w:t xml:space="preserve">Figure </w:t>
       </w:r>
@@ -6812,31 +6785,31 @@
       <w:r>
         <w:t>SocketDescription information</w:t>
       </w:r>
+      <w:bookmarkEnd w:id="21"/>
+    </w:p>
+    <w:p>
+      <w:pPr>
+        <w:rPr>
+          <w:sz w:val="20"/>
+          <w:lang w:val="en-GB"/>
+        </w:rPr>
+      </w:pPr>
+    </w:p>
+    <w:p>
+      <w:pPr>
+        <w:pStyle w:val="Heading3"/>
+        <w:rPr>
+          <w:lang w:val="en-GB"/>
+        </w:rPr>
+      </w:pPr>
+      <w:bookmarkStart w:id="22" w:name="_Toc457489994"/>
+      <w:r>
+        <w:rPr>
+          <w:lang w:val="en-GB"/>
+        </w:rPr>
+        <w:t>UCH component sessions</w:t>
+      </w:r>
       <w:bookmarkEnd w:id="22"/>
-    </w:p>
-    <w:p>
-      <w:pPr>
-        <w:rPr>
-          <w:sz w:val="20"/>
-          <w:lang w:val="en-GB"/>
-        </w:rPr>
-      </w:pPr>
-    </w:p>
-    <w:p>
-      <w:pPr>
-        <w:pStyle w:val="Heading3"/>
-        <w:rPr>
-          <w:lang w:val="en-GB"/>
-        </w:rPr>
-      </w:pPr>
-      <w:bookmarkStart w:id="23" w:name="_Toc457489994"/>
-      <w:r>
-        <w:rPr>
-          <w:lang w:val="en-GB"/>
-        </w:rPr>
-        <w:t>UCH component sessions</w:t>
-      </w:r>
-      <w:bookmarkEnd w:id="23"/>
     </w:p>
     <w:p>
       <w:pPr>
@@ -6942,7 +6915,7 @@
         <w:pStyle w:val="Caption"/>
         <w:jc w:val="center"/>
       </w:pPr>
-      <w:bookmarkStart w:id="24" w:name="_Toc456024255"/>
+      <w:bookmarkStart w:id="23" w:name="_Toc456024255"/>
       <w:r>
         <w:t xml:space="preserve">Figure </w:t>
       </w:r>
@@ -6967,7 +6940,7 @@
       <w:r>
         <w:t>: UchSession creation example</w:t>
       </w:r>
-      <w:bookmarkEnd w:id="24"/>
+      <w:bookmarkEnd w:id="23"/>
     </w:p>
     <w:p>
       <w:pPr>
@@ -7090,7 +7063,7 @@
         <w:pStyle w:val="Caption"/>
         <w:jc w:val="center"/>
       </w:pPr>
-      <w:bookmarkStart w:id="25" w:name="_Toc456024256"/>
+      <w:bookmarkStart w:id="24" w:name="_Toc456024256"/>
       <w:r>
         <w:t xml:space="preserve">Figure </w:t>
       </w:r>
@@ -7115,29 +7088,29 @@
       <w:r>
         <w:t>: GetValuesRequest example</w:t>
       </w:r>
+      <w:bookmarkEnd w:id="24"/>
+    </w:p>
+    <w:p>
+      <w:r>
+        <w:t>Examples for other types of requests can be found in the test classes of the project.</w:t>
+      </w:r>
+    </w:p>
+    <w:p/>
+    <w:p>
+      <w:pPr>
+        <w:pStyle w:val="Heading2"/>
+        <w:rPr>
+          <w:lang w:val="en-GB"/>
+        </w:rPr>
+      </w:pPr>
+      <w:bookmarkStart w:id="25" w:name="_Toc457489995"/>
+      <w:r>
+        <w:rPr>
+          <w:lang w:val="en-GB"/>
+        </w:rPr>
+        <w:t>Available tests</w:t>
+      </w:r>
       <w:bookmarkEnd w:id="25"/>
-    </w:p>
-    <w:p>
-      <w:r>
-        <w:t>Examples for other types of requests can be found in the test classes of the project.</w:t>
-      </w:r>
-    </w:p>
-    <w:p/>
-    <w:p>
-      <w:pPr>
-        <w:pStyle w:val="Heading2"/>
-        <w:rPr>
-          <w:lang w:val="en-GB"/>
-        </w:rPr>
-      </w:pPr>
-      <w:bookmarkStart w:id="26" w:name="_Toc457489995"/>
-      <w:r>
-        <w:rPr>
-          <w:lang w:val="en-GB"/>
-        </w:rPr>
-        <w:t>Available tests</w:t>
-      </w:r>
-      <w:bookmarkEnd w:id="26"/>
     </w:p>
     <w:p>
       <w:pPr>
@@ -7409,7 +7382,7 @@
           <w:lang w:val="en-GB"/>
         </w:rPr>
       </w:pPr>
-      <w:bookmarkStart w:id="27" w:name="_Toc457489996"/>
+      <w:bookmarkStart w:id="26" w:name="_Toc457489996"/>
       <w:r>
         <w:rPr>
           <w:lang w:val="en-GB"/>
@@ -7417,7 +7390,7 @@
         <w:lastRenderedPageBreak/>
         <w:t>UCH Java Client in AsTeRICS</w:t>
       </w:r>
-      <w:bookmarkEnd w:id="27"/>
+      <w:bookmarkEnd w:id="26"/>
     </w:p>
     <w:p>
       <w:pPr>
@@ -7461,7 +7434,7 @@
         <w:rPr>
           <w:lang w:val="en-GB"/>
         </w:rPr>
-        <w:t xml:space="preserve">: </w:t>
+        <w:t>:</w:t>
       </w:r>
     </w:p>
     <w:p>
@@ -7479,10 +7452,13 @@
         <w:rPr>
           <w:lang w:val="en-GB"/>
         </w:rPr>
-        <w:t xml:space="preserve">AsTeRICS developer manual [3], Section 3: </w:t>
-      </w:r>
-      <w:r>
-        <w:t>A Quick Guide to AsTeRICS Plugin Development.</w:t>
+        <w:t>Universal Remote Console framework</w:t>
+      </w:r>
+      <w:r>
+        <w:rPr>
+          <w:lang w:val="en-GB"/>
+        </w:rPr>
+        <w:t xml:space="preserve"> [2]: Socket description.</w:t>
       </w:r>
     </w:p>
     <w:p>
@@ -7500,19 +7476,10 @@
         <w:rPr>
           <w:lang w:val="en-GB"/>
         </w:rPr>
-        <w:t>Universal Remote Console framework</w:t>
-      </w:r>
-      <w:r>
-        <w:rPr>
-          <w:lang w:val="en-GB"/>
-        </w:rPr>
-        <w:t xml:space="preserve"> [2]:</w:t>
-      </w:r>
-      <w:r>
-        <w:rPr>
-          <w:lang w:val="en-GB"/>
-        </w:rPr>
-        <w:t xml:space="preserve"> Socket description.</w:t>
+        <w:t xml:space="preserve">AsTeRICS developer manual [3], Section 3: </w:t>
+      </w:r>
+      <w:r>
+        <w:t>A Quick Guide to AsTeRICS Plugin Development.</w:t>
       </w:r>
     </w:p>
     <w:p>
@@ -7530,7 +7497,7 @@
           <w:lang w:val="en-GB"/>
         </w:rPr>
       </w:pPr>
-      <w:bookmarkStart w:id="28" w:name="_Toc457489997"/>
+      <w:bookmarkStart w:id="27" w:name="_Toc457489997"/>
       <w:r>
         <w:rPr>
           <w:lang w:val="en-GB"/>
@@ -7567,6 +7534,227 @@
         </w:rPr>
         <w:t>variables</w:t>
       </w:r>
+      <w:bookmarkEnd w:id="27"/>
+    </w:p>
+    <w:p>
+      <w:pPr>
+        <w:rPr>
+          <w:lang w:val="en-GB"/>
+        </w:rPr>
+      </w:pPr>
+      <w:r>
+        <w:rPr>
+          <w:lang w:val="en-GB"/>
+        </w:rPr>
+        <w:t xml:space="preserve">To identify the </w:t>
+      </w:r>
+      <w:r>
+        <w:rPr>
+          <w:lang w:val="en-GB"/>
+        </w:rPr>
+        <w:t>URC component variables</w:t>
+      </w:r>
+      <w:r>
+        <w:rPr>
+          <w:lang w:val="en-GB"/>
+        </w:rPr>
+        <w:t xml:space="preserve"> we have to start the UCH server</w:t>
+      </w:r>
+      <w:r>
+        <w:rPr>
+          <w:lang w:val="en-GB"/>
+        </w:rPr>
+        <w:t xml:space="preserve"> and visit </w:t>
+      </w:r>
+      <w:r>
+        <w:rPr>
+          <w:rFonts w:ascii="Courier New" w:hAnsi="Courier New" w:cs="Courier New"/>
+          <w:lang w:val="en-GB"/>
+        </w:rPr>
+        <w:t>‘http://localhost:8080/UCH/</w:t>
+      </w:r>
+      <w:proofErr w:type="spellStart"/>
+      <w:r>
+        <w:rPr>
+          <w:rFonts w:ascii="Courier New" w:hAnsi="Courier New" w:cs="Courier New"/>
+          <w:lang w:val="en-GB"/>
+        </w:rPr>
+        <w:t>GetCompatibleUIs</w:t>
+      </w:r>
+      <w:proofErr w:type="spellEnd"/>
+      <w:r>
+        <w:rPr>
+          <w:lang w:val="en-GB"/>
+        </w:rPr>
+        <w:t xml:space="preserve">. </w:t>
+      </w:r>
+      <w:r>
+        <w:rPr>
+          <w:lang w:val="en-GB"/>
+        </w:rPr>
+        <w:t xml:space="preserve">In the browser, we should be able to see an xml document which is holding the information for all the available components. </w:t>
+      </w:r>
+      <w:r>
+        <w:rPr>
+          <w:lang w:val="en-GB"/>
+        </w:rPr>
+        <w:t>After traversing through the xml elements</w:t>
+      </w:r>
+      <w:r>
+        <w:rPr>
+          <w:lang w:val="en-GB"/>
+        </w:rPr>
+        <w:t>,</w:t>
+      </w:r>
+      <w:r>
+        <w:rPr>
+          <w:lang w:val="en-GB"/>
+        </w:rPr>
+        <w:t xml:space="preserve"> we can identify the component that </w:t>
+      </w:r>
+      <w:r>
+        <w:rPr>
+          <w:lang w:val="en-GB"/>
+        </w:rPr>
+        <w:t>we are interested in and visit the URL of the corresponding Socket description. In the Socket description you will</w:t>
+      </w:r>
+      <w:r>
+        <w:rPr>
+          <w:lang w:val="en-GB"/>
+        </w:rPr>
+        <w:t xml:space="preserve"> be able to</w:t>
+      </w:r>
+      <w:r>
+        <w:rPr>
+          <w:lang w:val="en-GB"/>
+        </w:rPr>
+        <w:t xml:space="preserve"> find the available </w:t>
+      </w:r>
+      <w:r>
+        <w:rPr>
+          <w:lang w:val="en-GB"/>
+        </w:rPr>
+        <w:t>variables</w:t>
+      </w:r>
+      <w:r>
+        <w:rPr>
+          <w:lang w:val="en-GB"/>
+        </w:rPr>
+        <w:t xml:space="preserve"> of the specific </w:t>
+      </w:r>
+      <w:r>
+        <w:rPr>
+          <w:lang w:val="en-GB"/>
+        </w:rPr>
+        <w:t>component</w:t>
+      </w:r>
+      <w:r>
+        <w:rPr>
+          <w:lang w:val="en-GB"/>
+        </w:rPr>
+        <w:t>.</w:t>
+      </w:r>
+      <w:r>
+        <w:rPr>
+          <w:lang w:val="en-GB"/>
+        </w:rPr>
+        <w:t xml:space="preserve"> </w:t>
+      </w:r>
+      <w:r>
+        <w:rPr>
+          <w:lang w:val="en-GB"/>
+        </w:rPr>
+        <w:t>For example,</w:t>
+      </w:r>
+      <w:r>
+        <w:rPr>
+          <w:lang w:val="en-GB"/>
+        </w:rPr>
+        <w:t xml:space="preserve"> let this component to be</w:t>
+      </w:r>
+      <w:r>
+        <w:rPr>
+          <w:lang w:val="en-GB"/>
+        </w:rPr>
+        <w:t xml:space="preserve"> a thermostat component (see D203.1 – section 6) </w:t>
+      </w:r>
+      <w:r>
+        <w:rPr>
+          <w:lang w:val="en-GB"/>
+        </w:rPr>
+        <w:t>and</w:t>
+      </w:r>
+      <w:r>
+        <w:rPr>
+          <w:lang w:val="en-GB"/>
+        </w:rPr>
+        <w:t xml:space="preserve"> have a </w:t>
+      </w:r>
+      <w:r>
+        <w:rPr>
+          <w:lang w:val="en-GB"/>
+        </w:rPr>
+        <w:t>temperature</w:t>
+      </w:r>
+      <w:r>
+        <w:rPr>
+          <w:lang w:val="en-GB"/>
+        </w:rPr>
+        <w:t xml:space="preserve"> value </w:t>
+      </w:r>
+      <w:r>
+        <w:rPr>
+          <w:lang w:val="en-US"/>
+        </w:rPr>
+        <w:t xml:space="preserve">variable and a </w:t>
+      </w:r>
+      <w:r>
+        <w:rPr>
+          <w:lang w:val="en-US"/>
+        </w:rPr>
+        <w:t>measurement unit</w:t>
+      </w:r>
+      <w:r>
+        <w:rPr>
+          <w:lang w:val="en-US"/>
+        </w:rPr>
+        <w:t xml:space="preserve"> variable (</w:t>
+      </w:r>
+      <w:proofErr w:type="spellStart"/>
+      <w:r>
+        <w:rPr>
+          <w:lang w:val="en-US"/>
+        </w:rPr>
+        <w:t>eg</w:t>
+      </w:r>
+      <w:proofErr w:type="spellEnd"/>
+      <w:r>
+        <w:rPr>
+          <w:lang w:val="en-US"/>
+        </w:rPr>
+        <w:t xml:space="preserve"> Celsius or Fahrenheit)</w:t>
+      </w:r>
+      <w:r>
+        <w:rPr>
+          <w:lang w:val="en-US"/>
+        </w:rPr>
+        <w:t>.</w:t>
+      </w:r>
+    </w:p>
+    <w:p>
+      <w:pPr>
+        <w:pStyle w:val="Heading2"/>
+        <w:rPr>
+          <w:lang w:val="en-GB"/>
+        </w:rPr>
+      </w:pPr>
+      <w:bookmarkStart w:id="28" w:name="_Toc457489998"/>
+      <w:r>
+        <w:rPr>
+          <w:lang w:val="en-GB"/>
+        </w:rPr>
+        <w:t>Importing the UCH Java Client Library</w:t>
+      </w:r>
       <w:bookmarkEnd w:id="28"/>
     </w:p>
     <w:p>
@@ -7579,721 +7767,93 @@
         <w:rPr>
           <w:lang w:val="en-GB"/>
         </w:rPr>
-        <w:t xml:space="preserve">To identify the </w:t>
-      </w:r>
-      <w:r>
-        <w:rPr>
-          <w:lang w:val="en-GB"/>
-        </w:rPr>
-        <w:t>URC component variables</w:t>
-      </w:r>
-      <w:r>
-        <w:rPr>
-          <w:lang w:val="en-GB"/>
-        </w:rPr>
-        <w:t xml:space="preserve"> we have to start the UCH server</w:t>
-      </w:r>
-      <w:r>
-        <w:rPr>
-          <w:lang w:val="en-GB"/>
-        </w:rPr>
-        <w:t xml:space="preserve"> and visit </w:t>
-      </w:r>
-      <w:r>
-        <w:rPr>
-          <w:rFonts w:ascii="Courier New" w:hAnsi="Courier New" w:cs="Courier New"/>
-          <w:lang w:val="en-GB"/>
-        </w:rPr>
-        <w:t>‘http://localhost:8080/UCH/</w:t>
+        <w:t>Initially</w:t>
+      </w:r>
+      <w:r>
+        <w:rPr>
+          <w:lang w:val="en-GB"/>
+        </w:rPr>
+        <w:t xml:space="preserve">, we need to create an AsTeRICS component by following the instructions in the AsTeRICS developer manual </w:t>
+      </w:r>
+      <w:r>
+        <w:rPr>
+          <w:lang w:val="en-GB"/>
+        </w:rPr>
+        <w:t xml:space="preserve">(Section 3 of </w:t>
+      </w:r>
+      <w:r>
+        <w:rPr>
+          <w:lang w:val="en-GB"/>
+        </w:rPr>
+        <w:t>[3]</w:t>
+      </w:r>
+      <w:r>
+        <w:rPr>
+          <w:lang w:val="en-GB"/>
+        </w:rPr>
+        <w:t>)</w:t>
+      </w:r>
+      <w:r>
+        <w:rPr>
+          <w:lang w:val="en-GB"/>
+        </w:rPr>
+        <w:t>.</w:t>
+      </w:r>
+      <w:r>
+        <w:rPr>
+          <w:lang w:val="en-GB"/>
+        </w:rPr>
+        <w:t xml:space="preserve"> Figure 8 depicts the ‘Plugin creation wizard’ GUI, which is the recommended way to create an AsTeRICS plugin. With the plugin creation wizard, it is possible to </w:t>
+      </w:r>
+      <w:r>
+        <w:rPr>
+          <w:lang w:val="en-GB"/>
+        </w:rPr>
+        <w:t>configure the plugin’s input/output ports, listener/</w:t>
       </w:r>
       <w:proofErr w:type="spellStart"/>
       <w:r>
         <w:rPr>
-          <w:rFonts w:ascii="Courier New" w:hAnsi="Courier New" w:cs="Courier New"/>
-          <w:lang w:val="en-GB"/>
-        </w:rPr>
-        <w:t>GetCompatibleUIs</w:t>
+          <w:lang w:val="en-GB"/>
+        </w:rPr>
+        <w:t>triggerer</w:t>
       </w:r>
       <w:proofErr w:type="spellEnd"/>
       <w:r>
         <w:rPr>
           <w:lang w:val="en-GB"/>
         </w:rPr>
-        <w:t xml:space="preserve">. After traversing through the xml elements we can identify the component that </w:t>
-      </w:r>
-      <w:r>
-        <w:rPr>
-          <w:lang w:val="en-GB"/>
-        </w:rPr>
-        <w:t xml:space="preserve">we are interested in and visit the URL of the corresponding Socket description. In the Socket description you will find the available </w:t>
-      </w:r>
-      <w:r>
-        <w:rPr>
-          <w:lang w:val="en-GB"/>
-        </w:rPr>
-        <w:t>variables</w:t>
-      </w:r>
-      <w:r>
-        <w:rPr>
-          <w:lang w:val="en-GB"/>
-        </w:rPr>
-        <w:t xml:space="preserve"> of the specific device.</w:t>
-      </w:r>
-    </w:p>
-    <w:p>
-      <w:pPr>
-        <w:pStyle w:val="Heading2"/>
-        <w:rPr>
-          <w:lang w:val="en-GB"/>
-        </w:rPr>
-      </w:pPr>
-      <w:bookmarkStart w:id="29" w:name="_Toc457489998"/>
-      <w:r>
-        <w:rPr>
-          <w:lang w:val="en-GB"/>
-        </w:rPr>
-        <w:t>Importing the UCH Java Client Library</w:t>
-      </w:r>
-      <w:bookmarkEnd w:id="29"/>
-    </w:p>
-    <w:p>
-      <w:pPr>
+        <w:t xml:space="preserve"> ports and properties.</w:t>
+      </w:r>
+      <w:r>
+        <w:rPr>
+          <w:lang w:val="en-GB"/>
+        </w:rPr>
+        <w:t xml:space="preserve"> </w:t>
+      </w:r>
+      <w:r>
         <w:rPr>
           <w:lang w:val="en-US"/>
         </w:rPr>
-      </w:pPr>
-      <w:r>
-        <w:rPr>
-          <w:lang w:val="en-GB"/>
-        </w:rPr>
-        <w:t xml:space="preserve">Firstly, we need to create an AsTeRICS component by following the instructions in the AsTeRICS developer manual </w:t>
-      </w:r>
-      <w:r>
-        <w:rPr>
-          <w:lang w:val="en-GB"/>
-        </w:rPr>
-        <w:t xml:space="preserve">(Section 3 of </w:t>
-      </w:r>
-      <w:r>
-        <w:rPr>
-          <w:lang w:val="en-GB"/>
-        </w:rPr>
-        <w:t>[3]</w:t>
-      </w:r>
-      <w:r>
-        <w:rPr>
-          <w:lang w:val="en-GB"/>
-        </w:rPr>
-        <w:t>)</w:t>
-      </w:r>
-      <w:r>
-        <w:rPr>
-          <w:lang w:val="en-GB"/>
-        </w:rPr>
-        <w:t xml:space="preserve">. </w:t>
-      </w:r>
-      <w:r>
-        <w:rPr>
-          <w:lang w:val="en-GB"/>
-        </w:rPr>
-        <w:t xml:space="preserve">We will take into consideration the </w:t>
-      </w:r>
-      <w:r>
-        <w:rPr>
-          <w:lang w:val="en-GB"/>
-        </w:rPr>
-        <w:t xml:space="preserve">URC </w:t>
-      </w:r>
-      <w:r>
-        <w:rPr>
-          <w:lang w:val="en-GB"/>
-        </w:rPr>
-        <w:t>component</w:t>
-      </w:r>
-      <w:r>
-        <w:rPr>
-          <w:lang w:val="en-GB"/>
-        </w:rPr>
-        <w:t xml:space="preserve"> </w:t>
-      </w:r>
-      <w:r>
-        <w:rPr>
-          <w:lang w:val="en-GB"/>
-        </w:rPr>
-        <w:t>variables</w:t>
-      </w:r>
-      <w:r>
-        <w:rPr>
-          <w:lang w:val="en-GB"/>
-        </w:rPr>
-        <w:t xml:space="preserve"> from section 4.1. For example, a thermostat</w:t>
-      </w:r>
-      <w:r>
-        <w:rPr>
-          <w:lang w:val="en-GB"/>
-        </w:rPr>
-        <w:t xml:space="preserve"> </w:t>
-      </w:r>
-      <w:r>
-        <w:rPr>
-          <w:lang w:val="en-GB"/>
-        </w:rPr>
-        <w:t>component</w:t>
-      </w:r>
-      <w:r>
-        <w:rPr>
-          <w:lang w:val="en-GB"/>
-        </w:rPr>
-        <w:t xml:space="preserve"> </w:t>
-      </w:r>
-      <w:r>
-        <w:rPr>
-          <w:lang w:val="en-GB"/>
-        </w:rPr>
-        <w:t xml:space="preserve">(see D203.1 – section 6) </w:t>
-      </w:r>
-      <w:r>
-        <w:rPr>
-          <w:lang w:val="en-GB"/>
-        </w:rPr>
-        <w:t xml:space="preserve">could have a </w:t>
-      </w:r>
-      <w:r>
-        <w:rPr>
-          <w:lang w:val="en-GB"/>
-        </w:rPr>
-        <w:t>temperature</w:t>
-      </w:r>
-      <w:r>
-        <w:rPr>
-          <w:lang w:val="en-GB"/>
-        </w:rPr>
-        <w:t xml:space="preserve"> value </w:t>
+        <w:t xml:space="preserve">Having in mind </w:t>
       </w:r>
       <w:r>
         <w:rPr>
           <w:lang w:val="en-US"/>
         </w:rPr>
-        <w:t xml:space="preserve">variable and a </w:t>
+        <w:t>the component parameters</w:t>
       </w:r>
       <w:r>
         <w:rPr>
           <w:lang w:val="en-US"/>
         </w:rPr>
-        <w:t>measurement unit</w:t>
+        <w:t xml:space="preserve"> and the solution we plan to build, we will construct the AsTeRICS component.</w:t>
       </w:r>
       <w:r>
         <w:rPr>
           <w:lang w:val="en-US"/>
         </w:rPr>
-        <w:t xml:space="preserve"> variable (</w:t>
-      </w:r>
-      <w:proofErr w:type="spellStart"/>
-      <w:r>
-        <w:rPr>
-          <w:lang w:val="en-US"/>
-        </w:rPr>
-        <w:t>eg</w:t>
-      </w:r>
-      <w:proofErr w:type="spellEnd"/>
-      <w:r>
-        <w:rPr>
-          <w:lang w:val="en-US"/>
-        </w:rPr>
-        <w:t xml:space="preserve"> Celsius or Fahrenheit). </w:t>
-      </w:r>
-      <w:r>
-        <w:rPr>
-          <w:lang w:val="en-US"/>
-        </w:rPr>
-        <w:t>Having in mind</w:t>
-      </w:r>
-      <w:r>
-        <w:rPr>
-          <w:lang w:val="en-US"/>
-        </w:rPr>
-        <w:t xml:space="preserve"> these </w:t>
-      </w:r>
-      <w:r>
-        <w:rPr>
-          <w:lang w:val="en-US"/>
-        </w:rPr>
-        <w:t>two</w:t>
-      </w:r>
-      <w:r>
-        <w:rPr>
-          <w:lang w:val="en-US"/>
-        </w:rPr>
-        <w:t xml:space="preserve"> parameters and the solution we plan to build,</w:t>
-      </w:r>
-      <w:r>
-        <w:rPr>
-          <w:lang w:val="en-US"/>
-        </w:rPr>
-        <w:t xml:space="preserve"> we will construct the AsTeRICS comp</w:t>
-      </w:r>
-      <w:r>
-        <w:rPr>
-          <w:lang w:val="en-US"/>
-        </w:rPr>
-        <w:t>onent.</w:t>
-      </w:r>
-    </w:p>
-    <w:p>
-      <w:pPr>
-        <w:rPr>
-          <w:lang w:val="en-US"/>
-        </w:rPr>
-      </w:pPr>
-      <w:r>
-        <w:rPr>
-          <w:lang w:val="en-US"/>
-        </w:rPr>
-        <w:t>After creating the component</w:t>
-      </w:r>
-      <w:r>
-        <w:rPr>
-          <w:lang w:val="en-US"/>
-        </w:rPr>
-        <w:t xml:space="preserve">, </w:t>
-      </w:r>
-      <w:r>
-        <w:rPr>
-          <w:lang w:val="en-US"/>
-        </w:rPr>
-        <w:t>the developer will end up with the standard AsTeRICS component folder structure. In the</w:t>
-      </w:r>
-      <w:r>
-        <w:rPr>
-          <w:lang w:val="en-US"/>
-        </w:rPr>
-        <w:t xml:space="preserve"> components</w:t>
-      </w:r>
-      <w:r>
-        <w:rPr>
-          <w:lang w:val="en-US"/>
-        </w:rPr>
-        <w:t xml:space="preserve"> lib folder, two jar files should be added:</w:t>
-      </w:r>
-    </w:p>
-    <w:p>
-      <w:pPr>
-        <w:pStyle w:val="ListParagraph"/>
-        <w:numPr>
-          <w:ilvl w:val="0"/>
-          <w:numId w:val="30"/>
-        </w:numPr>
-        <w:rPr>
-          <w:lang w:val="en-GB"/>
-        </w:rPr>
-      </w:pPr>
-      <w:r>
-        <w:rPr>
-          <w:rFonts w:ascii="Courier New" w:hAnsi="Courier New" w:cs="Courier New"/>
-          <w:lang w:val="en-GB"/>
-        </w:rPr>
-        <w:t>“</w:t>
-      </w:r>
-      <w:r>
-        <w:rPr>
-          <w:rFonts w:ascii="Courier New" w:hAnsi="Courier New" w:cs="Courier New"/>
-          <w:lang w:val="en-GB"/>
-        </w:rPr>
-        <w:t>UchJavaClient</w:t>
-      </w:r>
-      <w:r>
-        <w:rPr>
-          <w:rFonts w:ascii="Courier New" w:hAnsi="Courier New" w:cs="Courier New"/>
-          <w:lang w:val="en-GB"/>
-        </w:rPr>
-        <w:t>-1.1.jar”</w:t>
-      </w:r>
-      <w:r>
-        <w:rPr>
-          <w:lang w:val="en-GB"/>
-        </w:rPr>
-        <w:t xml:space="preserve"> jar which is </w:t>
-      </w:r>
-      <w:r>
-        <w:rPr>
-          <w:lang w:val="en-GB"/>
-        </w:rPr>
-        <w:t xml:space="preserve">located in </w:t>
-      </w:r>
-      <w:r>
-        <w:rPr>
-          <w:rFonts w:ascii="Courier New" w:hAnsi="Courier New" w:cs="Courier New"/>
-          <w:lang w:val="en-GB"/>
-        </w:rPr>
-        <w:t>“&lt;</w:t>
-      </w:r>
-      <w:proofErr w:type="spellStart"/>
-      <w:r>
-        <w:rPr>
-          <w:rFonts w:ascii="Courier New" w:hAnsi="Courier New" w:cs="Courier New"/>
-          <w:b/>
-          <w:lang w:val="en-GB"/>
-        </w:rPr>
-        <w:t>REFolderPath</w:t>
-      </w:r>
-      <w:proofErr w:type="spellEnd"/>
-      <w:r>
-        <w:rPr>
-          <w:rFonts w:ascii="Courier New" w:hAnsi="Courier New" w:cs="Courier New"/>
-          <w:lang w:val="en-GB"/>
-        </w:rPr>
-        <w:t>&gt;/</w:t>
-      </w:r>
-      <w:r>
-        <w:rPr>
-          <w:rFonts w:ascii="Courier New" w:hAnsi="Courier New" w:cs="Courier New"/>
-          <w:lang w:val="en-GB"/>
-        </w:rPr>
-        <w:t>Source Code/AsTeRICS/UCH Java Library/lib</w:t>
-      </w:r>
-      <w:r>
-        <w:rPr>
-          <w:rFonts w:ascii="Courier New" w:hAnsi="Courier New" w:cs="Courier New"/>
-          <w:lang w:val="en-GB"/>
-        </w:rPr>
-        <w:t>”</w:t>
-      </w:r>
-      <w:r>
-        <w:rPr>
-          <w:rFonts w:cs="Courier New"/>
-          <w:lang w:val="en-GB"/>
-        </w:rPr>
-        <w:t xml:space="preserve"> folder.</w:t>
-      </w:r>
-    </w:p>
-    <w:p>
-      <w:pPr>
-        <w:pStyle w:val="ListParagraph"/>
-        <w:numPr>
-          <w:ilvl w:val="0"/>
-          <w:numId w:val="30"/>
-        </w:numPr>
-        <w:rPr>
-          <w:lang w:val="en-GB"/>
-        </w:rPr>
-      </w:pPr>
-      <w:proofErr w:type="spellStart"/>
-      <w:r>
-        <w:rPr>
-          <w:lang w:val="en-GB"/>
-        </w:rPr>
-        <w:t>JmDNS</w:t>
-      </w:r>
-      <w:proofErr w:type="spellEnd"/>
-      <w:r>
-        <w:rPr>
-          <w:lang w:val="en-GB"/>
-        </w:rPr>
-        <w:t xml:space="preserve"> jar file located in </w:t>
-      </w:r>
-      <w:r>
-        <w:rPr>
-          <w:lang w:val="en-GB"/>
-        </w:rPr>
-        <w:t>the same folder.</w:t>
-      </w:r>
-    </w:p>
-    <w:p>
-      <w:pPr>
-        <w:rPr>
-          <w:lang w:val="en-GB"/>
-        </w:rPr>
-      </w:pPr>
-      <w:r>
-        <w:rPr>
-          <w:lang w:val="en-GB"/>
-        </w:rPr>
-        <w:t>Additionally, these two jar files should be added in project’s build path, in the component’s ‘build.xml’ file and in component’s MANIFAST file.</w:t>
-      </w:r>
-      <w:r>
-        <w:rPr>
-          <w:lang w:val="en-GB"/>
-        </w:rPr>
-        <w:t xml:space="preserve"> Having completed these steps, the library can be used as part of the AsTeRICS component.</w:t>
-      </w:r>
-    </w:p>
-    <w:p>
-      <w:pPr>
-        <w:pStyle w:val="Heading2"/>
-        <w:rPr>
-          <w:lang w:val="en-GB"/>
-        </w:rPr>
-      </w:pPr>
-      <w:bookmarkStart w:id="30" w:name="_Toc457489999"/>
-      <w:r>
-        <w:rPr>
-          <w:lang w:val="en-GB"/>
-        </w:rPr>
-        <w:lastRenderedPageBreak/>
-        <w:t>Connecting to the UCH server</w:t>
-      </w:r>
-      <w:bookmarkEnd w:id="30"/>
-    </w:p>
-    <w:p>
-      <w:pPr>
-        <w:rPr>
-          <w:lang w:val="en-GB"/>
-        </w:rPr>
-      </w:pPr>
-      <w:r>
-        <w:rPr>
-          <w:lang w:val="en-GB"/>
-        </w:rPr>
-        <w:t xml:space="preserve">As OSGi architecture commands, every component should contain a </w:t>
-      </w:r>
-      <w:proofErr w:type="gramStart"/>
-      <w:r>
-        <w:rPr>
-          <w:i/>
-          <w:lang w:val="en-GB"/>
-        </w:rPr>
-        <w:t>start</w:t>
-      </w:r>
-      <w:r>
-        <w:rPr>
-          <w:lang w:val="en-GB"/>
-        </w:rPr>
-        <w:t>(</w:t>
-      </w:r>
-      <w:proofErr w:type="gramEnd"/>
-      <w:r>
-        <w:rPr>
-          <w:lang w:val="en-GB"/>
-        </w:rPr>
-        <w:t>)</w:t>
-      </w:r>
-      <w:r>
-        <w:rPr>
-          <w:i/>
-          <w:lang w:val="en-GB"/>
-        </w:rPr>
-        <w:t xml:space="preserve"> </w:t>
-      </w:r>
-      <w:r>
-        <w:rPr>
-          <w:lang w:val="en-GB"/>
-        </w:rPr>
-        <w:t xml:space="preserve">method which </w:t>
-      </w:r>
-      <w:r>
-        <w:rPr>
-          <w:lang w:val="en-GB"/>
-        </w:rPr>
-        <w:t>wraps</w:t>
-      </w:r>
-      <w:r>
-        <w:rPr>
-          <w:lang w:val="en-GB"/>
-        </w:rPr>
-        <w:t xml:space="preserve"> the code to be executed before the component starts its life cycle. In the</w:t>
-      </w:r>
-      <w:r>
-        <w:rPr>
-          <w:lang w:val="en-GB"/>
-        </w:rPr>
-        <w:t xml:space="preserve"> </w:t>
-      </w:r>
-      <w:proofErr w:type="gramStart"/>
-      <w:r>
-        <w:rPr>
-          <w:i/>
-          <w:lang w:val="en-GB"/>
-        </w:rPr>
-        <w:t>start</w:t>
-      </w:r>
-      <w:r>
-        <w:rPr>
-          <w:lang w:val="en-GB"/>
-        </w:rPr>
-        <w:t>(</w:t>
-      </w:r>
-      <w:proofErr w:type="gramEnd"/>
-      <w:r>
-        <w:rPr>
-          <w:lang w:val="en-GB"/>
-        </w:rPr>
-        <w:t>)</w:t>
-      </w:r>
-      <w:r>
-        <w:rPr>
-          <w:i/>
-          <w:lang w:val="en-GB"/>
-        </w:rPr>
-        <w:t xml:space="preserve"> </w:t>
-      </w:r>
-      <w:r>
-        <w:rPr>
-          <w:lang w:val="en-GB"/>
-        </w:rPr>
-        <w:t>method</w:t>
-      </w:r>
-      <w:r>
-        <w:rPr>
-          <w:lang w:val="en-GB"/>
-        </w:rPr>
-        <w:t xml:space="preserve">, the developer should establish a connection between the AsTeRICS component and the UCH server. </w:t>
-      </w:r>
-      <w:r>
-        <w:rPr>
-          <w:lang w:val="en-GB"/>
-        </w:rPr>
-        <w:t xml:space="preserve">In order to connect to the UCH server, we must </w:t>
-      </w:r>
-      <w:r>
-        <w:rPr>
-          <w:lang w:val="en-GB"/>
-        </w:rPr>
-        <w:t>know</w:t>
-      </w:r>
-      <w:r>
-        <w:rPr>
-          <w:lang w:val="en-GB"/>
-        </w:rPr>
-        <w:t xml:space="preserve"> its IP address. This address could be retrieved automatically (see Figure 2)</w:t>
-      </w:r>
-      <w:r>
-        <w:rPr>
-          <w:lang w:val="en-GB"/>
-        </w:rPr>
-        <w:t xml:space="preserve"> or manually</w:t>
-      </w:r>
-      <w:r>
-        <w:rPr>
-          <w:lang w:val="en-GB"/>
-        </w:rPr>
-        <w:t xml:space="preserve"> </w:t>
-      </w:r>
-      <w:r>
-        <w:rPr>
-          <w:lang w:val="en-GB"/>
-        </w:rPr>
-        <w:t>through the component parameters</w:t>
-      </w:r>
-      <w:r>
-        <w:rPr>
-          <w:lang w:val="en-GB"/>
-        </w:rPr>
-        <w:t xml:space="preserve"> </w:t>
-      </w:r>
-      <w:r>
-        <w:rPr>
-          <w:lang w:val="en-GB"/>
-        </w:rPr>
-        <w:t>(see Figure 3)</w:t>
-      </w:r>
-      <w:r>
-        <w:rPr>
-          <w:lang w:val="en-GB"/>
-        </w:rPr>
-        <w:t xml:space="preserve">, meaning that we will expect from the model designer to </w:t>
-      </w:r>
-      <w:r>
-        <w:rPr>
-          <w:lang w:val="en-GB"/>
-        </w:rPr>
-        <w:t>enter</w:t>
-      </w:r>
-      <w:r>
-        <w:rPr>
-          <w:lang w:val="en-GB"/>
-        </w:rPr>
-        <w:t xml:space="preserve"> </w:t>
-      </w:r>
-      <w:r>
-        <w:rPr>
-          <w:lang w:val="en-GB"/>
-        </w:rPr>
-        <w:t xml:space="preserve">the </w:t>
-      </w:r>
-      <w:r>
-        <w:rPr>
-          <w:lang w:val="en-GB"/>
-        </w:rPr>
-        <w:t>UCH server IP address</w:t>
-      </w:r>
-      <w:r>
-        <w:rPr>
-          <w:lang w:val="en-GB"/>
-        </w:rPr>
-        <w:t>.</w:t>
-      </w:r>
-    </w:p>
-    <w:p>
-      <w:pPr>
-        <w:pStyle w:val="Heading2"/>
-        <w:rPr>
-          <w:lang w:val="en-GB"/>
-        </w:rPr>
-      </w:pPr>
-      <w:bookmarkStart w:id="31" w:name="_Toc457490000"/>
-      <w:r>
-        <w:rPr>
-          <w:lang w:val="en-GB"/>
-        </w:rPr>
-        <w:t>Changing UCH component value</w:t>
-      </w:r>
-      <w:bookmarkEnd w:id="31"/>
-    </w:p>
-    <w:p>
-      <w:pPr>
-        <w:rPr>
-          <w:lang w:val="en-GB"/>
-        </w:rPr>
-      </w:pPr>
-      <w:r>
-        <w:rPr>
-          <w:lang w:val="en-GB"/>
-        </w:rPr>
-        <w:t xml:space="preserve">Usually, URC component values are altered when data are received through an </w:t>
-      </w:r>
-      <w:r>
-        <w:rPr>
-          <w:i/>
-          <w:lang w:val="en-GB"/>
-        </w:rPr>
-        <w:t>Input Port</w:t>
-      </w:r>
-      <w:r>
-        <w:rPr>
-          <w:lang w:val="en-GB"/>
-        </w:rPr>
-        <w:t xml:space="preserve"> or</w:t>
-      </w:r>
-      <w:r>
-        <w:rPr>
-          <w:lang w:val="en-GB"/>
-        </w:rPr>
-        <w:t xml:space="preserve"> when an event occurs through</w:t>
-      </w:r>
-      <w:r>
-        <w:rPr>
-          <w:lang w:val="en-GB"/>
-        </w:rPr>
-        <w:t xml:space="preserve"> an </w:t>
-      </w:r>
-      <w:r>
-        <w:rPr>
-          <w:i/>
-          <w:lang w:val="en-GB"/>
-        </w:rPr>
-        <w:t>Event Listener Port</w:t>
-      </w:r>
-      <w:r>
-        <w:rPr>
-          <w:lang w:val="en-GB"/>
-        </w:rPr>
-        <w:t xml:space="preserve"> </w:t>
-      </w:r>
-      <w:r>
-        <w:rPr>
-          <w:lang w:val="en-GB"/>
-        </w:rPr>
-        <w:t>(Section 7 of [3]). The developer can alter any URC component value as shown in Figure 8 below.</w:t>
+        <w:t xml:space="preserve"> For example, if we plan to create a component that is able to change the temperature value of the thermostat component (4.1) we can use the ‘Plugin creation wizard’ to create an input port which will be used in order to receive the temperature values.</w:t>
       </w:r>
     </w:p>
     <w:p>
@@ -8305,11 +7865,12 @@
           <w:noProof/>
           <w:lang w:val="el-GR" w:eastAsia="el-GR"/>
         </w:rPr>
+        <w:lastRenderedPageBreak/>
         <w:drawing>
-          <wp:inline distT="0" distB="0" distL="0" distR="0" wp14:anchorId="631D17D9" wp14:editId="6E28B9AB">
-            <wp:extent cx="5869170" cy="978195"/>
-            <wp:effectExtent l="19050" t="19050" r="17780" b="12700"/>
-            <wp:docPr id="4" name="Picture 4"/>
+          <wp:inline distT="0" distB="0" distL="0" distR="0" wp14:anchorId="4C050CF6" wp14:editId="78CF1DEB">
+            <wp:extent cx="5759450" cy="4036060"/>
+            <wp:effectExtent l="0" t="0" r="0" b="2540"/>
+            <wp:docPr id="5" name="Picture 5" descr="The figure shows the 'Plugin creation wizard’ GUI. From the GUI it is possible to:&#10;- Set the plugin name&#10;- Set the plugin type&#10;- Add input and output ports of the plugin&#10;- Add event listener and event triggered ports&#10;- Add plugin properties. It is possible to change these properties with ACS.&#10;It is also mandatory to provide the path to the existing folder which contains the AsTeRICS components." title="AsTeRICS Plugin creation wizard GUI"/>
             <wp:cNvGraphicFramePr>
               <a:graphicFrameLocks xmlns:a="http://schemas.openxmlformats.org/drawingml/2006/main" noChangeAspect="1"/>
             </wp:cNvGraphicFramePr>
@@ -8317,7 +7878,7 @@
               <a:graphicData uri="http://schemas.openxmlformats.org/drawingml/2006/picture">
                 <pic:pic xmlns:pic="http://schemas.openxmlformats.org/drawingml/2006/picture">
                   <pic:nvPicPr>
-                    <pic:cNvPr id="0" name=""/>
+                    <pic:cNvPr id="0" name="wizard.JPG"/>
                     <pic:cNvPicPr/>
                   </pic:nvPicPr>
                   <pic:blipFill>
@@ -8335,7 +7896,694 @@
                   <pic:spPr>
                     <a:xfrm>
                       <a:off x="0" y="0"/>
-                      <a:ext cx="5899188" cy="983198"/>
+                      <a:ext cx="5759450" cy="4036060"/>
+                    </a:xfrm>
+                    <a:prstGeom prst="rect">
+                      <a:avLst/>
+                    </a:prstGeom>
+                  </pic:spPr>
+                </pic:pic>
+              </a:graphicData>
+            </a:graphic>
+          </wp:inline>
+        </w:drawing>
+      </w:r>
+    </w:p>
+    <w:p>
+      <w:pPr>
+        <w:pStyle w:val="Caption"/>
+        <w:jc w:val="center"/>
+        <w:rPr>
+          <w:lang w:val="en-GB"/>
+        </w:rPr>
+      </w:pPr>
+      <w:r>
+        <w:t xml:space="preserve">Figure </w:t>
+      </w:r>
+      <w:r>
+        <w:fldChar w:fldCharType="begin"/>
+      </w:r>
+      <w:r>
+        <w:instrText xml:space="preserve"> SEQ Figure \* ARABIC </w:instrText>
+      </w:r>
+      <w:r>
+        <w:fldChar w:fldCharType="separate"/>
+      </w:r>
+      <w:r>
+        <w:rPr>
+          <w:noProof/>
+        </w:rPr>
+        <w:t>8</w:t>
+      </w:r>
+      <w:r>
+        <w:fldChar w:fldCharType="end"/>
+      </w:r>
+      <w:r>
+        <w:t>: Plugin creation wizard GUI</w:t>
+      </w:r>
+    </w:p>
+    <w:p>
+      <w:pPr>
+        <w:rPr>
+          <w:lang w:val="en-GB"/>
+        </w:rPr>
+      </w:pPr>
+      <w:r>
+        <w:rPr>
+          <w:lang w:val="en-GB"/>
+        </w:rPr>
+        <w:t xml:space="preserve"> </w:t>
+      </w:r>
+    </w:p>
+    <w:p>
+      <w:pPr>
+        <w:rPr>
+          <w:lang w:val="en-US"/>
+        </w:rPr>
+      </w:pPr>
+      <w:r>
+        <w:rPr>
+          <w:lang w:val="en-US"/>
+        </w:rPr>
+        <w:t xml:space="preserve"> </w:t>
+      </w:r>
+      <w:r>
+        <w:rPr>
+          <w:lang w:val="en-US"/>
+        </w:rPr>
+        <w:t>After creating the component</w:t>
+      </w:r>
+      <w:r>
+        <w:rPr>
+          <w:lang w:val="en-US"/>
+        </w:rPr>
+        <w:t xml:space="preserve">, </w:t>
+      </w:r>
+      <w:r>
+        <w:rPr>
+          <w:lang w:val="en-US"/>
+        </w:rPr>
+        <w:t>the developer will end up with the standard AsTeRICS component folder structure. In the</w:t>
+      </w:r>
+      <w:r>
+        <w:rPr>
+          <w:lang w:val="en-US"/>
+        </w:rPr>
+        <w:t xml:space="preserve"> component</w:t>
+      </w:r>
+      <w:r>
+        <w:rPr>
+          <w:lang w:val="en-US"/>
+        </w:rPr>
+        <w:t>’</w:t>
+      </w:r>
+      <w:r>
+        <w:rPr>
+          <w:lang w:val="en-US"/>
+        </w:rPr>
+        <w:t>s</w:t>
+      </w:r>
+      <w:r>
+        <w:rPr>
+          <w:lang w:val="en-US"/>
+        </w:rPr>
+        <w:t xml:space="preserve"> lib folder</w:t>
+      </w:r>
+      <w:r>
+        <w:rPr>
+          <w:lang w:val="en-US"/>
+        </w:rPr>
+        <w:t xml:space="preserve"> (</w:t>
+      </w:r>
+      <w:r>
+        <w:rPr>
+          <w:rFonts w:ascii="Courier New" w:hAnsi="Courier New" w:cs="Courier New"/>
+          <w:lang w:val="en-US"/>
+        </w:rPr>
+        <w:t>&lt;component&gt;/</w:t>
+      </w:r>
+      <w:proofErr w:type="spellStart"/>
+      <w:r>
+        <w:rPr>
+          <w:rFonts w:ascii="Courier New" w:hAnsi="Courier New" w:cs="Courier New"/>
+          <w:lang w:val="en-US"/>
+        </w:rPr>
+        <w:t>src</w:t>
+      </w:r>
+      <w:proofErr w:type="spellEnd"/>
+      <w:r>
+        <w:rPr>
+          <w:rFonts w:ascii="Courier New" w:hAnsi="Courier New" w:cs="Courier New"/>
+          <w:lang w:val="en-US"/>
+        </w:rPr>
+        <w:t>/main/java/resources/lib</w:t>
+      </w:r>
+      <w:r>
+        <w:rPr>
+          <w:lang w:val="en-US"/>
+        </w:rPr>
+        <w:t>)</w:t>
+      </w:r>
+      <w:r>
+        <w:rPr>
+          <w:lang w:val="en-US"/>
+        </w:rPr>
+        <w:t>, two jar files should be added:</w:t>
+      </w:r>
+    </w:p>
+    <w:p>
+      <w:pPr>
+        <w:pStyle w:val="ListParagraph"/>
+        <w:numPr>
+          <w:ilvl w:val="0"/>
+          <w:numId w:val="30"/>
+        </w:numPr>
+        <w:rPr>
+          <w:lang w:val="en-GB"/>
+        </w:rPr>
+      </w:pPr>
+      <w:r>
+        <w:rPr>
+          <w:rFonts w:ascii="Courier New" w:hAnsi="Courier New" w:cs="Courier New"/>
+          <w:lang w:val="en-GB"/>
+        </w:rPr>
+        <w:t>“UchJavaClient-1.1.jar”</w:t>
+      </w:r>
+      <w:r>
+        <w:rPr>
+          <w:lang w:val="en-GB"/>
+        </w:rPr>
+        <w:t xml:space="preserve"> jar which is </w:t>
+      </w:r>
+      <w:r>
+        <w:rPr>
+          <w:lang w:val="en-GB"/>
+        </w:rPr>
+        <w:t xml:space="preserve">located in </w:t>
+      </w:r>
+      <w:r>
+        <w:rPr>
+          <w:rFonts w:ascii="Courier New" w:hAnsi="Courier New" w:cs="Courier New"/>
+          <w:lang w:val="en-GB"/>
+        </w:rPr>
+        <w:t>“&lt;</w:t>
+      </w:r>
+      <w:proofErr w:type="spellStart"/>
+      <w:r>
+        <w:rPr>
+          <w:rFonts w:ascii="Courier New" w:hAnsi="Courier New" w:cs="Courier New"/>
+          <w:b/>
+          <w:lang w:val="en-GB"/>
+        </w:rPr>
+        <w:t>REFolderPath</w:t>
+      </w:r>
+      <w:proofErr w:type="spellEnd"/>
+      <w:r>
+        <w:rPr>
+          <w:rFonts w:ascii="Courier New" w:hAnsi="Courier New" w:cs="Courier New"/>
+          <w:lang w:val="en-GB"/>
+        </w:rPr>
+        <w:t>&gt;/</w:t>
+      </w:r>
+      <w:r>
+        <w:rPr>
+          <w:rFonts w:ascii="Courier New" w:hAnsi="Courier New" w:cs="Courier New"/>
+          <w:lang w:val="en-GB"/>
+        </w:rPr>
+        <w:t>Source Code/AsTeRICS/UCH Java Library/</w:t>
+      </w:r>
+      <w:r>
+        <w:rPr>
+          <w:rFonts w:ascii="Courier New" w:hAnsi="Courier New" w:cs="Courier New"/>
+          <w:lang w:val="en-GB"/>
+        </w:rPr>
+        <w:t>bin</w:t>
+      </w:r>
+      <w:r>
+        <w:rPr>
+          <w:rFonts w:ascii="Courier New" w:hAnsi="Courier New" w:cs="Courier New"/>
+          <w:lang w:val="en-GB"/>
+        </w:rPr>
+        <w:t>”</w:t>
+      </w:r>
+      <w:r>
+        <w:rPr>
+          <w:rFonts w:cs="Courier New"/>
+          <w:lang w:val="en-GB"/>
+        </w:rPr>
+        <w:t xml:space="preserve"> folder.</w:t>
+      </w:r>
+    </w:p>
+    <w:p>
+      <w:pPr>
+        <w:pStyle w:val="ListParagraph"/>
+        <w:numPr>
+          <w:ilvl w:val="0"/>
+          <w:numId w:val="30"/>
+        </w:numPr>
+        <w:rPr>
+          <w:lang w:val="en-GB"/>
+        </w:rPr>
+      </w:pPr>
+      <w:r>
+        <w:rPr>
+          <w:lang w:val="en-GB"/>
+        </w:rPr>
+        <w:t>“</w:t>
+      </w:r>
+      <w:r>
+        <w:rPr>
+          <w:lang w:val="en-GB"/>
+        </w:rPr>
+        <w:t>jmdns-3.4.1</w:t>
+      </w:r>
+      <w:r>
+        <w:rPr>
+          <w:lang w:val="en-GB"/>
+        </w:rPr>
+        <w:t>.</w:t>
+      </w:r>
+      <w:r>
+        <w:rPr>
+          <w:lang w:val="en-GB"/>
+        </w:rPr>
+        <w:t>jar</w:t>
+      </w:r>
+      <w:r>
+        <w:rPr>
+          <w:lang w:val="en-GB"/>
+        </w:rPr>
+        <w:t>”</w:t>
+      </w:r>
+      <w:r>
+        <w:rPr>
+          <w:lang w:val="en-GB"/>
+        </w:rPr>
+        <w:t xml:space="preserve"> file located in the </w:t>
+      </w:r>
+      <w:r>
+        <w:rPr>
+          <w:rFonts w:ascii="Courier New" w:hAnsi="Courier New" w:cs="Courier New"/>
+          <w:lang w:val="en-GB"/>
+        </w:rPr>
+        <w:t>“&lt;</w:t>
+      </w:r>
+      <w:proofErr w:type="spellStart"/>
+      <w:r>
+        <w:rPr>
+          <w:rFonts w:ascii="Courier New" w:hAnsi="Courier New" w:cs="Courier New"/>
+          <w:b/>
+          <w:lang w:val="en-GB"/>
+        </w:rPr>
+        <w:t>REFolderPath</w:t>
+      </w:r>
+      <w:proofErr w:type="spellEnd"/>
+      <w:r>
+        <w:rPr>
+          <w:rFonts w:ascii="Courier New" w:hAnsi="Courier New" w:cs="Courier New"/>
+          <w:lang w:val="en-GB"/>
+        </w:rPr>
+        <w:t>&gt;/</w:t>
+      </w:r>
+      <w:r>
+        <w:rPr>
+          <w:rFonts w:ascii="Courier New" w:hAnsi="Courier New" w:cs="Courier New"/>
+          <w:lang w:val="en-GB"/>
+        </w:rPr>
+        <w:t>Source Code/AsTeRICS/UCH Java Library/</w:t>
+      </w:r>
+      <w:r>
+        <w:rPr>
+          <w:rFonts w:ascii="Courier New" w:hAnsi="Courier New" w:cs="Courier New"/>
+          <w:lang w:val="en-GB"/>
+        </w:rPr>
+        <w:t>lib</w:t>
+      </w:r>
+      <w:r>
+        <w:rPr>
+          <w:rFonts w:ascii="Courier New" w:hAnsi="Courier New" w:cs="Courier New"/>
+          <w:lang w:val="en-GB"/>
+        </w:rPr>
+        <w:t>”</w:t>
+      </w:r>
+      <w:r>
+        <w:rPr>
+          <w:rFonts w:cs="Courier New"/>
+          <w:lang w:val="en-GB"/>
+        </w:rPr>
+        <w:t xml:space="preserve"> folder</w:t>
+      </w:r>
+      <w:r>
+        <w:rPr>
+          <w:lang w:val="en-GB"/>
+        </w:rPr>
+        <w:t>.</w:t>
+      </w:r>
+    </w:p>
+    <w:p>
+      <w:pPr>
+        <w:rPr>
+          <w:lang w:val="en-GB"/>
+        </w:rPr>
+      </w:pPr>
+      <w:r>
+        <w:rPr>
+          <w:lang w:val="en-GB"/>
+        </w:rPr>
+        <w:t>Additionally, these two jar files should be added in project’s build path, in the component’s ‘build.xml’ file and in component’s MANIFAST file.</w:t>
+      </w:r>
+      <w:r>
+        <w:rPr>
+          <w:lang w:val="en-GB"/>
+        </w:rPr>
+        <w:t xml:space="preserve"> Having completed these steps, the library can be used as part of the AsTeRICS component.</w:t>
+      </w:r>
+    </w:p>
+    <w:p>
+      <w:pPr>
+        <w:pStyle w:val="Heading2"/>
+        <w:rPr>
+          <w:lang w:val="en-GB"/>
+        </w:rPr>
+      </w:pPr>
+      <w:bookmarkStart w:id="29" w:name="_Toc457489999"/>
+      <w:r>
+        <w:rPr>
+          <w:lang w:val="en-GB"/>
+        </w:rPr>
+        <w:t>Connecting to the UCH server</w:t>
+      </w:r>
+      <w:bookmarkEnd w:id="29"/>
+    </w:p>
+    <w:p>
+      <w:pPr>
+        <w:rPr>
+          <w:lang w:val="en-GB"/>
+        </w:rPr>
+      </w:pPr>
+      <w:r>
+        <w:rPr>
+          <w:lang w:val="en-GB"/>
+        </w:rPr>
+        <w:t xml:space="preserve">As OSGi architecture commands, every component should contain a </w:t>
+      </w:r>
+      <w:proofErr w:type="gramStart"/>
+      <w:r>
+        <w:rPr>
+          <w:i/>
+          <w:lang w:val="en-GB"/>
+        </w:rPr>
+        <w:t>start</w:t>
+      </w:r>
+      <w:r>
+        <w:rPr>
+          <w:lang w:val="en-GB"/>
+        </w:rPr>
+        <w:t>(</w:t>
+      </w:r>
+      <w:proofErr w:type="gramEnd"/>
+      <w:r>
+        <w:rPr>
+          <w:lang w:val="en-GB"/>
+        </w:rPr>
+        <w:t>)</w:t>
+      </w:r>
+      <w:r>
+        <w:rPr>
+          <w:i/>
+          <w:lang w:val="en-GB"/>
+        </w:rPr>
+        <w:t xml:space="preserve"> </w:t>
+      </w:r>
+      <w:r>
+        <w:rPr>
+          <w:lang w:val="en-GB"/>
+        </w:rPr>
+        <w:t xml:space="preserve">method which </w:t>
+      </w:r>
+      <w:r>
+        <w:rPr>
+          <w:lang w:val="en-GB"/>
+        </w:rPr>
+        <w:t>wraps</w:t>
+      </w:r>
+      <w:r>
+        <w:rPr>
+          <w:lang w:val="en-GB"/>
+        </w:rPr>
+        <w:t xml:space="preserve"> the code to be executed before the component starts its life cycle. In the </w:t>
+      </w:r>
+      <w:proofErr w:type="gramStart"/>
+      <w:r>
+        <w:rPr>
+          <w:i/>
+          <w:lang w:val="en-GB"/>
+        </w:rPr>
+        <w:t>start</w:t>
+      </w:r>
+      <w:r>
+        <w:rPr>
+          <w:lang w:val="en-GB"/>
+        </w:rPr>
+        <w:t>(</w:t>
+      </w:r>
+      <w:proofErr w:type="gramEnd"/>
+      <w:r>
+        <w:rPr>
+          <w:lang w:val="en-GB"/>
+        </w:rPr>
+        <w:t>)</w:t>
+      </w:r>
+      <w:r>
+        <w:rPr>
+          <w:i/>
+          <w:lang w:val="en-GB"/>
+        </w:rPr>
+        <w:t xml:space="preserve"> </w:t>
+      </w:r>
+      <w:r>
+        <w:rPr>
+          <w:lang w:val="en-GB"/>
+        </w:rPr>
+        <w:t xml:space="preserve">method, the developer should establish a connection between the AsTeRICS component and the UCH server. </w:t>
+      </w:r>
+      <w:r>
+        <w:rPr>
+          <w:lang w:val="en-GB"/>
+        </w:rPr>
+        <w:t xml:space="preserve">In order to connect to the UCH server, we must </w:t>
+      </w:r>
+      <w:r>
+        <w:rPr>
+          <w:lang w:val="en-GB"/>
+        </w:rPr>
+        <w:t>know</w:t>
+      </w:r>
+      <w:r>
+        <w:rPr>
+          <w:lang w:val="en-GB"/>
+        </w:rPr>
+        <w:t xml:space="preserve"> its IP address. This </w:t>
+      </w:r>
+      <w:r>
+        <w:rPr>
+          <w:lang w:val="en-GB"/>
+        </w:rPr>
+        <w:lastRenderedPageBreak/>
+        <w:t>address could be retrieved automatically (see Figure 2)</w:t>
+      </w:r>
+      <w:r>
+        <w:rPr>
+          <w:lang w:val="en-GB"/>
+        </w:rPr>
+        <w:t xml:space="preserve"> or manually</w:t>
+      </w:r>
+      <w:r>
+        <w:rPr>
+          <w:lang w:val="en-GB"/>
+        </w:rPr>
+        <w:t xml:space="preserve"> </w:t>
+      </w:r>
+      <w:r>
+        <w:rPr>
+          <w:lang w:val="en-GB"/>
+        </w:rPr>
+        <w:t xml:space="preserve">through the component </w:t>
+      </w:r>
+      <w:r>
+        <w:rPr>
+          <w:lang w:val="en-GB"/>
+        </w:rPr>
+        <w:t>properties</w:t>
+      </w:r>
+      <w:r>
+        <w:rPr>
+          <w:lang w:val="en-GB"/>
+        </w:rPr>
+        <w:t xml:space="preserve"> (see Figure 3)</w:t>
+      </w:r>
+      <w:r>
+        <w:rPr>
+          <w:lang w:val="en-GB"/>
+        </w:rPr>
+        <w:t xml:space="preserve">, meaning that we will expect from the </w:t>
+      </w:r>
+      <w:r>
+        <w:rPr>
+          <w:lang w:val="en-GB"/>
+        </w:rPr>
+        <w:t xml:space="preserve">AsTeRICS </w:t>
+      </w:r>
+      <w:r>
+        <w:rPr>
+          <w:lang w:val="en-GB"/>
+        </w:rPr>
+        <w:t xml:space="preserve">model designer to </w:t>
+      </w:r>
+      <w:r>
+        <w:rPr>
+          <w:lang w:val="en-GB"/>
+        </w:rPr>
+        <w:t>enter</w:t>
+      </w:r>
+      <w:r>
+        <w:rPr>
+          <w:lang w:val="en-GB"/>
+        </w:rPr>
+        <w:t xml:space="preserve"> </w:t>
+      </w:r>
+      <w:r>
+        <w:rPr>
+          <w:lang w:val="en-GB"/>
+        </w:rPr>
+        <w:t xml:space="preserve">the </w:t>
+      </w:r>
+      <w:r>
+        <w:rPr>
+          <w:lang w:val="en-GB"/>
+        </w:rPr>
+        <w:t>UCH server IP address</w:t>
+      </w:r>
+      <w:r>
+        <w:rPr>
+          <w:lang w:val="en-GB"/>
+        </w:rPr>
+        <w:t>.</w:t>
+      </w:r>
+    </w:p>
+    <w:p>
+      <w:pPr>
+        <w:pStyle w:val="Heading2"/>
+        <w:rPr>
+          <w:lang w:val="en-GB"/>
+        </w:rPr>
+      </w:pPr>
+      <w:bookmarkStart w:id="30" w:name="_Toc457490000"/>
+      <w:r>
+        <w:rPr>
+          <w:lang w:val="en-GB"/>
+        </w:rPr>
+        <w:t>Changing UCH component value</w:t>
+      </w:r>
+      <w:bookmarkEnd w:id="30"/>
+    </w:p>
+    <w:p>
+      <w:pPr>
+        <w:rPr>
+          <w:lang w:val="en-GB"/>
+        </w:rPr>
+      </w:pPr>
+      <w:r>
+        <w:rPr>
+          <w:lang w:val="en-GB"/>
+        </w:rPr>
+        <w:t xml:space="preserve">Usually, URC component values are altered when data are received through an </w:t>
+      </w:r>
+      <w:r>
+        <w:rPr>
+          <w:i/>
+          <w:lang w:val="en-GB"/>
+        </w:rPr>
+        <w:t>Input Port</w:t>
+      </w:r>
+      <w:r>
+        <w:rPr>
+          <w:lang w:val="en-GB"/>
+        </w:rPr>
+        <w:t xml:space="preserve"> or</w:t>
+      </w:r>
+      <w:r>
+        <w:rPr>
+          <w:lang w:val="en-GB"/>
+        </w:rPr>
+        <w:t xml:space="preserve"> when an event occurs through</w:t>
+      </w:r>
+      <w:r>
+        <w:rPr>
+          <w:lang w:val="en-GB"/>
+        </w:rPr>
+        <w:t xml:space="preserve"> an </w:t>
+      </w:r>
+      <w:r>
+        <w:rPr>
+          <w:i/>
+          <w:lang w:val="en-GB"/>
+        </w:rPr>
+        <w:t>Event Listener Port</w:t>
+      </w:r>
+      <w:r>
+        <w:rPr>
+          <w:lang w:val="en-GB"/>
+        </w:rPr>
+        <w:t xml:space="preserve"> </w:t>
+      </w:r>
+      <w:r>
+        <w:rPr>
+          <w:lang w:val="en-GB"/>
+        </w:rPr>
+        <w:t>(Section 7 of [3]). The developer can alter any URC component value as shown in Figure 8 below.</w:t>
+      </w:r>
+    </w:p>
+    <w:p>
+      <w:pPr>
+        <w:keepNext/>
+      </w:pPr>
+      <w:r>
+        <w:rPr>
+          <w:noProof/>
+          <w:lang w:val="el-GR" w:eastAsia="el-GR"/>
+        </w:rPr>
+        <w:drawing>
+          <wp:inline distT="0" distB="0" distL="0" distR="0" wp14:anchorId="5CC4534E" wp14:editId="72BCC388">
+            <wp:extent cx="5899188" cy="956383"/>
+            <wp:effectExtent l="19050" t="19050" r="25400" b="15240"/>
+            <wp:docPr id="4" name="Picture 4" descr="String measurementUnit = ConversionUtils.stringFromBytes(data);&#10;&#10;SetValuesRequest setValuesRequest = new SetValuesRequest();&#10;setValuesRequest.addSetElement( new SetElement(MEASUREMENT_UNIT_VAR_NAME, measurementUnit) );&#10;&#10;uchSession.setValues(setValuesRequest);" title="Figure showing a snippet of java code able to change a UCH component value"/>
+            <wp:cNvGraphicFramePr>
+              <a:graphicFrameLocks xmlns:a="http://schemas.openxmlformats.org/drawingml/2006/main" noChangeAspect="1"/>
+            </wp:cNvGraphicFramePr>
+            <a:graphic xmlns:a="http://schemas.openxmlformats.org/drawingml/2006/main">
+              <a:graphicData uri="http://schemas.openxmlformats.org/drawingml/2006/picture">
+                <pic:pic xmlns:pic="http://schemas.openxmlformats.org/drawingml/2006/picture">
+                  <pic:nvPicPr>
+                    <pic:cNvPr id="0" name=""/>
+                    <pic:cNvPicPr/>
+                  </pic:nvPicPr>
+                  <pic:blipFill>
+                    <a:blip r:embed="rId21">
+                      <a:extLst>
+                        <a:ext uri="{28A0092B-C50C-407E-A947-70E740481C1C}">
+                          <a14:useLocalDpi xmlns:a14="http://schemas.microsoft.com/office/drawing/2010/main" val="0"/>
+                        </a:ext>
+                      </a:extLst>
+                    </a:blip>
+                    <a:stretch>
+                      <a:fillRect/>
+                    </a:stretch>
+                  </pic:blipFill>
+                  <pic:spPr>
+                    <a:xfrm>
+                      <a:off x="0" y="0"/>
+                      <a:ext cx="5899188" cy="956383"/>
                     </a:xfrm>
                     <a:prstGeom prst="rect">
                       <a:avLst/>
@@ -8376,7 +8624,7 @@
         <w:rPr>
           <w:noProof/>
         </w:rPr>
-        <w:t>8</w:t>
+        <w:t>9</w:t>
       </w:r>
       <w:r>
         <w:fldChar w:fldCharType="end"/>
@@ -8402,13 +8650,47 @@
           <w:i/>
           <w:lang w:val="en-GB"/>
         </w:rPr>
-        <w:t>‘MEASUREMENT_UNIT_VAR’</w:t>
-      </w:r>
-      <w:r>
-        <w:rPr>
-          <w:lang w:val="en-GB"/>
-        </w:rPr>
-        <w:t xml:space="preserve"> variable shown in Figure 8, is the name of the UCH component variable as described in URC component socket description (4.2)</w:t>
+        <w:t>‘MEASUREMENT_UNIT_VAR</w:t>
+      </w:r>
+      <w:r>
+        <w:rPr>
+          <w:i/>
+          <w:lang w:val="en-GB"/>
+        </w:rPr>
+        <w:t>_NAME</w:t>
+      </w:r>
+      <w:r>
+        <w:rPr>
+          <w:i/>
+          <w:lang w:val="en-GB"/>
+        </w:rPr>
+        <w:t>’</w:t>
+      </w:r>
+      <w:r>
+        <w:rPr>
+          <w:lang w:val="en-GB"/>
+        </w:rPr>
+        <w:t xml:space="preserve"> variable shown in Figure 9</w:t>
+      </w:r>
+      <w:r>
+        <w:rPr>
+          <w:lang w:val="en-GB"/>
+        </w:rPr>
+        <w:t>, is the name of the UCH component variable as described in URC component socket description (4.</w:t>
+      </w:r>
+      <w:r>
+        <w:rPr>
+          <w:lang w:val="en-GB"/>
+        </w:rPr>
+        <w:t>1</w:t>
+      </w:r>
+      <w:bookmarkStart w:id="31" w:name="_GoBack"/>
+      <w:bookmarkEnd w:id="31"/>
+      <w:r>
+        <w:rPr>
+          <w:lang w:val="en-GB"/>
+        </w:rPr>
+        <w:t>)</w:t>
       </w:r>
     </w:p>
     <w:p>
@@ -8440,7 +8722,7 @@
       <w:r>
         <w:t xml:space="preserve">URC Consortium: Universal Control Hub 1.0 (ATR), Online: </w:t>
       </w:r>
-      <w:hyperlink r:id="rId21" w:history="1">
+      <w:hyperlink r:id="rId22" w:history="1">
         <w:r>
           <w:rPr>
             <w:rStyle w:val="Hyperlink"/>
@@ -8461,7 +8743,7 @@
       <w:r>
         <w:t xml:space="preserve">URC Consortium: Overview of the Universal Remote Console framework, Online: </w:t>
       </w:r>
-      <w:hyperlink r:id="rId22" w:history="1">
+      <w:hyperlink r:id="rId23" w:history="1">
         <w:r>
           <w:rPr>
             <w:rStyle w:val="Hyperlink"/>
@@ -8482,12 +8764,24 @@
       <w:r>
         <w:t xml:space="preserve">The AsTeRICS Developer Manual, Online: </w:t>
       </w:r>
-      <w:hyperlink r:id="rId23" w:history="1">
+      <w:hyperlink r:id="rId24" w:history="1">
         <w:r>
           <w:rPr>
             <w:rStyle w:val="Hyperlink"/>
           </w:rPr>
-          <w:t>http://www.AsTeRICS.eu/download/DeveloperManual.pdf</w:t>
+          <w:t>http://www.AsTeRICS.eu/download/DeveloperM</w:t>
+        </w:r>
+        <w:r>
+          <w:rPr>
+            <w:rStyle w:val="Hyperlink"/>
+          </w:rPr>
+          <w:t>a</w:t>
+        </w:r>
+        <w:r>
+          <w:rPr>
+            <w:rStyle w:val="Hyperlink"/>
+          </w:rPr>
+          <w:t>nual.pdf</w:t>
         </w:r>
       </w:hyperlink>
     </w:p>
@@ -8503,7 +8797,7 @@
       <w:r>
         <w:t xml:space="preserve">OSGi - The Dynamic Module System for Java, Online: </w:t>
       </w:r>
-      <w:hyperlink r:id="rId24" w:history="1">
+      <w:hyperlink r:id="rId25" w:history="1">
         <w:r>
           <w:rPr>
             <w:rStyle w:val="Hyperlink"/>
@@ -8524,7 +8818,7 @@
       <w:r>
         <w:t xml:space="preserve">URC Consortium: URC-HTTP Protocol 2.0 (ATR), Online: </w:t>
       </w:r>
-      <w:hyperlink r:id="rId25" w:history="1">
+      <w:hyperlink r:id="rId26" w:history="1">
         <w:r>
           <w:rPr>
             <w:rStyle w:val="Hyperlink"/>
@@ -8551,7 +8845,7 @@
         <w:pStyle w:val="ListParagraph"/>
         <w:ind w:left="567"/>
       </w:pPr>
-      <w:hyperlink r:id="rId26" w:history="1">
+      <w:hyperlink r:id="rId27" w:history="1">
         <w:r>
           <w:rPr>
             <w:rStyle w:val="Hyperlink"/>
@@ -8578,7 +8872,7 @@
       </w:pPr>
     </w:p>
     <w:sectPr>
-      <w:footerReference w:type="default" r:id="rId27"/>
+      <w:footerReference w:type="default" r:id="rId28"/>
       <w:type w:val="continuous"/>
       <w:pgSz w:w="11906" w:h="16838" w:code="9"/>
       <w:pgMar w:top="1418" w:right="1418" w:bottom="1418" w:left="1418" w:header="851" w:footer="397" w:gutter="0"/>
@@ -14425,7 +14719,7 @@
 </file>
 
 <file path=customXml/itemProps1.xml><?xml version="1.0" encoding="utf-8"?>
-<ds:datastoreItem xmlns:ds="http://schemas.openxmlformats.org/officeDocument/2006/customXml" ds:itemID="{CC6070CE-CC0B-4DE7-8787-B1E103AB41F6}">
+<ds:datastoreItem xmlns:ds="http://schemas.openxmlformats.org/officeDocument/2006/customXml" ds:itemID="{25352783-A16A-4331-9EE6-73AFB1B08409}">
   <ds:schemaRefs>
     <ds:schemaRef ds:uri="http://schemas.openxmlformats.org/officeDocument/2006/bibliography"/>
   </ds:schemaRefs>

</xml_diff>